<commit_message>
minor word-doc changes, will continue later
</commit_message>
<xml_diff>
--- a/AirFreshner/Assignment_1.docx
+++ b/AirFreshner/Assignment_1.docx
@@ -82,7 +82,7 @@
           <w:color w:val="000000" w:themeColor="text1"/>
           <w:sz w:val="24"/>
           <w:szCs w:val="24"/>
-          <w:lang w:val="nl-NL"/>
+          <w:lang w:val="en-GB"/>
         </w:rPr>
         <w:t>____</w:t>
       </w:r>
@@ -94,7 +94,7 @@
           <w:color w:val="000000" w:themeColor="text1"/>
           <w:sz w:val="24"/>
           <w:szCs w:val="24"/>
-          <w:lang w:val="nl-NL"/>
+          <w:lang w:val="en-GB"/>
         </w:rPr>
         <w:t>Thijs Olijerhoek</w:t>
       </w:r>
@@ -106,7 +106,7 @@
           <w:color w:val="000000" w:themeColor="text1"/>
           <w:sz w:val="24"/>
           <w:szCs w:val="24"/>
-          <w:lang w:val="nl-NL"/>
+          <w:lang w:val="en-GB"/>
         </w:rPr>
         <w:t>_______</w:t>
       </w:r>
@@ -880,28 +880,44 @@
                 <w:szCs w:val="18"/>
               </w:rPr>
             </w:pPr>
-          </w:p>
-          <w:p>
-            <w:pPr>
-              <w:widowControl w:val="0"/>
-              <w:spacing w:after="0" w:line="240" w:lineRule="auto"/>
-              <w:rPr>
-                <w:rFonts w:ascii="Calibri" w:eastAsia="Calibri" w:hAnsi="Calibri" w:cs="Calibri"/>
-                <w:sz w:val="18"/>
-                <w:szCs w:val="18"/>
-              </w:rPr>
-            </w:pPr>
-          </w:p>
-          <w:p>
-            <w:pPr>
-              <w:widowControl w:val="0"/>
-              <w:spacing w:after="0" w:line="240" w:lineRule="auto"/>
-              <w:rPr>
-                <w:rFonts w:ascii="Calibri" w:eastAsia="Calibri" w:hAnsi="Calibri" w:cs="Calibri"/>
-                <w:sz w:val="18"/>
-                <w:szCs w:val="18"/>
-              </w:rPr>
-            </w:pPr>
+            <w:r>
+              <w:rPr>
+                <w:rFonts w:ascii="Calibri" w:eastAsia="Calibri" w:hAnsi="Calibri" w:cs="Calibri"/>
+                <w:sz w:val="18"/>
+                <w:szCs w:val="18"/>
+              </w:rPr>
+              <w:t>Main target group: Our main target group is primarily</w:t>
+            </w:r>
+          </w:p>
+          <w:p>
+            <w:pPr>
+              <w:widowControl w:val="0"/>
+              <w:spacing w:after="0" w:line="240" w:lineRule="auto"/>
+              <w:rPr>
+                <w:rFonts w:ascii="Calibri" w:eastAsia="Calibri" w:hAnsi="Calibri" w:cs="Calibri"/>
+                <w:sz w:val="18"/>
+                <w:szCs w:val="18"/>
+              </w:rPr>
+            </w:pPr>
+          </w:p>
+          <w:p>
+            <w:pPr>
+              <w:widowControl w:val="0"/>
+              <w:spacing w:after="0" w:line="240" w:lineRule="auto"/>
+              <w:rPr>
+                <w:rFonts w:ascii="Calibri" w:eastAsia="Calibri" w:hAnsi="Calibri" w:cs="Calibri"/>
+                <w:sz w:val="18"/>
+                <w:szCs w:val="18"/>
+              </w:rPr>
+            </w:pPr>
+            <w:r>
+              <w:rPr>
+                <w:rFonts w:ascii="Calibri" w:eastAsia="Calibri" w:hAnsi="Calibri" w:cs="Calibri"/>
+                <w:sz w:val="18"/>
+                <w:szCs w:val="18"/>
+              </w:rPr>
+              <w:t>Secondary users: visitors of said home</w:t>
+            </w:r>
           </w:p>
           <w:p>
             <w:pPr>
@@ -1112,6 +1128,14 @@
                 <w:szCs w:val="18"/>
               </w:rPr>
             </w:pPr>
+            <w:r>
+              <w:rPr>
+                <w:rFonts w:ascii="Calibri" w:eastAsia="Calibri" w:hAnsi="Calibri" w:cs="Calibri"/>
+                <w:sz w:val="18"/>
+                <w:szCs w:val="18"/>
+              </w:rPr>
+              <w:t xml:space="preserve">User characteristics: </w:t>
+            </w:r>
           </w:p>
           <w:p>
             <w:pPr>
@@ -1618,39 +1642,207 @@
                 <w:szCs w:val="18"/>
               </w:rPr>
             </w:pPr>
-          </w:p>
-          <w:p>
-            <w:pPr>
-              <w:widowControl w:val="0"/>
-              <w:spacing w:after="0" w:line="240" w:lineRule="auto"/>
-              <w:rPr>
-                <w:rFonts w:ascii="Calibri" w:eastAsia="Calibri" w:hAnsi="Calibri" w:cs="Calibri"/>
-                <w:sz w:val="18"/>
-                <w:szCs w:val="18"/>
-              </w:rPr>
-            </w:pPr>
-          </w:p>
-          <w:p>
-            <w:pPr>
-              <w:widowControl w:val="0"/>
-              <w:spacing w:after="0" w:line="240" w:lineRule="auto"/>
-              <w:rPr>
-                <w:rFonts w:ascii="Calibri" w:eastAsia="Calibri" w:hAnsi="Calibri" w:cs="Calibri"/>
-                <w:sz w:val="18"/>
-                <w:szCs w:val="18"/>
-              </w:rPr>
-            </w:pPr>
-          </w:p>
-          <w:p>
-            <w:pPr>
-              <w:widowControl w:val="0"/>
-              <w:spacing w:after="0" w:line="240" w:lineRule="auto"/>
-              <w:rPr>
-                <w:rFonts w:ascii="Calibri" w:eastAsia="Calibri" w:hAnsi="Calibri" w:cs="Calibri"/>
-                <w:sz w:val="18"/>
-                <w:szCs w:val="18"/>
-              </w:rPr>
-            </w:pPr>
+            <w:r>
+              <w:rPr>
+                <w:rFonts w:ascii="Calibri" w:eastAsia="Calibri" w:hAnsi="Calibri" w:cs="Calibri"/>
+                <w:sz w:val="18"/>
+                <w:szCs w:val="18"/>
+              </w:rPr>
+              <w:t xml:space="preserve">Technical: </w:t>
+            </w:r>
+            <w:r>
+              <w:rPr>
+                <w:rFonts w:ascii="Calibri" w:eastAsia="Calibri" w:hAnsi="Calibri" w:cs="Calibri"/>
+                <w:sz w:val="18"/>
+                <w:szCs w:val="18"/>
+              </w:rPr>
+              <w:t xml:space="preserve">For our technical constraints, we assume a maximum time required to open and close the door. </w:t>
+            </w:r>
+            <w:r>
+              <w:rPr>
+                <w:rFonts w:ascii="Calibri" w:eastAsia="Calibri" w:hAnsi="Calibri" w:cs="Calibri"/>
+                <w:sz w:val="18"/>
+                <w:szCs w:val="18"/>
+              </w:rPr>
+              <w:t>We do this in order to be able to distinguish between the use cases of a number one and two, and cleaning.</w:t>
+            </w:r>
+          </w:p>
+          <w:p>
+            <w:pPr>
+              <w:widowControl w:val="0"/>
+              <w:spacing w:after="0" w:line="240" w:lineRule="auto"/>
+              <w:rPr>
+                <w:rFonts w:ascii="Calibri" w:eastAsia="Calibri" w:hAnsi="Calibri" w:cs="Calibri"/>
+                <w:sz w:val="18"/>
+                <w:szCs w:val="18"/>
+              </w:rPr>
+            </w:pPr>
+          </w:p>
+          <w:p>
+            <w:pPr>
+              <w:widowControl w:val="0"/>
+              <w:spacing w:after="0" w:line="240" w:lineRule="auto"/>
+              <w:rPr>
+                <w:rFonts w:ascii="Calibri" w:eastAsia="Calibri" w:hAnsi="Calibri" w:cs="Calibri"/>
+                <w:sz w:val="18"/>
+                <w:szCs w:val="18"/>
+              </w:rPr>
+            </w:pPr>
+            <w:r>
+              <w:rPr>
+                <w:rFonts w:ascii="Calibri" w:eastAsia="Calibri" w:hAnsi="Calibri" w:cs="Calibri"/>
+                <w:sz w:val="18"/>
+                <w:szCs w:val="18"/>
+              </w:rPr>
+              <w:t xml:space="preserve">Physical: </w:t>
+            </w:r>
+            <w:r>
+              <w:rPr>
+                <w:rFonts w:ascii="Calibri" w:eastAsia="Calibri" w:hAnsi="Calibri" w:cs="Calibri"/>
+                <w:sz w:val="18"/>
+                <w:szCs w:val="18"/>
+              </w:rPr>
+              <w:t>Our first physical constraint is that we assume that all users of the toilet close the door</w:t>
+            </w:r>
+            <w:r>
+              <w:rPr>
+                <w:rFonts w:ascii="Calibri" w:eastAsia="Calibri" w:hAnsi="Calibri" w:cs="Calibri"/>
+                <w:sz w:val="18"/>
+                <w:szCs w:val="18"/>
+              </w:rPr>
+              <w:t xml:space="preserve"> and turn off the lights</w:t>
+            </w:r>
+            <w:r>
+              <w:rPr>
+                <w:rFonts w:ascii="Calibri" w:eastAsia="Calibri" w:hAnsi="Calibri" w:cs="Calibri"/>
+                <w:sz w:val="18"/>
+                <w:szCs w:val="18"/>
+              </w:rPr>
+              <w:t xml:space="preserve"> after their use</w:t>
+            </w:r>
+            <w:r>
+              <w:rPr>
+                <w:rFonts w:ascii="Calibri" w:eastAsia="Calibri" w:hAnsi="Calibri" w:cs="Calibri"/>
+                <w:sz w:val="18"/>
+                <w:szCs w:val="18"/>
+              </w:rPr>
+              <w:t>. This has as primary reason that it is easier to reason about the program logic and distinguish between the different use cases (not in use, number 1, number 2 and cleaning). Furthermore, given that gas- and electricity prices are at a high point, we assume that our users</w:t>
+            </w:r>
+            <w:r>
+              <w:rPr>
+                <w:rFonts w:ascii="Calibri" w:eastAsia="Calibri" w:hAnsi="Calibri" w:cs="Calibri"/>
+                <w:sz w:val="18"/>
+                <w:szCs w:val="18"/>
+              </w:rPr>
+              <w:t xml:space="preserve"> are energy-friendly and turn off the light whenever they leave the toilet again. </w:t>
+            </w:r>
+          </w:p>
+          <w:p>
+            <w:pPr>
+              <w:widowControl w:val="0"/>
+              <w:spacing w:after="0" w:line="240" w:lineRule="auto"/>
+              <w:rPr>
+                <w:rFonts w:ascii="Calibri" w:eastAsia="Calibri" w:hAnsi="Calibri" w:cs="Calibri"/>
+                <w:sz w:val="18"/>
+                <w:szCs w:val="18"/>
+              </w:rPr>
+            </w:pPr>
+            <w:r>
+              <w:rPr>
+                <w:rFonts w:ascii="Calibri" w:eastAsia="Calibri" w:hAnsi="Calibri" w:cs="Calibri"/>
+                <w:sz w:val="18"/>
+                <w:szCs w:val="18"/>
+              </w:rPr>
+              <w:lastRenderedPageBreak/>
+              <w:t>Our second physical constraint is about the size of the room.</w:t>
+            </w:r>
+            <w:r>
+              <w:rPr>
+                <w:rFonts w:ascii="Calibri" w:eastAsia="Calibri" w:hAnsi="Calibri" w:cs="Calibri"/>
+                <w:sz w:val="18"/>
+                <w:szCs w:val="18"/>
+              </w:rPr>
+              <w:t xml:space="preserve"> We will conduct the experiment in small bathrooms, measuring between two and six square meters. Furthermore, for our design we also have the constraint that the bathroom is only lit by non-natural lighting that only comes from the room itself.</w:t>
+            </w:r>
+          </w:p>
+          <w:p>
+            <w:pPr>
+              <w:widowControl w:val="0"/>
+              <w:spacing w:after="0" w:line="240" w:lineRule="auto"/>
+              <w:rPr>
+                <w:rFonts w:ascii="Calibri" w:eastAsia="Calibri" w:hAnsi="Calibri" w:cs="Calibri"/>
+                <w:sz w:val="18"/>
+                <w:szCs w:val="18"/>
+              </w:rPr>
+            </w:pPr>
+            <w:r>
+              <w:rPr>
+                <w:rFonts w:ascii="Calibri" w:eastAsia="Calibri" w:hAnsi="Calibri" w:cs="Calibri"/>
+                <w:sz w:val="18"/>
+                <w:szCs w:val="18"/>
+              </w:rPr>
+              <w:t>Another physical constraint is that the door remains open whenever the toilet is cleaned.</w:t>
+            </w:r>
+          </w:p>
+          <w:p>
+            <w:pPr>
+              <w:widowControl w:val="0"/>
+              <w:spacing w:after="0" w:line="240" w:lineRule="auto"/>
+              <w:rPr>
+                <w:rFonts w:ascii="Calibri" w:eastAsia="Calibri" w:hAnsi="Calibri" w:cs="Calibri"/>
+                <w:sz w:val="18"/>
+                <w:szCs w:val="18"/>
+              </w:rPr>
+            </w:pPr>
+          </w:p>
+          <w:p>
+            <w:pPr>
+              <w:widowControl w:val="0"/>
+              <w:spacing w:after="0" w:line="240" w:lineRule="auto"/>
+              <w:rPr>
+                <w:rFonts w:ascii="Calibri" w:eastAsia="Calibri" w:hAnsi="Calibri" w:cs="Calibri"/>
+                <w:sz w:val="18"/>
+                <w:szCs w:val="18"/>
+              </w:rPr>
+            </w:pPr>
+            <w:r>
+              <w:rPr>
+                <w:rFonts w:ascii="Calibri" w:eastAsia="Calibri" w:hAnsi="Calibri" w:cs="Calibri"/>
+                <w:sz w:val="18"/>
+                <w:szCs w:val="18"/>
+              </w:rPr>
+              <w:t xml:space="preserve">Social: </w:t>
+            </w:r>
+          </w:p>
+          <w:p>
+            <w:pPr>
+              <w:widowControl w:val="0"/>
+              <w:spacing w:after="0" w:line="240" w:lineRule="auto"/>
+              <w:rPr>
+                <w:rFonts w:ascii="Calibri" w:eastAsia="Calibri" w:hAnsi="Calibri" w:cs="Calibri"/>
+                <w:sz w:val="18"/>
+                <w:szCs w:val="18"/>
+              </w:rPr>
+            </w:pPr>
+          </w:p>
+          <w:p>
+            <w:pPr>
+              <w:widowControl w:val="0"/>
+              <w:spacing w:after="0" w:line="240" w:lineRule="auto"/>
+              <w:rPr>
+                <w:rFonts w:ascii="Calibri" w:eastAsia="Calibri" w:hAnsi="Calibri" w:cs="Calibri"/>
+                <w:sz w:val="18"/>
+                <w:szCs w:val="18"/>
+              </w:rPr>
+            </w:pPr>
+            <w:r>
+              <w:rPr>
+                <w:rFonts w:ascii="Calibri" w:eastAsia="Calibri" w:hAnsi="Calibri" w:cs="Calibri"/>
+                <w:sz w:val="18"/>
+                <w:szCs w:val="18"/>
+              </w:rPr>
+              <w:t>Not per se a constraint, but something we still want to address nonetheless: we do not limit the number of users in these bathrooms, as this might influence the comparison with the regular experience.</w:t>
+            </w:r>
           </w:p>
           <w:p>
             <w:pPr>
@@ -3498,6 +3690,7 @@
               </w:rPr>
             </w:pPr>
             <w:r>
+              <w:lastRenderedPageBreak/>
               <w:t>Reflection on success</w:t>
             </w:r>
           </w:p>
@@ -3880,7 +4073,6 @@
               <w:spacing w:line="240" w:lineRule="auto"/>
             </w:pPr>
             <w:r>
-              <w:lastRenderedPageBreak/>
               <w:t>Appendix: Diagrams and additional material such as dataset and questionnaires.</w:t>
             </w:r>
           </w:p>
@@ -4364,6 +4556,7 @@
     <w:lsdException w:name="HTML Sample" w:semiHidden="1" w:unhideWhenUsed="1"/>
     <w:lsdException w:name="HTML Typewriter" w:semiHidden="1" w:unhideWhenUsed="1"/>
     <w:lsdException w:name="HTML Variable" w:semiHidden="1" w:unhideWhenUsed="1"/>
+    <w:lsdException w:name="Normal Table" w:semiHidden="1" w:unhideWhenUsed="1"/>
     <w:lsdException w:name="annotation subject" w:semiHidden="1" w:unhideWhenUsed="1"/>
     <w:lsdException w:name="No List" w:semiHidden="1" w:unhideWhenUsed="1"/>
     <w:lsdException w:name="Outline List 1" w:semiHidden="1" w:unhideWhenUsed="1"/>
@@ -4406,8 +4599,11 @@
     <w:lsdException w:name="Table Contemporary" w:semiHidden="1" w:unhideWhenUsed="1"/>
     <w:lsdException w:name="Table Elegant" w:semiHidden="1" w:unhideWhenUsed="1"/>
     <w:lsdException w:name="Table Professional" w:semiHidden="1" w:unhideWhenUsed="1"/>
+    <w:lsdException w:name="Table Subtle 1" w:semiHidden="1" w:unhideWhenUsed="1"/>
     <w:lsdException w:name="Table Subtle 2" w:semiHidden="1" w:unhideWhenUsed="1"/>
     <w:lsdException w:name="Table Web 1" w:semiHidden="1" w:unhideWhenUsed="1"/>
+    <w:lsdException w:name="Table Web 2" w:semiHidden="1" w:unhideWhenUsed="1"/>
+    <w:lsdException w:name="Table Web 3" w:semiHidden="1" w:unhideWhenUsed="1"/>
     <w:lsdException w:name="Balloon Text" w:semiHidden="1" w:unhideWhenUsed="1"/>
     <w:lsdException w:name="Table Grid" w:uiPriority="39"/>
     <w:lsdException w:name="Table Theme" w:semiHidden="1" w:unhideWhenUsed="1"/>

</xml_diff>

<commit_message>
ga verder op page 6
</commit_message>
<xml_diff>
--- a/AirFreshner/Assignment_1.docx
+++ b/AirFreshner/Assignment_1.docx
@@ -998,25 +998,7 @@
                 <w:szCs w:val="18"/>
                 <w:lang w:val="en-GB"/>
               </w:rPr>
-              <w:t xml:space="preserve"> people living in a house with a bathroom that is described in the physical-section below heading ‘</w:t>
-            </w:r>
-            <w:r>
-              <w:rPr>
-                <w:rFonts w:ascii="Calibri" w:eastAsia="Calibri" w:hAnsi="Calibri" w:cs="Calibri"/>
-                <w:sz w:val="18"/>
-                <w:szCs w:val="18"/>
-                <w:lang w:val="en-GB"/>
-              </w:rPr>
-              <w:t>Environment of the System</w:t>
-            </w:r>
-            <w:r>
-              <w:rPr>
-                <w:rFonts w:ascii="Calibri" w:eastAsia="Calibri" w:hAnsi="Calibri" w:cs="Calibri"/>
-                <w:sz w:val="18"/>
-                <w:szCs w:val="18"/>
-                <w:lang w:val="en-GB"/>
-              </w:rPr>
-              <w:t>’.</w:t>
+              <w:t xml:space="preserve"> people living in a house with a bathroom that is described in the physical-section below heading ‘Environment of the System’.</w:t>
             </w:r>
             <w:r>
               <w:rPr>
@@ -3751,6 +3733,15 @@
                 <w:lang w:val="en-GB"/>
               </w:rPr>
             </w:pPr>
+            <w:r>
+              <w:rPr>
+                <w:rFonts w:ascii="Calibri" w:eastAsia="Calibri" w:hAnsi="Calibri" w:cs="Calibri"/>
+                <w:sz w:val="18"/>
+                <w:szCs w:val="18"/>
+                <w:lang w:val="en-GB"/>
+              </w:rPr>
+              <w:t>When we started the process of working on the system, we scanned through the requirements and the sensors that we were required to use. We thought about the different possible uses for the magnetic sensor.</w:t>
+            </w:r>
           </w:p>
           <w:p>
             <w:pPr>

</xml_diff>

<commit_message>
progress in word doc
</commit_message>
<xml_diff>
--- a/AirFreshner/Assignment_1.docx
+++ b/AirFreshner/Assignment_1.docx
@@ -1267,7 +1267,25 @@
                 <w:szCs w:val="18"/>
                 <w:lang w:val="en-GB"/>
               </w:rPr>
-              <w:t xml:space="preserve">Specify your users’ characteristics such as age, height, and gender. You can specify their behavior/habit if relevant to the study. </w:t>
+              <w:t xml:space="preserve">Specify your users’ characteristics such as age, height, and gender. You can specify their </w:t>
+            </w:r>
+            <w:proofErr w:type="spellStart"/>
+            <w:r>
+              <w:rPr>
+                <w:sz w:val="18"/>
+                <w:szCs w:val="18"/>
+                <w:lang w:val="en-GB"/>
+              </w:rPr>
+              <w:t>behavior</w:t>
+            </w:r>
+            <w:proofErr w:type="spellEnd"/>
+            <w:r>
+              <w:rPr>
+                <w:sz w:val="18"/>
+                <w:szCs w:val="18"/>
+                <w:lang w:val="en-GB"/>
+              </w:rPr>
+              <w:t xml:space="preserve">/habit if relevant to the study. </w:t>
             </w:r>
           </w:p>
         </w:tc>
@@ -2888,6 +2906,138 @@
                 <w:lang w:val="en-GB"/>
               </w:rPr>
             </w:pPr>
+            <w:r>
+              <w:rPr>
+                <w:rFonts w:ascii="Calibri" w:eastAsia="Calibri" w:hAnsi="Calibri" w:cs="Calibri"/>
+                <w:sz w:val="18"/>
+                <w:szCs w:val="18"/>
+                <w:lang w:val="en-GB"/>
+              </w:rPr>
+              <w:t>1: client requirements</w:t>
+            </w:r>
+          </w:p>
+          <w:p>
+            <w:pPr>
+              <w:widowControl w:val="0"/>
+              <w:spacing w:after="0" w:line="240" w:lineRule="auto"/>
+              <w:rPr>
+                <w:rFonts w:ascii="Calibri" w:eastAsia="Calibri" w:hAnsi="Calibri" w:cs="Calibri"/>
+                <w:sz w:val="18"/>
+                <w:szCs w:val="18"/>
+                <w:lang w:val="en-GB"/>
+              </w:rPr>
+            </w:pPr>
+            <w:r>
+              <w:rPr>
+                <w:rFonts w:ascii="Calibri" w:eastAsia="Calibri" w:hAnsi="Calibri" w:cs="Calibri"/>
+                <w:sz w:val="18"/>
+                <w:szCs w:val="18"/>
+                <w:lang w:val="en-GB"/>
+              </w:rPr>
+              <w:t>For our users, it would be trivial that they would not appreciate it to be sprayed on while they are doing their</w:t>
+            </w:r>
+            <w:r>
+              <w:rPr>
+                <w:rFonts w:ascii="Calibri" w:eastAsia="Calibri" w:hAnsi="Calibri" w:cs="Calibri"/>
+                <w:sz w:val="18"/>
+                <w:szCs w:val="18"/>
+                <w:lang w:val="en-GB"/>
+              </w:rPr>
+              <w:t xml:space="preserve"> private business. Therefore, there should be a delay between the end of a use and a user leaving the room, and the spraying. </w:t>
+            </w:r>
+          </w:p>
+          <w:p>
+            <w:pPr>
+              <w:widowControl w:val="0"/>
+              <w:spacing w:after="0" w:line="240" w:lineRule="auto"/>
+              <w:rPr>
+                <w:rFonts w:ascii="Calibri" w:eastAsia="Calibri" w:hAnsi="Calibri" w:cs="Calibri"/>
+                <w:sz w:val="18"/>
+                <w:szCs w:val="18"/>
+                <w:lang w:val="en-GB"/>
+              </w:rPr>
+            </w:pPr>
+            <w:r>
+              <w:rPr>
+                <w:rFonts w:ascii="Calibri" w:eastAsia="Calibri" w:hAnsi="Calibri" w:cs="Calibri"/>
+                <w:sz w:val="18"/>
+                <w:szCs w:val="18"/>
+                <w:lang w:val="en-GB"/>
+              </w:rPr>
+              <w:t>Another functional need the users have, is that the toilet is not sprayed when the cleaners are working (or afterwards, when they are finished cleaning).</w:t>
+            </w:r>
+          </w:p>
+          <w:p>
+            <w:pPr>
+              <w:widowControl w:val="0"/>
+              <w:spacing w:after="0" w:line="240" w:lineRule="auto"/>
+              <w:rPr>
+                <w:rFonts w:ascii="Calibri" w:eastAsia="Calibri" w:hAnsi="Calibri" w:cs="Calibri"/>
+                <w:sz w:val="18"/>
+                <w:szCs w:val="18"/>
+                <w:lang w:val="en-GB"/>
+              </w:rPr>
+            </w:pPr>
+          </w:p>
+          <w:p>
+            <w:pPr>
+              <w:widowControl w:val="0"/>
+              <w:spacing w:after="0" w:line="240" w:lineRule="auto"/>
+              <w:rPr>
+                <w:rFonts w:ascii="Calibri" w:eastAsia="Calibri" w:hAnsi="Calibri" w:cs="Calibri"/>
+                <w:sz w:val="18"/>
+                <w:szCs w:val="18"/>
+                <w:lang w:val="en-GB"/>
+              </w:rPr>
+            </w:pPr>
+            <w:r>
+              <w:rPr>
+                <w:rFonts w:ascii="Calibri" w:eastAsia="Calibri" w:hAnsi="Calibri" w:cs="Calibri"/>
+                <w:sz w:val="18"/>
+                <w:szCs w:val="18"/>
+                <w:lang w:val="en-GB"/>
+              </w:rPr>
+              <w:t>2:</w:t>
+            </w:r>
+            <w:r>
+              <w:rPr>
+                <w:rFonts w:ascii="Calibri" w:eastAsia="Calibri" w:hAnsi="Calibri" w:cs="Calibri"/>
+                <w:sz w:val="18"/>
+                <w:szCs w:val="18"/>
+                <w:lang w:val="en-GB"/>
+              </w:rPr>
+              <w:t xml:space="preserve"> </w:t>
+            </w:r>
+            <w:r>
+              <w:rPr>
+                <w:rFonts w:ascii="Calibri" w:eastAsia="Calibri" w:hAnsi="Calibri" w:cs="Calibri"/>
+                <w:sz w:val="18"/>
+                <w:szCs w:val="18"/>
+                <w:lang w:val="en-GB"/>
+              </w:rPr>
+              <w:t>usability requirements and objectives:</w:t>
+            </w:r>
+          </w:p>
+          <w:p>
+            <w:pPr>
+              <w:widowControl w:val="0"/>
+              <w:spacing w:after="0" w:line="240" w:lineRule="auto"/>
+              <w:rPr>
+                <w:rFonts w:ascii="Calibri" w:eastAsia="Calibri" w:hAnsi="Calibri" w:cs="Calibri"/>
+                <w:sz w:val="18"/>
+                <w:szCs w:val="18"/>
+                <w:lang w:val="en-GB"/>
+              </w:rPr>
+            </w:pPr>
+            <w:r>
+              <w:rPr>
+                <w:rFonts w:ascii="Calibri" w:eastAsia="Calibri" w:hAnsi="Calibri" w:cs="Calibri"/>
+                <w:sz w:val="18"/>
+                <w:szCs w:val="18"/>
+                <w:lang w:val="en-GB"/>
+              </w:rPr>
+              <w:t>We want our system to be designed in such manner that it takes no or not much effort in order to get used to working with the prototype</w:t>
+            </w:r>
           </w:p>
           <w:p>
             <w:pPr>
@@ -3277,7 +3427,25 @@
                 <w:szCs w:val="18"/>
                 <w:lang w:val="en-GB"/>
               </w:rPr>
-              <w:t xml:space="preserve">Describe how the system addresses the above-mentioned requirements and what other features it provides. You can make use of tables to describe the system states and how they are mapped by the prototype sensors/actuators (e.g., LED color/pattern). </w:t>
+              <w:t xml:space="preserve">Describe how the system addresses the above-mentioned requirements and what other features it provides. You can make use of tables to describe the system states and how they are mapped by the prototype sensors/actuators (e.g., LED </w:t>
+            </w:r>
+            <w:proofErr w:type="spellStart"/>
+            <w:r>
+              <w:rPr>
+                <w:sz w:val="18"/>
+                <w:szCs w:val="18"/>
+                <w:lang w:val="en-GB"/>
+              </w:rPr>
+              <w:t>color</w:t>
+            </w:r>
+            <w:proofErr w:type="spellEnd"/>
+            <w:r>
+              <w:rPr>
+                <w:sz w:val="18"/>
+                <w:szCs w:val="18"/>
+                <w:lang w:val="en-GB"/>
+              </w:rPr>
+              <w:t xml:space="preserve">/pattern). </w:t>
             </w:r>
           </w:p>
         </w:tc>
@@ -3740,20 +3908,212 @@
                 <w:szCs w:val="18"/>
                 <w:lang w:val="en-GB"/>
               </w:rPr>
-              <w:t>When we started the process of working on the system, we scanned through the requirements and the sensors that we were required to use. We thought about the different possible uses for the magnetic sensor.</w:t>
-            </w:r>
-          </w:p>
-          <w:p>
-            <w:pPr>
-              <w:widowControl w:val="0"/>
-              <w:spacing w:after="0" w:line="240" w:lineRule="auto"/>
-              <w:rPr>
-                <w:rFonts w:ascii="Calibri" w:eastAsia="Calibri" w:hAnsi="Calibri" w:cs="Calibri"/>
-                <w:sz w:val="18"/>
-                <w:szCs w:val="18"/>
-                <w:lang w:val="en-GB"/>
-              </w:rPr>
-            </w:pPr>
+              <w:t xml:space="preserve">When we started the process of working on the system, we scanned through the requirements and the sensors that we were required to use. </w:t>
+            </w:r>
+          </w:p>
+          <w:p>
+            <w:pPr>
+              <w:widowControl w:val="0"/>
+              <w:spacing w:after="0" w:line="240" w:lineRule="auto"/>
+              <w:rPr>
+                <w:rFonts w:ascii="Calibri" w:eastAsia="Calibri" w:hAnsi="Calibri" w:cs="Calibri"/>
+                <w:sz w:val="18"/>
+                <w:szCs w:val="18"/>
+                <w:lang w:val="en-GB"/>
+              </w:rPr>
+            </w:pPr>
+          </w:p>
+          <w:p>
+            <w:pPr>
+              <w:widowControl w:val="0"/>
+              <w:spacing w:after="0" w:line="240" w:lineRule="auto"/>
+              <w:rPr>
+                <w:rFonts w:ascii="Calibri" w:eastAsia="Calibri" w:hAnsi="Calibri" w:cs="Calibri"/>
+                <w:sz w:val="18"/>
+                <w:szCs w:val="18"/>
+                <w:lang w:val="en-GB"/>
+              </w:rPr>
+            </w:pPr>
+            <w:r>
+              <w:rPr>
+                <w:rFonts w:ascii="Calibri" w:eastAsia="Calibri" w:hAnsi="Calibri" w:cs="Calibri"/>
+                <w:sz w:val="18"/>
+                <w:szCs w:val="18"/>
+                <w:lang w:val="en-GB"/>
+              </w:rPr>
+              <w:t xml:space="preserve">We thought about the different possible uses for the magnetic </w:t>
+            </w:r>
+            <w:r>
+              <w:rPr>
+                <w:rFonts w:ascii="Calibri" w:eastAsia="Calibri" w:hAnsi="Calibri" w:cs="Calibri"/>
+                <w:sz w:val="18"/>
+                <w:szCs w:val="18"/>
+                <w:lang w:val="en-GB"/>
+              </w:rPr>
+              <w:t xml:space="preserve">contact </w:t>
+            </w:r>
+            <w:r>
+              <w:rPr>
+                <w:rFonts w:ascii="Calibri" w:eastAsia="Calibri" w:hAnsi="Calibri" w:cs="Calibri"/>
+                <w:sz w:val="18"/>
+                <w:szCs w:val="18"/>
+                <w:lang w:val="en-GB"/>
+              </w:rPr>
+              <w:t>sensor.</w:t>
+            </w:r>
+            <w:r>
+              <w:rPr>
+                <w:rFonts w:ascii="Calibri" w:eastAsia="Calibri" w:hAnsi="Calibri" w:cs="Calibri"/>
+                <w:sz w:val="18"/>
+                <w:szCs w:val="18"/>
+                <w:lang w:val="en-GB"/>
+              </w:rPr>
+              <w:t xml:space="preserve"> We eventually made the choice to use the magnetic contact sensor to indicate whether or not the door </w:t>
+            </w:r>
+            <w:r>
+              <w:rPr>
+                <w:rFonts w:ascii="Calibri" w:eastAsia="Calibri" w:hAnsi="Calibri" w:cs="Calibri"/>
+                <w:sz w:val="18"/>
+                <w:szCs w:val="18"/>
+                <w:lang w:val="en-GB"/>
+              </w:rPr>
+              <w:t xml:space="preserve">to enter the toilet is closed. </w:t>
+            </w:r>
+          </w:p>
+          <w:p>
+            <w:pPr>
+              <w:widowControl w:val="0"/>
+              <w:spacing w:after="0" w:line="240" w:lineRule="auto"/>
+              <w:rPr>
+                <w:rFonts w:ascii="Calibri" w:eastAsia="Calibri" w:hAnsi="Calibri" w:cs="Calibri"/>
+                <w:sz w:val="18"/>
+                <w:szCs w:val="18"/>
+                <w:lang w:val="en-GB"/>
+              </w:rPr>
+            </w:pPr>
+          </w:p>
+          <w:p>
+            <w:pPr>
+              <w:widowControl w:val="0"/>
+              <w:spacing w:after="0" w:line="240" w:lineRule="auto"/>
+              <w:rPr>
+                <w:rFonts w:ascii="Calibri" w:eastAsia="Calibri" w:hAnsi="Calibri" w:cs="Calibri"/>
+                <w:sz w:val="18"/>
+                <w:szCs w:val="18"/>
+                <w:lang w:val="en-GB"/>
+              </w:rPr>
+            </w:pPr>
+            <w:r>
+              <w:rPr>
+                <w:rFonts w:ascii="Calibri" w:eastAsia="Calibri" w:hAnsi="Calibri" w:cs="Calibri"/>
+                <w:sz w:val="18"/>
+                <w:szCs w:val="18"/>
+                <w:lang w:val="en-GB"/>
+              </w:rPr>
+              <w:t xml:space="preserve">Additionally, we decided to use the distance sensor for a similar purpose. We wanted to recognize if </w:t>
+            </w:r>
+            <w:r>
+              <w:rPr>
+                <w:rFonts w:ascii="Calibri" w:eastAsia="Calibri" w:hAnsi="Calibri" w:cs="Calibri"/>
+                <w:sz w:val="18"/>
+                <w:szCs w:val="18"/>
+                <w:lang w:val="en-GB"/>
+              </w:rPr>
+              <w:t>whether or not the door is closed.</w:t>
+            </w:r>
+          </w:p>
+          <w:p>
+            <w:pPr>
+              <w:widowControl w:val="0"/>
+              <w:spacing w:after="0" w:line="240" w:lineRule="auto"/>
+              <w:rPr>
+                <w:rFonts w:ascii="Calibri" w:eastAsia="Calibri" w:hAnsi="Calibri" w:cs="Calibri"/>
+                <w:sz w:val="18"/>
+                <w:szCs w:val="18"/>
+                <w:lang w:val="en-GB"/>
+              </w:rPr>
+            </w:pPr>
+          </w:p>
+          <w:p>
+            <w:pPr>
+              <w:widowControl w:val="0"/>
+              <w:spacing w:after="0" w:line="240" w:lineRule="auto"/>
+              <w:rPr>
+                <w:rFonts w:ascii="Calibri" w:eastAsia="Calibri" w:hAnsi="Calibri" w:cs="Calibri"/>
+                <w:sz w:val="18"/>
+                <w:szCs w:val="18"/>
+                <w:lang w:val="en-GB"/>
+              </w:rPr>
+            </w:pPr>
+            <w:r>
+              <w:rPr>
+                <w:rFonts w:ascii="Calibri" w:eastAsia="Calibri" w:hAnsi="Calibri" w:cs="Calibri"/>
+                <w:sz w:val="18"/>
+                <w:szCs w:val="18"/>
+                <w:lang w:val="en-GB"/>
+              </w:rPr>
+              <w:t xml:space="preserve">We also made the choice to use the motion sensor as an indicator for the question if the room is actually occupied. For the way we structured our code, we have a timer that checks for how long the room is occupied (which translates to a closed door and lights on regarding our </w:t>
+            </w:r>
+            <w:r>
+              <w:rPr>
+                <w:rFonts w:ascii="Calibri" w:eastAsia="Calibri" w:hAnsi="Calibri" w:cs="Calibri"/>
+                <w:sz w:val="18"/>
+                <w:szCs w:val="18"/>
+                <w:lang w:val="en-GB"/>
+              </w:rPr>
+              <w:t>sensor data</w:t>
+            </w:r>
+            <w:r>
+              <w:rPr>
+                <w:rFonts w:ascii="Calibri" w:eastAsia="Calibri" w:hAnsi="Calibri" w:cs="Calibri"/>
+                <w:sz w:val="18"/>
+                <w:szCs w:val="18"/>
+                <w:lang w:val="en-GB"/>
+              </w:rPr>
+              <w:t>)</w:t>
+            </w:r>
+            <w:r>
+              <w:rPr>
+                <w:rFonts w:ascii="Calibri" w:eastAsia="Calibri" w:hAnsi="Calibri" w:cs="Calibri"/>
+                <w:sz w:val="18"/>
+                <w:szCs w:val="18"/>
+                <w:lang w:val="en-GB"/>
+              </w:rPr>
+              <w:t xml:space="preserve">. We assume there is a possibility that our users leave the light on after their visit, therefore if the timer runs out and we capture motion that would mean that someone just needs a bit more time for their number 2 to finish. </w:t>
+            </w:r>
+          </w:p>
+          <w:p>
+            <w:pPr>
+              <w:widowControl w:val="0"/>
+              <w:spacing w:after="0" w:line="240" w:lineRule="auto"/>
+              <w:rPr>
+                <w:rFonts w:ascii="Calibri" w:eastAsia="Calibri" w:hAnsi="Calibri" w:cs="Calibri"/>
+                <w:sz w:val="18"/>
+                <w:szCs w:val="18"/>
+                <w:lang w:val="en-GB"/>
+              </w:rPr>
+            </w:pPr>
+          </w:p>
+          <w:p>
+            <w:pPr>
+              <w:widowControl w:val="0"/>
+              <w:spacing w:after="0" w:line="240" w:lineRule="auto"/>
+              <w:rPr>
+                <w:rFonts w:ascii="Calibri" w:eastAsia="Calibri" w:hAnsi="Calibri" w:cs="Calibri"/>
+                <w:sz w:val="18"/>
+                <w:szCs w:val="18"/>
+                <w:lang w:val="en-GB"/>
+              </w:rPr>
+            </w:pPr>
+            <w:r>
+              <w:rPr>
+                <w:rFonts w:ascii="Calibri" w:eastAsia="Calibri" w:hAnsi="Calibri" w:cs="Calibri"/>
+                <w:sz w:val="18"/>
+                <w:szCs w:val="18"/>
+                <w:lang w:val="en-GB"/>
+              </w:rPr>
+              <w:t>Menu system…</w:t>
+            </w:r>
           </w:p>
           <w:p>
             <w:pPr>
@@ -4112,6 +4472,7 @@
               <w:rPr>
                 <w:lang w:val="en-GB"/>
               </w:rPr>
+              <w:lastRenderedPageBreak/>
               <w:t>Heuristic Evaluation</w:t>
             </w:r>
           </w:p>
@@ -4534,7 +4895,6 @@
               <w:rPr>
                 <w:lang w:val="en-GB"/>
               </w:rPr>
-              <w:lastRenderedPageBreak/>
               <w:t>Reflection on success</w:t>
             </w:r>
           </w:p>
@@ -5394,6 +5754,126 @@
 <w16cid:commentsIds xmlns:wpc="http://schemas.microsoft.com/office/word/2010/wordprocessingCanvas" xmlns:cx="http://schemas.microsoft.com/office/drawing/2014/chartex" xmlns:cx1="http://schemas.microsoft.com/office/drawing/2015/9/8/chartex" xmlns:cx2="http://schemas.microsoft.com/office/drawing/2015/10/21/chartex" xmlns:cx3="http://schemas.microsoft.com/office/drawing/2016/5/9/chartex" xmlns:cx4="http://schemas.microsoft.com/office/drawing/2016/5/10/chartex" xmlns:cx5="http://schemas.microsoft.com/office/drawing/2016/5/11/chartex" xmlns:cx6="http://schemas.microsoft.com/office/drawing/2016/5/12/chartex" xmlns:cx7="http://schemas.microsoft.com/office/drawing/2016/5/13/chartex" xmlns:cx8="http://schemas.microsoft.com/office/drawing/2016/5/14/chartex" xmlns:mc="http://schemas.openxmlformats.org/markup-compatibility/2006" xmlns:aink="http://schemas.microsoft.com/office/drawing/2016/ink" xmlns:am3d="http://schemas.microsoft.com/office/drawing/2017/model3d" xmlns:o="urn:schemas-microsoft-com:office:office" xmlns:oel="http://schemas.microsoft.com/office/2019/extlst" xmlns:r="http://schemas.openxmlformats.org/officeDocument/2006/relationships" xmlns:m="http://schemas.openxmlformats.org/officeDocument/2006/math" xmlns:v="urn:schemas-microsoft-com:vml" xmlns:wp14="http://schemas.microsoft.com/office/word/2010/wordprocessingDrawing" xmlns:wp="http://schemas.openxmlformats.org/drawingml/2006/wordprocessingDrawing" xmlns:w10="urn:schemas-microsoft-com:office:word" xmlns:w="http://schemas.openxmlformats.org/wordprocessingml/2006/main" xmlns:w14="http://schemas.microsoft.com/office/word/2010/wordml" xmlns:w15="http://schemas.microsoft.com/office/word/2012/wordml" xmlns:w16cex="http://schemas.microsoft.com/office/word/2018/wordml/cex" xmlns:w16cid="http://schemas.microsoft.com/office/word/2016/wordml/cid" xmlns:w16="http://schemas.microsoft.com/office/word/2018/wordml" xmlns:w16sdtdh="http://schemas.microsoft.com/office/word/2020/wordml/sdtdatahash" xmlns:w16se="http://schemas.microsoft.com/office/word/2015/wordml/symex" xmlns:wpg="http://schemas.microsoft.com/office/word/2010/wordprocessingGroup" xmlns:wpi="http://schemas.microsoft.com/office/word/2010/wordprocessingInk" xmlns:wne="http://schemas.microsoft.com/office/word/2006/wordml" xmlns:wps="http://schemas.microsoft.com/office/word/2010/wordprocessingShape" mc:Ignorable="w14 w15 w16se w16cid w16 w16cex w16sdtdh wp14">
   <w16cid:commentId w16cid:paraId="5B990B21" w16cid:durableId="27B21796"/>
 </w16cid:commentsIds>
+</file>
+
+<file path=word/numbering.xml><?xml version="1.0" encoding="utf-8"?>
+<w:numbering xmlns:wpc="http://schemas.microsoft.com/office/word/2010/wordprocessingCanvas" xmlns:cx="http://schemas.microsoft.com/office/drawing/2014/chartex" xmlns:cx1="http://schemas.microsoft.com/office/drawing/2015/9/8/chartex" xmlns:cx2="http://schemas.microsoft.com/office/drawing/2015/10/21/chartex" xmlns:cx3="http://schemas.microsoft.com/office/drawing/2016/5/9/chartex" xmlns:cx4="http://schemas.microsoft.com/office/drawing/2016/5/10/chartex" xmlns:cx5="http://schemas.microsoft.com/office/drawing/2016/5/11/chartex" xmlns:cx6="http://schemas.microsoft.com/office/drawing/2016/5/12/chartex" xmlns:cx7="http://schemas.microsoft.com/office/drawing/2016/5/13/chartex" xmlns:cx8="http://schemas.microsoft.com/office/drawing/2016/5/14/chartex" xmlns:mc="http://schemas.openxmlformats.org/markup-compatibility/2006" xmlns:aink="http://schemas.microsoft.com/office/drawing/2016/ink" xmlns:am3d="http://schemas.microsoft.com/office/drawing/2017/model3d" xmlns:o="urn:schemas-microsoft-com:office:office" xmlns:oel="http://schemas.microsoft.com/office/2019/extlst" xmlns:r="http://schemas.openxmlformats.org/officeDocument/2006/relationships" xmlns:m="http://schemas.openxmlformats.org/officeDocument/2006/math" xmlns:v="urn:schemas-microsoft-com:vml" xmlns:wp14="http://schemas.microsoft.com/office/word/2010/wordprocessingDrawing" xmlns:wp="http://schemas.openxmlformats.org/drawingml/2006/wordprocessingDrawing" xmlns:w10="urn:schemas-microsoft-com:office:word" xmlns:w="http://schemas.openxmlformats.org/wordprocessingml/2006/main" xmlns:w14="http://schemas.microsoft.com/office/word/2010/wordml" xmlns:w15="http://schemas.microsoft.com/office/word/2012/wordml" xmlns:w16cex="http://schemas.microsoft.com/office/word/2018/wordml/cex" xmlns:w16cid="http://schemas.microsoft.com/office/word/2016/wordml/cid" xmlns:w16="http://schemas.microsoft.com/office/word/2018/wordml" xmlns:w16sdtdh="http://schemas.microsoft.com/office/word/2020/wordml/sdtdatahash" xmlns:w16se="http://schemas.microsoft.com/office/word/2015/wordml/symex" xmlns:wpg="http://schemas.microsoft.com/office/word/2010/wordprocessingGroup" xmlns:wpi="http://schemas.microsoft.com/office/word/2010/wordprocessingInk" xmlns:wne="http://schemas.microsoft.com/office/word/2006/wordml" xmlns:wps="http://schemas.microsoft.com/office/word/2010/wordprocessingShape" mc:Ignorable="w14 w15 w16se w16cid w16 w16cex w16sdtdh wp14">
+  <w:abstractNum w:abstractNumId="0" w15:restartNumberingAfterBreak="0">
+    <w:nsid w:val="0C537CFB"/>
+    <w:multiLevelType w:val="hybridMultilevel"/>
+    <w:tmpl w:val="29C03124"/>
+    <w:lvl w:ilvl="0" w:tplc="45122CB2">
+      <w:numFmt w:val="bullet"/>
+      <w:lvlText w:val="-"/>
+      <w:lvlJc w:val="left"/>
+      <w:pPr>
+        <w:ind w:left="720" w:hanging="360"/>
+      </w:pPr>
+      <w:rPr>
+        <w:rFonts w:ascii="Calibri" w:eastAsia="Calibri" w:hAnsi="Calibri" w:cs="Calibri" w:hint="default"/>
+      </w:rPr>
+    </w:lvl>
+    <w:lvl w:ilvl="1" w:tplc="08090003" w:tentative="1">
+      <w:start w:val="1"/>
+      <w:numFmt w:val="bullet"/>
+      <w:lvlText w:val="o"/>
+      <w:lvlJc w:val="left"/>
+      <w:pPr>
+        <w:ind w:left="1440" w:hanging="360"/>
+      </w:pPr>
+      <w:rPr>
+        <w:rFonts w:ascii="Courier New" w:hAnsi="Courier New" w:cs="Courier New" w:hint="default"/>
+      </w:rPr>
+    </w:lvl>
+    <w:lvl w:ilvl="2" w:tplc="08090005" w:tentative="1">
+      <w:start w:val="1"/>
+      <w:numFmt w:val="bullet"/>
+      <w:lvlText w:val=""/>
+      <w:lvlJc w:val="left"/>
+      <w:pPr>
+        <w:ind w:left="2160" w:hanging="360"/>
+      </w:pPr>
+      <w:rPr>
+        <w:rFonts w:ascii="Wingdings" w:hAnsi="Wingdings" w:hint="default"/>
+      </w:rPr>
+    </w:lvl>
+    <w:lvl w:ilvl="3" w:tplc="08090001" w:tentative="1">
+      <w:start w:val="1"/>
+      <w:numFmt w:val="bullet"/>
+      <w:lvlText w:val=""/>
+      <w:lvlJc w:val="left"/>
+      <w:pPr>
+        <w:ind w:left="2880" w:hanging="360"/>
+      </w:pPr>
+      <w:rPr>
+        <w:rFonts w:ascii="Symbol" w:hAnsi="Symbol" w:hint="default"/>
+      </w:rPr>
+    </w:lvl>
+    <w:lvl w:ilvl="4" w:tplc="08090003" w:tentative="1">
+      <w:start w:val="1"/>
+      <w:numFmt w:val="bullet"/>
+      <w:lvlText w:val="o"/>
+      <w:lvlJc w:val="left"/>
+      <w:pPr>
+        <w:ind w:left="3600" w:hanging="360"/>
+      </w:pPr>
+      <w:rPr>
+        <w:rFonts w:ascii="Courier New" w:hAnsi="Courier New" w:cs="Courier New" w:hint="default"/>
+      </w:rPr>
+    </w:lvl>
+    <w:lvl w:ilvl="5" w:tplc="08090005" w:tentative="1">
+      <w:start w:val="1"/>
+      <w:numFmt w:val="bullet"/>
+      <w:lvlText w:val=""/>
+      <w:lvlJc w:val="left"/>
+      <w:pPr>
+        <w:ind w:left="4320" w:hanging="360"/>
+      </w:pPr>
+      <w:rPr>
+        <w:rFonts w:ascii="Wingdings" w:hAnsi="Wingdings" w:hint="default"/>
+      </w:rPr>
+    </w:lvl>
+    <w:lvl w:ilvl="6" w:tplc="08090001" w:tentative="1">
+      <w:start w:val="1"/>
+      <w:numFmt w:val="bullet"/>
+      <w:lvlText w:val=""/>
+      <w:lvlJc w:val="left"/>
+      <w:pPr>
+        <w:ind w:left="5040" w:hanging="360"/>
+      </w:pPr>
+      <w:rPr>
+        <w:rFonts w:ascii="Symbol" w:hAnsi="Symbol" w:hint="default"/>
+      </w:rPr>
+    </w:lvl>
+    <w:lvl w:ilvl="7" w:tplc="08090003" w:tentative="1">
+      <w:start w:val="1"/>
+      <w:numFmt w:val="bullet"/>
+      <w:lvlText w:val="o"/>
+      <w:lvlJc w:val="left"/>
+      <w:pPr>
+        <w:ind w:left="5760" w:hanging="360"/>
+      </w:pPr>
+      <w:rPr>
+        <w:rFonts w:ascii="Courier New" w:hAnsi="Courier New" w:cs="Courier New" w:hint="default"/>
+      </w:rPr>
+    </w:lvl>
+    <w:lvl w:ilvl="8" w:tplc="08090005" w:tentative="1">
+      <w:start w:val="1"/>
+      <w:numFmt w:val="bullet"/>
+      <w:lvlText w:val=""/>
+      <w:lvlJc w:val="left"/>
+      <w:pPr>
+        <w:ind w:left="6480" w:hanging="360"/>
+      </w:pPr>
+      <w:rPr>
+        <w:rFonts w:ascii="Wingdings" w:hAnsi="Wingdings" w:hint="default"/>
+      </w:rPr>
+    </w:lvl>
+  </w:abstractNum>
+  <w:num w:numId="1" w16cid:durableId="1153259753">
+    <w:abstractNumId w:val="0"/>
+  </w:num>
+</w:numbering>
 </file>
 
 <file path=word/people.xml><?xml version="1.0" encoding="utf-8"?>
@@ -6058,6 +6538,17 @@
       <w:szCs w:val="20"/>
     </w:rPr>
   </w:style>
+  <w:style w:type="paragraph" w:styleId="Lijstalinea">
+    <w:name w:val="List Paragraph"/>
+    <w:basedOn w:val="Standaard"/>
+    <w:uiPriority w:val="34"/>
+    <w:qFormat/>
+    <w:rsid w:val="00380951"/>
+    <w:pPr>
+      <w:ind w:left="720"/>
+      <w:contextualSpacing/>
+    </w:pPr>
+  </w:style>
 </w:styles>
 </file>
 

</xml_diff>

<commit_message>
verslag werk, kan nu op andere pc werken
</commit_message>
<xml_diff>
--- a/AirFreshner/Assignment_1.docx
+++ b/AirFreshner/Assignment_1.docx
@@ -113,6 +113,18 @@
           <w:szCs w:val="24"/>
           <w:lang w:val="en-GB"/>
         </w:rPr>
+        <w:t>_</w:t>
+      </w:r>
+      <w:r>
+        <w:rPr>
+          <w:rFonts w:eastAsia="Calibri" w:cs="Calibri"/>
+          <w:b/>
+          <w:bCs/>
+          <w:color w:val="000000" w:themeColor="text1"/>
+          <w:sz w:val="24"/>
+          <w:szCs w:val="24"/>
+          <w:lang w:val="en-GB"/>
+        </w:rPr>
         <w:t>Thijs Olijerhoek</w:t>
       </w:r>
       <w:r>
@@ -125,7 +137,7 @@
           <w:szCs w:val="24"/>
           <w:lang w:val="en-GB"/>
         </w:rPr>
-        <w:t>_______</w:t>
+        <w:t>______</w:t>
       </w:r>
     </w:p>
     <w:p>
@@ -170,7 +182,7 @@
           <w:szCs w:val="24"/>
           <w:lang w:val="en-GB"/>
         </w:rPr>
-        <w:t>______</w:t>
+        <w:t>_____</w:t>
       </w:r>
     </w:p>
     <w:p>
@@ -191,7 +203,7 @@
           <w:szCs w:val="24"/>
           <w:lang w:val="en-GB"/>
         </w:rPr>
-        <w:t>________________________</w:t>
+        <w:t>_______________________</w:t>
       </w:r>
     </w:p>
     <w:p>
@@ -508,403 +520,483 @@
                 <w:rFonts w:ascii="Calibri" w:eastAsia="Calibri" w:hAnsi="Calibri" w:cs="Calibri"/>
                 <w:sz w:val="18"/>
                 <w:szCs w:val="18"/>
-                <w:lang w:val="en-GB"/>
-              </w:rPr>
-            </w:pPr>
-          </w:p>
-          <w:p>
-            <w:pPr>
-              <w:widowControl w:val="0"/>
-              <w:spacing w:after="0" w:line="240" w:lineRule="auto"/>
-              <w:rPr>
-                <w:rFonts w:ascii="Calibri" w:eastAsia="Calibri" w:hAnsi="Calibri" w:cs="Calibri"/>
-                <w:sz w:val="18"/>
-                <w:szCs w:val="18"/>
-                <w:lang w:val="en-GB"/>
-              </w:rPr>
-            </w:pPr>
-          </w:p>
-          <w:p>
-            <w:pPr>
-              <w:widowControl w:val="0"/>
-              <w:spacing w:after="0" w:line="240" w:lineRule="auto"/>
-              <w:rPr>
-                <w:rFonts w:ascii="Calibri" w:eastAsia="Calibri" w:hAnsi="Calibri" w:cs="Calibri"/>
-                <w:sz w:val="18"/>
-                <w:szCs w:val="18"/>
-                <w:lang w:val="en-GB"/>
-              </w:rPr>
-            </w:pPr>
-          </w:p>
-          <w:p>
-            <w:pPr>
-              <w:widowControl w:val="0"/>
-              <w:spacing w:after="0" w:line="240" w:lineRule="auto"/>
-              <w:rPr>
-                <w:rFonts w:ascii="Calibri" w:eastAsia="Calibri" w:hAnsi="Calibri" w:cs="Calibri"/>
-                <w:sz w:val="18"/>
-                <w:szCs w:val="18"/>
-                <w:lang w:val="en-GB"/>
-              </w:rPr>
-            </w:pPr>
-          </w:p>
-          <w:p>
-            <w:pPr>
-              <w:widowControl w:val="0"/>
-              <w:spacing w:after="0" w:line="240" w:lineRule="auto"/>
-              <w:rPr>
-                <w:rFonts w:ascii="Calibri" w:eastAsia="Calibri" w:hAnsi="Calibri" w:cs="Calibri"/>
-                <w:sz w:val="18"/>
-                <w:szCs w:val="18"/>
-                <w:lang w:val="en-GB"/>
-              </w:rPr>
-            </w:pPr>
-          </w:p>
-          <w:p>
-            <w:pPr>
-              <w:widowControl w:val="0"/>
-              <w:spacing w:after="0" w:line="240" w:lineRule="auto"/>
-              <w:rPr>
-                <w:rFonts w:ascii="Calibri" w:eastAsia="Calibri" w:hAnsi="Calibri" w:cs="Calibri"/>
-                <w:sz w:val="18"/>
-                <w:szCs w:val="18"/>
-                <w:lang w:val="en-GB"/>
-              </w:rPr>
-            </w:pPr>
-          </w:p>
-          <w:p>
-            <w:pPr>
-              <w:widowControl w:val="0"/>
-              <w:spacing w:after="0" w:line="240" w:lineRule="auto"/>
-              <w:rPr>
-                <w:rFonts w:ascii="Calibri" w:eastAsia="Calibri" w:hAnsi="Calibri" w:cs="Calibri"/>
-                <w:sz w:val="18"/>
-                <w:szCs w:val="18"/>
-                <w:lang w:val="en-GB"/>
-              </w:rPr>
-            </w:pPr>
-          </w:p>
-          <w:p>
-            <w:pPr>
-              <w:widowControl w:val="0"/>
-              <w:spacing w:after="0" w:line="240" w:lineRule="auto"/>
-              <w:rPr>
-                <w:rFonts w:ascii="Calibri" w:eastAsia="Calibri" w:hAnsi="Calibri" w:cs="Calibri"/>
-                <w:sz w:val="18"/>
-                <w:szCs w:val="18"/>
-                <w:lang w:val="en-GB"/>
-              </w:rPr>
-            </w:pPr>
-          </w:p>
-          <w:p>
-            <w:pPr>
-              <w:widowControl w:val="0"/>
-              <w:spacing w:after="0" w:line="240" w:lineRule="auto"/>
-              <w:rPr>
-                <w:rFonts w:ascii="Calibri" w:eastAsia="Calibri" w:hAnsi="Calibri" w:cs="Calibri"/>
-                <w:sz w:val="18"/>
-                <w:szCs w:val="18"/>
-                <w:lang w:val="en-GB"/>
-              </w:rPr>
-            </w:pPr>
-          </w:p>
-          <w:p>
-            <w:pPr>
-              <w:widowControl w:val="0"/>
-              <w:spacing w:after="0" w:line="240" w:lineRule="auto"/>
-              <w:rPr>
-                <w:rFonts w:ascii="Calibri" w:eastAsia="Calibri" w:hAnsi="Calibri" w:cs="Calibri"/>
-                <w:sz w:val="18"/>
-                <w:szCs w:val="18"/>
-                <w:lang w:val="en-GB"/>
-              </w:rPr>
-            </w:pPr>
-          </w:p>
-          <w:p>
-            <w:pPr>
-              <w:widowControl w:val="0"/>
-              <w:spacing w:after="0" w:line="240" w:lineRule="auto"/>
-              <w:rPr>
-                <w:rFonts w:ascii="Calibri" w:eastAsia="Calibri" w:hAnsi="Calibri" w:cs="Calibri"/>
-                <w:sz w:val="18"/>
-                <w:szCs w:val="18"/>
-                <w:lang w:val="en-GB"/>
-              </w:rPr>
-            </w:pPr>
-          </w:p>
-          <w:p>
-            <w:pPr>
-              <w:widowControl w:val="0"/>
-              <w:spacing w:after="0" w:line="240" w:lineRule="auto"/>
-              <w:rPr>
-                <w:rFonts w:ascii="Calibri" w:eastAsia="Calibri" w:hAnsi="Calibri" w:cs="Calibri"/>
-                <w:sz w:val="18"/>
-                <w:szCs w:val="18"/>
-                <w:lang w:val="en-GB"/>
-              </w:rPr>
-            </w:pPr>
-          </w:p>
-          <w:p>
-            <w:pPr>
-              <w:widowControl w:val="0"/>
-              <w:spacing w:after="0" w:line="240" w:lineRule="auto"/>
-              <w:rPr>
-                <w:rFonts w:ascii="Calibri" w:eastAsia="Calibri" w:hAnsi="Calibri" w:cs="Calibri"/>
-                <w:sz w:val="18"/>
-                <w:szCs w:val="18"/>
-                <w:lang w:val="en-GB"/>
-              </w:rPr>
-            </w:pPr>
-          </w:p>
-          <w:p>
-            <w:pPr>
-              <w:widowControl w:val="0"/>
-              <w:spacing w:after="0" w:line="240" w:lineRule="auto"/>
-              <w:rPr>
-                <w:rFonts w:ascii="Calibri" w:eastAsia="Calibri" w:hAnsi="Calibri" w:cs="Calibri"/>
-                <w:sz w:val="18"/>
-                <w:szCs w:val="18"/>
-                <w:lang w:val="en-GB"/>
-              </w:rPr>
-            </w:pPr>
-          </w:p>
-          <w:p>
-            <w:pPr>
-              <w:widowControl w:val="0"/>
-              <w:spacing w:after="0" w:line="240" w:lineRule="auto"/>
-              <w:rPr>
-                <w:rFonts w:ascii="Calibri" w:eastAsia="Calibri" w:hAnsi="Calibri" w:cs="Calibri"/>
-                <w:sz w:val="18"/>
-                <w:szCs w:val="18"/>
-                <w:lang w:val="en-GB"/>
-              </w:rPr>
-            </w:pPr>
-          </w:p>
-          <w:p>
-            <w:pPr>
-              <w:widowControl w:val="0"/>
-              <w:spacing w:after="0" w:line="240" w:lineRule="auto"/>
-              <w:rPr>
-                <w:rFonts w:ascii="Calibri" w:eastAsia="Calibri" w:hAnsi="Calibri" w:cs="Calibri"/>
-                <w:sz w:val="18"/>
-                <w:szCs w:val="18"/>
-                <w:lang w:val="en-GB"/>
-              </w:rPr>
-            </w:pPr>
-          </w:p>
-          <w:p>
-            <w:pPr>
-              <w:widowControl w:val="0"/>
-              <w:spacing w:after="0" w:line="240" w:lineRule="auto"/>
-              <w:rPr>
-                <w:rFonts w:ascii="Calibri" w:eastAsia="Calibri" w:hAnsi="Calibri" w:cs="Calibri"/>
-                <w:sz w:val="18"/>
-                <w:szCs w:val="18"/>
-                <w:lang w:val="en-GB"/>
-              </w:rPr>
-            </w:pPr>
-          </w:p>
-          <w:p>
-            <w:pPr>
-              <w:widowControl w:val="0"/>
-              <w:spacing w:after="0" w:line="240" w:lineRule="auto"/>
-              <w:rPr>
-                <w:rFonts w:ascii="Calibri" w:eastAsia="Calibri" w:hAnsi="Calibri" w:cs="Calibri"/>
-                <w:sz w:val="18"/>
-                <w:szCs w:val="18"/>
-                <w:lang w:val="en-GB"/>
-              </w:rPr>
-            </w:pPr>
-          </w:p>
-          <w:p>
-            <w:pPr>
-              <w:widowControl w:val="0"/>
-              <w:spacing w:after="0" w:line="240" w:lineRule="auto"/>
-              <w:rPr>
-                <w:rFonts w:ascii="Calibri" w:eastAsia="Calibri" w:hAnsi="Calibri" w:cs="Calibri"/>
-                <w:sz w:val="18"/>
-                <w:szCs w:val="18"/>
-                <w:lang w:val="en-GB"/>
-              </w:rPr>
-            </w:pPr>
-          </w:p>
-          <w:p>
-            <w:pPr>
-              <w:widowControl w:val="0"/>
-              <w:spacing w:after="0" w:line="240" w:lineRule="auto"/>
-              <w:rPr>
-                <w:rFonts w:ascii="Calibri" w:eastAsia="Calibri" w:hAnsi="Calibri" w:cs="Calibri"/>
-                <w:sz w:val="18"/>
-                <w:szCs w:val="18"/>
-                <w:lang w:val="en-GB"/>
-              </w:rPr>
-            </w:pPr>
-          </w:p>
-          <w:p>
-            <w:pPr>
-              <w:widowControl w:val="0"/>
-              <w:spacing w:after="0" w:line="240" w:lineRule="auto"/>
-              <w:rPr>
-                <w:rFonts w:ascii="Calibri" w:eastAsia="Calibri" w:hAnsi="Calibri" w:cs="Calibri"/>
-                <w:sz w:val="18"/>
-                <w:szCs w:val="18"/>
-                <w:lang w:val="en-GB"/>
-              </w:rPr>
-            </w:pPr>
-          </w:p>
-          <w:p>
-            <w:pPr>
-              <w:widowControl w:val="0"/>
-              <w:spacing w:after="0" w:line="240" w:lineRule="auto"/>
-              <w:rPr>
-                <w:rFonts w:ascii="Calibri" w:eastAsia="Calibri" w:hAnsi="Calibri" w:cs="Calibri"/>
-                <w:sz w:val="18"/>
-                <w:szCs w:val="18"/>
-                <w:lang w:val="en-GB"/>
-              </w:rPr>
-            </w:pPr>
-          </w:p>
-          <w:p>
-            <w:pPr>
-              <w:widowControl w:val="0"/>
-              <w:spacing w:after="0" w:line="240" w:lineRule="auto"/>
-              <w:rPr>
-                <w:rFonts w:ascii="Calibri" w:eastAsia="Calibri" w:hAnsi="Calibri" w:cs="Calibri"/>
-                <w:sz w:val="18"/>
-                <w:szCs w:val="18"/>
-                <w:lang w:val="en-GB"/>
-              </w:rPr>
-            </w:pPr>
-          </w:p>
-          <w:p>
-            <w:pPr>
-              <w:widowControl w:val="0"/>
-              <w:spacing w:after="0" w:line="240" w:lineRule="auto"/>
-              <w:rPr>
-                <w:rFonts w:ascii="Calibri" w:eastAsia="Calibri" w:hAnsi="Calibri" w:cs="Calibri"/>
-                <w:sz w:val="18"/>
-                <w:szCs w:val="18"/>
-                <w:lang w:val="en-GB"/>
-              </w:rPr>
-            </w:pPr>
-          </w:p>
-          <w:p>
-            <w:pPr>
-              <w:widowControl w:val="0"/>
-              <w:spacing w:after="0" w:line="240" w:lineRule="auto"/>
-              <w:rPr>
-                <w:rFonts w:ascii="Calibri" w:eastAsia="Calibri" w:hAnsi="Calibri" w:cs="Calibri"/>
-                <w:sz w:val="18"/>
-                <w:szCs w:val="18"/>
-                <w:lang w:val="en-GB"/>
-              </w:rPr>
-            </w:pPr>
-          </w:p>
-          <w:p>
-            <w:pPr>
-              <w:widowControl w:val="0"/>
-              <w:spacing w:after="0" w:line="240" w:lineRule="auto"/>
-              <w:rPr>
-                <w:rFonts w:ascii="Calibri" w:eastAsia="Calibri" w:hAnsi="Calibri" w:cs="Calibri"/>
-                <w:sz w:val="18"/>
-                <w:szCs w:val="18"/>
-                <w:lang w:val="en-GB"/>
-              </w:rPr>
-            </w:pPr>
-          </w:p>
-          <w:p>
-            <w:pPr>
-              <w:widowControl w:val="0"/>
-              <w:spacing w:after="0" w:line="240" w:lineRule="auto"/>
-              <w:rPr>
-                <w:rFonts w:ascii="Calibri" w:eastAsia="Calibri" w:hAnsi="Calibri" w:cs="Calibri"/>
-                <w:sz w:val="18"/>
-                <w:szCs w:val="18"/>
-                <w:lang w:val="en-GB"/>
-              </w:rPr>
-            </w:pPr>
-          </w:p>
-          <w:p>
-            <w:pPr>
-              <w:widowControl w:val="0"/>
-              <w:spacing w:after="0" w:line="240" w:lineRule="auto"/>
-              <w:rPr>
-                <w:rFonts w:ascii="Calibri" w:eastAsia="Calibri" w:hAnsi="Calibri" w:cs="Calibri"/>
-                <w:sz w:val="18"/>
-                <w:szCs w:val="18"/>
-                <w:lang w:val="en-GB"/>
-              </w:rPr>
-            </w:pPr>
-          </w:p>
-          <w:p>
-            <w:pPr>
-              <w:widowControl w:val="0"/>
-              <w:spacing w:after="0" w:line="240" w:lineRule="auto"/>
-              <w:rPr>
-                <w:rFonts w:ascii="Calibri" w:eastAsia="Calibri" w:hAnsi="Calibri" w:cs="Calibri"/>
-                <w:sz w:val="18"/>
-                <w:szCs w:val="18"/>
-                <w:lang w:val="en-GB"/>
-              </w:rPr>
-            </w:pPr>
-          </w:p>
-          <w:p>
-            <w:pPr>
-              <w:widowControl w:val="0"/>
-              <w:spacing w:after="0" w:line="240" w:lineRule="auto"/>
-              <w:rPr>
-                <w:rFonts w:ascii="Calibri" w:eastAsia="Calibri" w:hAnsi="Calibri" w:cs="Calibri"/>
-                <w:sz w:val="18"/>
-                <w:szCs w:val="18"/>
-                <w:lang w:val="en-GB"/>
-              </w:rPr>
-            </w:pPr>
-          </w:p>
-          <w:p>
-            <w:pPr>
-              <w:widowControl w:val="0"/>
-              <w:spacing w:after="0" w:line="240" w:lineRule="auto"/>
-              <w:rPr>
-                <w:rFonts w:ascii="Calibri" w:eastAsia="Calibri" w:hAnsi="Calibri" w:cs="Calibri"/>
-                <w:sz w:val="18"/>
-                <w:szCs w:val="18"/>
-                <w:lang w:val="en-GB"/>
-              </w:rPr>
-            </w:pPr>
-          </w:p>
-          <w:p>
-            <w:pPr>
-              <w:widowControl w:val="0"/>
-              <w:spacing w:after="0" w:line="240" w:lineRule="auto"/>
-              <w:rPr>
-                <w:rFonts w:ascii="Calibri" w:eastAsia="Calibri" w:hAnsi="Calibri" w:cs="Calibri"/>
-                <w:sz w:val="18"/>
-                <w:szCs w:val="18"/>
-                <w:lang w:val="en-GB"/>
-              </w:rPr>
-            </w:pPr>
-          </w:p>
-          <w:p>
-            <w:pPr>
-              <w:widowControl w:val="0"/>
-              <w:spacing w:after="0" w:line="240" w:lineRule="auto"/>
-              <w:rPr>
-                <w:rFonts w:ascii="Calibri" w:eastAsia="Calibri" w:hAnsi="Calibri" w:cs="Calibri"/>
-                <w:sz w:val="18"/>
-                <w:szCs w:val="18"/>
-                <w:lang w:val="en-GB"/>
-              </w:rPr>
-            </w:pPr>
-          </w:p>
-          <w:p>
-            <w:pPr>
-              <w:widowControl w:val="0"/>
-              <w:spacing w:after="0" w:line="240" w:lineRule="auto"/>
-              <w:rPr>
-                <w:rFonts w:ascii="Calibri" w:eastAsia="Calibri" w:hAnsi="Calibri" w:cs="Calibri"/>
-                <w:sz w:val="18"/>
-                <w:szCs w:val="18"/>
-                <w:lang w:val="en-GB"/>
+                <w:lang w:val="nl-NL"/>
+              </w:rPr>
+            </w:pPr>
+            <w:r>
+              <w:rPr>
+                <w:rFonts w:ascii="Calibri" w:eastAsia="Calibri" w:hAnsi="Calibri" w:cs="Calibri"/>
+                <w:sz w:val="18"/>
+                <w:szCs w:val="18"/>
+                <w:lang w:val="nl-NL"/>
+              </w:rPr>
+              <w:t>Vertel hoe we ons c</w:t>
+            </w:r>
+            <w:r>
+              <w:rPr>
+                <w:rFonts w:ascii="Calibri" w:eastAsia="Calibri" w:hAnsi="Calibri" w:cs="Calibri"/>
+                <w:sz w:val="18"/>
+                <w:szCs w:val="18"/>
+                <w:lang w:val="nl-NL"/>
+              </w:rPr>
+              <w:t xml:space="preserve">ontext of </w:t>
+            </w:r>
+            <w:proofErr w:type="spellStart"/>
+            <w:r>
+              <w:rPr>
+                <w:rFonts w:ascii="Calibri" w:eastAsia="Calibri" w:hAnsi="Calibri" w:cs="Calibri"/>
+                <w:sz w:val="18"/>
+                <w:szCs w:val="18"/>
+                <w:lang w:val="nl-NL"/>
+              </w:rPr>
+              <w:t>use</w:t>
+            </w:r>
+            <w:proofErr w:type="spellEnd"/>
+            <w:r>
+              <w:rPr>
+                <w:rFonts w:ascii="Calibri" w:eastAsia="Calibri" w:hAnsi="Calibri" w:cs="Calibri"/>
+                <w:sz w:val="18"/>
+                <w:szCs w:val="18"/>
+                <w:lang w:val="nl-NL"/>
+              </w:rPr>
+              <w:t xml:space="preserve"> research gedaan hebben door te vertellen uit </w:t>
+            </w:r>
+            <w:proofErr w:type="spellStart"/>
+            <w:r>
+              <w:rPr>
+                <w:rFonts w:ascii="Calibri" w:eastAsia="Calibri" w:hAnsi="Calibri" w:cs="Calibri"/>
+                <w:sz w:val="18"/>
+                <w:szCs w:val="18"/>
+                <w:lang w:val="nl-NL"/>
+              </w:rPr>
+              <w:t>assignment</w:t>
+            </w:r>
+            <w:proofErr w:type="spellEnd"/>
+            <w:r>
+              <w:rPr>
+                <w:rFonts w:ascii="Calibri" w:eastAsia="Calibri" w:hAnsi="Calibri" w:cs="Calibri"/>
+                <w:sz w:val="18"/>
+                <w:szCs w:val="18"/>
+                <w:lang w:val="nl-NL"/>
+              </w:rPr>
+              <w:t xml:space="preserve"> 0. Vertel hoe we dit onderzoek </w:t>
+            </w:r>
+            <w:r>
+              <w:rPr>
+                <w:rFonts w:ascii="Calibri" w:eastAsia="Calibri" w:hAnsi="Calibri" w:cs="Calibri"/>
+                <w:sz w:val="18"/>
+                <w:szCs w:val="18"/>
+                <w:lang w:val="nl-NL"/>
+              </w:rPr>
+              <w:lastRenderedPageBreak/>
+              <w:t>gedaan hebben en welke onderzoeksvragen gesteld zijn in het interview. Dit deel beschrijft ons onderzoeksdoel en de opzet van ons onderzoek.</w:t>
+            </w:r>
+          </w:p>
+          <w:p>
+            <w:pPr>
+              <w:widowControl w:val="0"/>
+              <w:spacing w:after="0" w:line="240" w:lineRule="auto"/>
+              <w:rPr>
+                <w:rFonts w:ascii="Calibri" w:eastAsia="Calibri" w:hAnsi="Calibri" w:cs="Calibri"/>
+                <w:sz w:val="18"/>
+                <w:szCs w:val="18"/>
+                <w:lang w:val="nl-NL"/>
+              </w:rPr>
+            </w:pPr>
+          </w:p>
+          <w:p>
+            <w:pPr>
+              <w:widowControl w:val="0"/>
+              <w:spacing w:after="0" w:line="240" w:lineRule="auto"/>
+              <w:rPr>
+                <w:rFonts w:ascii="Calibri" w:eastAsia="Calibri" w:hAnsi="Calibri" w:cs="Calibri"/>
+                <w:sz w:val="18"/>
+                <w:szCs w:val="18"/>
+                <w:lang w:val="nl-NL"/>
+              </w:rPr>
+            </w:pPr>
+          </w:p>
+          <w:p>
+            <w:pPr>
+              <w:widowControl w:val="0"/>
+              <w:spacing w:after="0" w:line="240" w:lineRule="auto"/>
+              <w:rPr>
+                <w:rFonts w:ascii="Calibri" w:eastAsia="Calibri" w:hAnsi="Calibri" w:cs="Calibri"/>
+                <w:sz w:val="18"/>
+                <w:szCs w:val="18"/>
+                <w:lang w:val="nl-NL"/>
+              </w:rPr>
+            </w:pPr>
+          </w:p>
+          <w:p>
+            <w:pPr>
+              <w:widowControl w:val="0"/>
+              <w:spacing w:after="0" w:line="240" w:lineRule="auto"/>
+              <w:rPr>
+                <w:rFonts w:ascii="Calibri" w:eastAsia="Calibri" w:hAnsi="Calibri" w:cs="Calibri"/>
+                <w:sz w:val="18"/>
+                <w:szCs w:val="18"/>
+                <w:lang w:val="nl-NL"/>
+              </w:rPr>
+            </w:pPr>
+          </w:p>
+          <w:p>
+            <w:pPr>
+              <w:widowControl w:val="0"/>
+              <w:spacing w:after="0" w:line="240" w:lineRule="auto"/>
+              <w:rPr>
+                <w:rFonts w:ascii="Calibri" w:eastAsia="Calibri" w:hAnsi="Calibri" w:cs="Calibri"/>
+                <w:sz w:val="18"/>
+                <w:szCs w:val="18"/>
+                <w:lang w:val="nl-NL"/>
+              </w:rPr>
+            </w:pPr>
+          </w:p>
+          <w:p>
+            <w:pPr>
+              <w:widowControl w:val="0"/>
+              <w:spacing w:after="0" w:line="240" w:lineRule="auto"/>
+              <w:rPr>
+                <w:rFonts w:ascii="Calibri" w:eastAsia="Calibri" w:hAnsi="Calibri" w:cs="Calibri"/>
+                <w:sz w:val="18"/>
+                <w:szCs w:val="18"/>
+                <w:lang w:val="nl-NL"/>
+              </w:rPr>
+            </w:pPr>
+          </w:p>
+          <w:p>
+            <w:pPr>
+              <w:widowControl w:val="0"/>
+              <w:spacing w:after="0" w:line="240" w:lineRule="auto"/>
+              <w:rPr>
+                <w:rFonts w:ascii="Calibri" w:eastAsia="Calibri" w:hAnsi="Calibri" w:cs="Calibri"/>
+                <w:sz w:val="18"/>
+                <w:szCs w:val="18"/>
+                <w:lang w:val="nl-NL"/>
+              </w:rPr>
+            </w:pPr>
+          </w:p>
+          <w:p>
+            <w:pPr>
+              <w:widowControl w:val="0"/>
+              <w:spacing w:after="0" w:line="240" w:lineRule="auto"/>
+              <w:rPr>
+                <w:rFonts w:ascii="Calibri" w:eastAsia="Calibri" w:hAnsi="Calibri" w:cs="Calibri"/>
+                <w:sz w:val="18"/>
+                <w:szCs w:val="18"/>
+                <w:lang w:val="nl-NL"/>
+              </w:rPr>
+            </w:pPr>
+          </w:p>
+          <w:p>
+            <w:pPr>
+              <w:widowControl w:val="0"/>
+              <w:spacing w:after="0" w:line="240" w:lineRule="auto"/>
+              <w:rPr>
+                <w:rFonts w:ascii="Calibri" w:eastAsia="Calibri" w:hAnsi="Calibri" w:cs="Calibri"/>
+                <w:sz w:val="18"/>
+                <w:szCs w:val="18"/>
+                <w:lang w:val="nl-NL"/>
+              </w:rPr>
+            </w:pPr>
+          </w:p>
+          <w:p>
+            <w:pPr>
+              <w:widowControl w:val="0"/>
+              <w:spacing w:after="0" w:line="240" w:lineRule="auto"/>
+              <w:rPr>
+                <w:rFonts w:ascii="Calibri" w:eastAsia="Calibri" w:hAnsi="Calibri" w:cs="Calibri"/>
+                <w:sz w:val="18"/>
+                <w:szCs w:val="18"/>
+                <w:lang w:val="nl-NL"/>
+              </w:rPr>
+            </w:pPr>
+          </w:p>
+          <w:p>
+            <w:pPr>
+              <w:widowControl w:val="0"/>
+              <w:spacing w:after="0" w:line="240" w:lineRule="auto"/>
+              <w:rPr>
+                <w:rFonts w:ascii="Calibri" w:eastAsia="Calibri" w:hAnsi="Calibri" w:cs="Calibri"/>
+                <w:sz w:val="18"/>
+                <w:szCs w:val="18"/>
+                <w:lang w:val="nl-NL"/>
+              </w:rPr>
+            </w:pPr>
+          </w:p>
+          <w:p>
+            <w:pPr>
+              <w:widowControl w:val="0"/>
+              <w:spacing w:after="0" w:line="240" w:lineRule="auto"/>
+              <w:rPr>
+                <w:rFonts w:ascii="Calibri" w:eastAsia="Calibri" w:hAnsi="Calibri" w:cs="Calibri"/>
+                <w:sz w:val="18"/>
+                <w:szCs w:val="18"/>
+                <w:lang w:val="nl-NL"/>
+              </w:rPr>
+            </w:pPr>
+          </w:p>
+          <w:p>
+            <w:pPr>
+              <w:widowControl w:val="0"/>
+              <w:spacing w:after="0" w:line="240" w:lineRule="auto"/>
+              <w:rPr>
+                <w:rFonts w:ascii="Calibri" w:eastAsia="Calibri" w:hAnsi="Calibri" w:cs="Calibri"/>
+                <w:sz w:val="18"/>
+                <w:szCs w:val="18"/>
+                <w:lang w:val="nl-NL"/>
+              </w:rPr>
+            </w:pPr>
+          </w:p>
+          <w:p>
+            <w:pPr>
+              <w:widowControl w:val="0"/>
+              <w:spacing w:after="0" w:line="240" w:lineRule="auto"/>
+              <w:rPr>
+                <w:rFonts w:ascii="Calibri" w:eastAsia="Calibri" w:hAnsi="Calibri" w:cs="Calibri"/>
+                <w:sz w:val="18"/>
+                <w:szCs w:val="18"/>
+                <w:lang w:val="nl-NL"/>
+              </w:rPr>
+            </w:pPr>
+          </w:p>
+          <w:p>
+            <w:pPr>
+              <w:widowControl w:val="0"/>
+              <w:spacing w:after="0" w:line="240" w:lineRule="auto"/>
+              <w:rPr>
+                <w:rFonts w:ascii="Calibri" w:eastAsia="Calibri" w:hAnsi="Calibri" w:cs="Calibri"/>
+                <w:sz w:val="18"/>
+                <w:szCs w:val="18"/>
+                <w:lang w:val="nl-NL"/>
+              </w:rPr>
+            </w:pPr>
+          </w:p>
+          <w:p>
+            <w:pPr>
+              <w:widowControl w:val="0"/>
+              <w:spacing w:after="0" w:line="240" w:lineRule="auto"/>
+              <w:rPr>
+                <w:rFonts w:ascii="Calibri" w:eastAsia="Calibri" w:hAnsi="Calibri" w:cs="Calibri"/>
+                <w:sz w:val="18"/>
+                <w:szCs w:val="18"/>
+                <w:lang w:val="nl-NL"/>
+              </w:rPr>
+            </w:pPr>
+          </w:p>
+          <w:p>
+            <w:pPr>
+              <w:widowControl w:val="0"/>
+              <w:spacing w:after="0" w:line="240" w:lineRule="auto"/>
+              <w:rPr>
+                <w:rFonts w:ascii="Calibri" w:eastAsia="Calibri" w:hAnsi="Calibri" w:cs="Calibri"/>
+                <w:sz w:val="18"/>
+                <w:szCs w:val="18"/>
+                <w:lang w:val="nl-NL"/>
+              </w:rPr>
+            </w:pPr>
+          </w:p>
+          <w:p>
+            <w:pPr>
+              <w:widowControl w:val="0"/>
+              <w:spacing w:after="0" w:line="240" w:lineRule="auto"/>
+              <w:rPr>
+                <w:rFonts w:ascii="Calibri" w:eastAsia="Calibri" w:hAnsi="Calibri" w:cs="Calibri"/>
+                <w:sz w:val="18"/>
+                <w:szCs w:val="18"/>
+                <w:lang w:val="nl-NL"/>
+              </w:rPr>
+            </w:pPr>
+          </w:p>
+          <w:p>
+            <w:pPr>
+              <w:widowControl w:val="0"/>
+              <w:spacing w:after="0" w:line="240" w:lineRule="auto"/>
+              <w:rPr>
+                <w:rFonts w:ascii="Calibri" w:eastAsia="Calibri" w:hAnsi="Calibri" w:cs="Calibri"/>
+                <w:sz w:val="18"/>
+                <w:szCs w:val="18"/>
+                <w:lang w:val="nl-NL"/>
+              </w:rPr>
+            </w:pPr>
+          </w:p>
+          <w:p>
+            <w:pPr>
+              <w:widowControl w:val="0"/>
+              <w:spacing w:after="0" w:line="240" w:lineRule="auto"/>
+              <w:rPr>
+                <w:rFonts w:ascii="Calibri" w:eastAsia="Calibri" w:hAnsi="Calibri" w:cs="Calibri"/>
+                <w:sz w:val="18"/>
+                <w:szCs w:val="18"/>
+                <w:lang w:val="nl-NL"/>
+              </w:rPr>
+            </w:pPr>
+          </w:p>
+          <w:p>
+            <w:pPr>
+              <w:widowControl w:val="0"/>
+              <w:spacing w:after="0" w:line="240" w:lineRule="auto"/>
+              <w:rPr>
+                <w:rFonts w:ascii="Calibri" w:eastAsia="Calibri" w:hAnsi="Calibri" w:cs="Calibri"/>
+                <w:sz w:val="18"/>
+                <w:szCs w:val="18"/>
+                <w:lang w:val="nl-NL"/>
+              </w:rPr>
+            </w:pPr>
+          </w:p>
+          <w:p>
+            <w:pPr>
+              <w:widowControl w:val="0"/>
+              <w:spacing w:after="0" w:line="240" w:lineRule="auto"/>
+              <w:rPr>
+                <w:rFonts w:ascii="Calibri" w:eastAsia="Calibri" w:hAnsi="Calibri" w:cs="Calibri"/>
+                <w:sz w:val="18"/>
+                <w:szCs w:val="18"/>
+                <w:lang w:val="nl-NL"/>
+              </w:rPr>
+            </w:pPr>
+          </w:p>
+          <w:p>
+            <w:pPr>
+              <w:widowControl w:val="0"/>
+              <w:spacing w:after="0" w:line="240" w:lineRule="auto"/>
+              <w:rPr>
+                <w:rFonts w:ascii="Calibri" w:eastAsia="Calibri" w:hAnsi="Calibri" w:cs="Calibri"/>
+                <w:sz w:val="18"/>
+                <w:szCs w:val="18"/>
+                <w:lang w:val="nl-NL"/>
+              </w:rPr>
+            </w:pPr>
+          </w:p>
+          <w:p>
+            <w:pPr>
+              <w:widowControl w:val="0"/>
+              <w:spacing w:after="0" w:line="240" w:lineRule="auto"/>
+              <w:rPr>
+                <w:rFonts w:ascii="Calibri" w:eastAsia="Calibri" w:hAnsi="Calibri" w:cs="Calibri"/>
+                <w:sz w:val="18"/>
+                <w:szCs w:val="18"/>
+                <w:lang w:val="nl-NL"/>
+              </w:rPr>
+            </w:pPr>
+          </w:p>
+          <w:p>
+            <w:pPr>
+              <w:widowControl w:val="0"/>
+              <w:spacing w:after="0" w:line="240" w:lineRule="auto"/>
+              <w:rPr>
+                <w:rFonts w:ascii="Calibri" w:eastAsia="Calibri" w:hAnsi="Calibri" w:cs="Calibri"/>
+                <w:sz w:val="18"/>
+                <w:szCs w:val="18"/>
+                <w:lang w:val="nl-NL"/>
+              </w:rPr>
+            </w:pPr>
+          </w:p>
+          <w:p>
+            <w:pPr>
+              <w:widowControl w:val="0"/>
+              <w:spacing w:after="0" w:line="240" w:lineRule="auto"/>
+              <w:rPr>
+                <w:rFonts w:ascii="Calibri" w:eastAsia="Calibri" w:hAnsi="Calibri" w:cs="Calibri"/>
+                <w:sz w:val="18"/>
+                <w:szCs w:val="18"/>
+                <w:lang w:val="nl-NL"/>
+              </w:rPr>
+            </w:pPr>
+          </w:p>
+          <w:p>
+            <w:pPr>
+              <w:widowControl w:val="0"/>
+              <w:spacing w:after="0" w:line="240" w:lineRule="auto"/>
+              <w:rPr>
+                <w:rFonts w:ascii="Calibri" w:eastAsia="Calibri" w:hAnsi="Calibri" w:cs="Calibri"/>
+                <w:sz w:val="18"/>
+                <w:szCs w:val="18"/>
+                <w:lang w:val="nl-NL"/>
+              </w:rPr>
+            </w:pPr>
+          </w:p>
+          <w:p>
+            <w:pPr>
+              <w:widowControl w:val="0"/>
+              <w:spacing w:after="0" w:line="240" w:lineRule="auto"/>
+              <w:rPr>
+                <w:rFonts w:ascii="Calibri" w:eastAsia="Calibri" w:hAnsi="Calibri" w:cs="Calibri"/>
+                <w:sz w:val="18"/>
+                <w:szCs w:val="18"/>
+                <w:lang w:val="nl-NL"/>
+              </w:rPr>
+            </w:pPr>
+          </w:p>
+          <w:p>
+            <w:pPr>
+              <w:widowControl w:val="0"/>
+              <w:spacing w:after="0" w:line="240" w:lineRule="auto"/>
+              <w:rPr>
+                <w:rFonts w:ascii="Calibri" w:eastAsia="Calibri" w:hAnsi="Calibri" w:cs="Calibri"/>
+                <w:sz w:val="18"/>
+                <w:szCs w:val="18"/>
+                <w:lang w:val="nl-NL"/>
+              </w:rPr>
+            </w:pPr>
+          </w:p>
+          <w:p>
+            <w:pPr>
+              <w:widowControl w:val="0"/>
+              <w:spacing w:after="0" w:line="240" w:lineRule="auto"/>
+              <w:rPr>
+                <w:rFonts w:ascii="Calibri" w:eastAsia="Calibri" w:hAnsi="Calibri" w:cs="Calibri"/>
+                <w:sz w:val="18"/>
+                <w:szCs w:val="18"/>
+                <w:lang w:val="nl-NL"/>
+              </w:rPr>
+            </w:pPr>
+          </w:p>
+          <w:p>
+            <w:pPr>
+              <w:widowControl w:val="0"/>
+              <w:spacing w:after="0" w:line="240" w:lineRule="auto"/>
+              <w:rPr>
+                <w:rFonts w:ascii="Calibri" w:eastAsia="Calibri" w:hAnsi="Calibri" w:cs="Calibri"/>
+                <w:sz w:val="18"/>
+                <w:szCs w:val="18"/>
+                <w:lang w:val="nl-NL"/>
+              </w:rPr>
+            </w:pPr>
+          </w:p>
+          <w:p>
+            <w:pPr>
+              <w:widowControl w:val="0"/>
+              <w:spacing w:after="0" w:line="240" w:lineRule="auto"/>
+              <w:rPr>
+                <w:rFonts w:ascii="Calibri" w:eastAsia="Calibri" w:hAnsi="Calibri" w:cs="Calibri"/>
+                <w:sz w:val="18"/>
+                <w:szCs w:val="18"/>
+                <w:lang w:val="nl-NL"/>
+              </w:rPr>
+            </w:pPr>
+          </w:p>
+          <w:p>
+            <w:pPr>
+              <w:widowControl w:val="0"/>
+              <w:spacing w:after="0" w:line="240" w:lineRule="auto"/>
+              <w:rPr>
+                <w:rFonts w:ascii="Calibri" w:eastAsia="Calibri" w:hAnsi="Calibri" w:cs="Calibri"/>
+                <w:sz w:val="18"/>
+                <w:szCs w:val="18"/>
+                <w:lang w:val="nl-NL"/>
+              </w:rPr>
+            </w:pPr>
+          </w:p>
+          <w:p>
+            <w:pPr>
+              <w:widowControl w:val="0"/>
+              <w:spacing w:after="0" w:line="240" w:lineRule="auto"/>
+              <w:rPr>
+                <w:rFonts w:ascii="Calibri" w:eastAsia="Calibri" w:hAnsi="Calibri" w:cs="Calibri"/>
+                <w:sz w:val="18"/>
+                <w:szCs w:val="18"/>
+                <w:lang w:val="nl-NL"/>
               </w:rPr>
             </w:pPr>
           </w:p>
@@ -1668,48 +1760,6 @@
                 <w:lang w:val="en-GB"/>
               </w:rPr>
             </w:pPr>
-            <w:r>
-              <w:rPr>
-                <w:rFonts w:ascii="Calibri" w:eastAsia="Calibri" w:hAnsi="Calibri" w:cs="Calibri"/>
-                <w:sz w:val="18"/>
-                <w:szCs w:val="18"/>
-                <w:lang w:val="en-GB"/>
-              </w:rPr>
-              <w:t>Absent behaviour</w:t>
-            </w:r>
-            <w:r>
-              <w:rPr>
-                <w:rFonts w:ascii="Calibri" w:eastAsia="Calibri" w:hAnsi="Calibri" w:cs="Calibri"/>
-                <w:sz w:val="18"/>
-                <w:szCs w:val="18"/>
-                <w:lang w:val="en-GB"/>
-              </w:rPr>
-              <w:t xml:space="preserve"> is that none of our users consume lactose-containing products if they are lactose intolerant. </w:t>
-            </w:r>
-          </w:p>
-          <w:p>
-            <w:pPr>
-              <w:widowControl w:val="0"/>
-              <w:spacing w:after="0" w:line="240" w:lineRule="auto"/>
-              <w:rPr>
-                <w:rFonts w:ascii="Calibri" w:eastAsia="Calibri" w:hAnsi="Calibri" w:cs="Calibri"/>
-                <w:sz w:val="18"/>
-                <w:szCs w:val="18"/>
-                <w:lang w:val="en-GB"/>
-              </w:rPr>
-            </w:pPr>
-          </w:p>
-          <w:p>
-            <w:pPr>
-              <w:widowControl w:val="0"/>
-              <w:spacing w:after="0" w:line="240" w:lineRule="auto"/>
-              <w:rPr>
-                <w:rFonts w:ascii="Calibri" w:eastAsia="Calibri" w:hAnsi="Calibri" w:cs="Calibri"/>
-                <w:sz w:val="18"/>
-                <w:szCs w:val="18"/>
-                <w:lang w:val="en-GB"/>
-              </w:rPr>
-            </w:pPr>
           </w:p>
           <w:p>
             <w:pPr>
@@ -1943,195 +1993,466 @@
           </w:tcPr>
           <w:p>
             <w:pPr>
-              <w:widowControl w:val="0"/>
-              <w:spacing w:after="0" w:line="240" w:lineRule="auto"/>
-              <w:rPr>
-                <w:rFonts w:ascii="Calibri" w:eastAsia="Calibri" w:hAnsi="Calibri" w:cs="Calibri"/>
-                <w:sz w:val="18"/>
-                <w:szCs w:val="18"/>
-                <w:lang w:val="en-GB"/>
-              </w:rPr>
-            </w:pPr>
-          </w:p>
-          <w:p>
-            <w:pPr>
-              <w:widowControl w:val="0"/>
-              <w:spacing w:after="0" w:line="240" w:lineRule="auto"/>
-              <w:rPr>
-                <w:rFonts w:ascii="Calibri" w:eastAsia="Calibri" w:hAnsi="Calibri" w:cs="Calibri"/>
-                <w:sz w:val="18"/>
-                <w:szCs w:val="18"/>
-                <w:lang w:val="en-GB"/>
-              </w:rPr>
-            </w:pPr>
-          </w:p>
-          <w:p>
-            <w:pPr>
-              <w:widowControl w:val="0"/>
-              <w:spacing w:after="0" w:line="240" w:lineRule="auto"/>
-              <w:rPr>
-                <w:rFonts w:ascii="Calibri" w:eastAsia="Calibri" w:hAnsi="Calibri" w:cs="Calibri"/>
-                <w:sz w:val="18"/>
-                <w:szCs w:val="18"/>
-                <w:lang w:val="en-GB"/>
-              </w:rPr>
-            </w:pPr>
-          </w:p>
-          <w:p>
-            <w:pPr>
-              <w:widowControl w:val="0"/>
-              <w:spacing w:after="0" w:line="240" w:lineRule="auto"/>
-              <w:rPr>
-                <w:rFonts w:ascii="Calibri" w:eastAsia="Calibri" w:hAnsi="Calibri" w:cs="Calibri"/>
-                <w:sz w:val="18"/>
-                <w:szCs w:val="18"/>
-                <w:lang w:val="en-GB"/>
-              </w:rPr>
-            </w:pPr>
-          </w:p>
-          <w:p>
-            <w:pPr>
-              <w:widowControl w:val="0"/>
-              <w:spacing w:after="0" w:line="240" w:lineRule="auto"/>
-              <w:rPr>
-                <w:rFonts w:ascii="Calibri" w:eastAsia="Calibri" w:hAnsi="Calibri" w:cs="Calibri"/>
-                <w:sz w:val="18"/>
-                <w:szCs w:val="18"/>
-                <w:lang w:val="en-GB"/>
-              </w:rPr>
-            </w:pPr>
-          </w:p>
-          <w:p>
-            <w:pPr>
-              <w:widowControl w:val="0"/>
-              <w:spacing w:after="0" w:line="240" w:lineRule="auto"/>
-              <w:rPr>
-                <w:rFonts w:ascii="Calibri" w:eastAsia="Calibri" w:hAnsi="Calibri" w:cs="Calibri"/>
-                <w:sz w:val="18"/>
-                <w:szCs w:val="18"/>
-                <w:lang w:val="en-GB"/>
-              </w:rPr>
-            </w:pPr>
-          </w:p>
-          <w:p>
-            <w:pPr>
-              <w:widowControl w:val="0"/>
-              <w:spacing w:after="0" w:line="240" w:lineRule="auto"/>
-              <w:rPr>
-                <w:rFonts w:ascii="Calibri" w:eastAsia="Calibri" w:hAnsi="Calibri" w:cs="Calibri"/>
-                <w:sz w:val="18"/>
-                <w:szCs w:val="18"/>
-                <w:lang w:val="en-GB"/>
-              </w:rPr>
-            </w:pPr>
-          </w:p>
-          <w:p>
-            <w:pPr>
-              <w:widowControl w:val="0"/>
-              <w:spacing w:after="0" w:line="240" w:lineRule="auto"/>
-              <w:rPr>
-                <w:rFonts w:ascii="Calibri" w:eastAsia="Calibri" w:hAnsi="Calibri" w:cs="Calibri"/>
-                <w:sz w:val="18"/>
-                <w:szCs w:val="18"/>
-                <w:lang w:val="en-GB"/>
-              </w:rPr>
-            </w:pPr>
-          </w:p>
-          <w:p>
-            <w:pPr>
-              <w:widowControl w:val="0"/>
-              <w:spacing w:after="0" w:line="240" w:lineRule="auto"/>
-              <w:rPr>
-                <w:rFonts w:ascii="Calibri" w:eastAsia="Calibri" w:hAnsi="Calibri" w:cs="Calibri"/>
-                <w:sz w:val="18"/>
-                <w:szCs w:val="18"/>
-                <w:lang w:val="en-GB"/>
-              </w:rPr>
-            </w:pPr>
-          </w:p>
-          <w:p>
-            <w:pPr>
-              <w:widowControl w:val="0"/>
-              <w:spacing w:after="0" w:line="240" w:lineRule="auto"/>
-              <w:rPr>
-                <w:rFonts w:ascii="Calibri" w:eastAsia="Calibri" w:hAnsi="Calibri" w:cs="Calibri"/>
-                <w:sz w:val="18"/>
-                <w:szCs w:val="18"/>
-                <w:lang w:val="en-GB"/>
-              </w:rPr>
-            </w:pPr>
-          </w:p>
-          <w:p>
-            <w:pPr>
-              <w:widowControl w:val="0"/>
-              <w:spacing w:after="0" w:line="240" w:lineRule="auto"/>
-              <w:rPr>
-                <w:rFonts w:ascii="Calibri" w:eastAsia="Calibri" w:hAnsi="Calibri" w:cs="Calibri"/>
-                <w:sz w:val="18"/>
-                <w:szCs w:val="18"/>
-                <w:lang w:val="en-GB"/>
-              </w:rPr>
-            </w:pPr>
-          </w:p>
-          <w:p>
-            <w:pPr>
-              <w:widowControl w:val="0"/>
-              <w:spacing w:after="0" w:line="240" w:lineRule="auto"/>
-              <w:rPr>
-                <w:rFonts w:ascii="Calibri" w:eastAsia="Calibri" w:hAnsi="Calibri" w:cs="Calibri"/>
-                <w:sz w:val="18"/>
-                <w:szCs w:val="18"/>
-                <w:lang w:val="en-GB"/>
-              </w:rPr>
-            </w:pPr>
-          </w:p>
-          <w:p>
-            <w:pPr>
-              <w:widowControl w:val="0"/>
-              <w:spacing w:after="0" w:line="240" w:lineRule="auto"/>
-              <w:rPr>
-                <w:rFonts w:ascii="Calibri" w:eastAsia="Calibri" w:hAnsi="Calibri" w:cs="Calibri"/>
-                <w:sz w:val="18"/>
-                <w:szCs w:val="18"/>
-                <w:lang w:val="en-GB"/>
-              </w:rPr>
-            </w:pPr>
-          </w:p>
-          <w:p>
-            <w:pPr>
-              <w:widowControl w:val="0"/>
-              <w:spacing w:after="0" w:line="240" w:lineRule="auto"/>
-              <w:rPr>
-                <w:rFonts w:ascii="Calibri" w:eastAsia="Calibri" w:hAnsi="Calibri" w:cs="Calibri"/>
-                <w:sz w:val="18"/>
-                <w:szCs w:val="18"/>
-                <w:lang w:val="en-GB"/>
-              </w:rPr>
-            </w:pPr>
-          </w:p>
-          <w:p>
-            <w:pPr>
-              <w:widowControl w:val="0"/>
-              <w:spacing w:after="0" w:line="240" w:lineRule="auto"/>
-              <w:rPr>
-                <w:rFonts w:ascii="Calibri" w:eastAsia="Calibri" w:hAnsi="Calibri" w:cs="Calibri"/>
-                <w:sz w:val="18"/>
-                <w:szCs w:val="18"/>
-                <w:lang w:val="en-GB"/>
-              </w:rPr>
-            </w:pPr>
-          </w:p>
-          <w:p>
-            <w:pPr>
-              <w:widowControl w:val="0"/>
-              <w:spacing w:after="0" w:line="240" w:lineRule="auto"/>
-              <w:rPr>
-                <w:rFonts w:ascii="Calibri" w:eastAsia="Calibri" w:hAnsi="Calibri" w:cs="Calibri"/>
-                <w:sz w:val="18"/>
-                <w:szCs w:val="18"/>
-                <w:lang w:val="en-GB"/>
-              </w:rPr>
-            </w:pPr>
+              <w:pStyle w:val="Lijstalinea"/>
+              <w:widowControl w:val="0"/>
+              <w:numPr>
+                <w:ilvl w:val="0"/>
+                <w:numId w:val="4"/>
+              </w:numPr>
+              <w:spacing w:after="0" w:line="240" w:lineRule="auto"/>
+              <w:rPr>
+                <w:rFonts w:ascii="Calibri" w:eastAsia="Calibri" w:hAnsi="Calibri" w:cs="Calibri"/>
+                <w:sz w:val="18"/>
+                <w:szCs w:val="18"/>
+                <w:lang w:val="en-GB"/>
+              </w:rPr>
+            </w:pPr>
+            <w:r>
+              <w:rPr>
+                <w:rFonts w:ascii="Calibri" w:eastAsia="Calibri" w:hAnsi="Calibri" w:cs="Calibri"/>
+                <w:sz w:val="18"/>
+                <w:szCs w:val="18"/>
+                <w:lang w:val="en-GB"/>
+              </w:rPr>
+              <w:t>What is the core of the freshener</w:t>
+            </w:r>
+          </w:p>
+          <w:p>
+            <w:pPr>
+              <w:widowControl w:val="0"/>
+              <w:spacing w:after="0" w:line="240" w:lineRule="auto"/>
+              <w:rPr>
+                <w:rFonts w:ascii="Calibri" w:eastAsia="Calibri" w:hAnsi="Calibri" w:cs="Calibri"/>
+                <w:sz w:val="18"/>
+                <w:szCs w:val="18"/>
+                <w:lang w:val="en-GB"/>
+              </w:rPr>
+            </w:pPr>
+          </w:p>
+          <w:p>
+            <w:pPr>
+              <w:pStyle w:val="Lijstalinea"/>
+              <w:widowControl w:val="0"/>
+              <w:numPr>
+                <w:ilvl w:val="0"/>
+                <w:numId w:val="5"/>
+              </w:numPr>
+              <w:spacing w:after="0" w:line="240" w:lineRule="auto"/>
+              <w:rPr>
+                <w:rFonts w:ascii="Calibri" w:eastAsia="Calibri" w:hAnsi="Calibri" w:cs="Calibri"/>
+                <w:sz w:val="18"/>
+                <w:szCs w:val="18"/>
+                <w:lang w:val="en-GB"/>
+              </w:rPr>
+            </w:pPr>
+            <w:r>
+              <w:rPr>
+                <w:rFonts w:ascii="Calibri" w:eastAsia="Calibri" w:hAnsi="Calibri" w:cs="Calibri"/>
+                <w:sz w:val="18"/>
+                <w:szCs w:val="18"/>
+                <w:lang w:val="en-GB"/>
+              </w:rPr>
+              <w:t>What did our users want (explicitly)?</w:t>
+            </w:r>
+          </w:p>
+          <w:p>
+            <w:pPr>
+              <w:widowControl w:val="0"/>
+              <w:spacing w:after="0" w:line="240" w:lineRule="auto"/>
+              <w:rPr>
+                <w:rFonts w:ascii="Calibri" w:eastAsia="Calibri" w:hAnsi="Calibri" w:cs="Calibri"/>
+                <w:sz w:val="18"/>
+                <w:szCs w:val="18"/>
+                <w:lang w:val="en-GB"/>
+              </w:rPr>
+            </w:pPr>
+          </w:p>
+          <w:p>
+            <w:pPr>
+              <w:widowControl w:val="0"/>
+              <w:spacing w:after="0" w:line="240" w:lineRule="auto"/>
+              <w:rPr>
+                <w:rFonts w:ascii="Calibri" w:eastAsia="Calibri" w:hAnsi="Calibri" w:cs="Calibri"/>
+                <w:sz w:val="18"/>
+                <w:szCs w:val="18"/>
+                <w:lang w:val="en-GB"/>
+              </w:rPr>
+            </w:pPr>
+          </w:p>
+          <w:p>
+            <w:pPr>
+              <w:widowControl w:val="0"/>
+              <w:spacing w:after="0" w:line="240" w:lineRule="auto"/>
+              <w:rPr>
+                <w:rFonts w:ascii="Calibri" w:eastAsia="Calibri" w:hAnsi="Calibri" w:cs="Calibri"/>
+                <w:sz w:val="18"/>
+                <w:szCs w:val="18"/>
+                <w:lang w:val="en-GB"/>
+              </w:rPr>
+            </w:pPr>
+            <w:r>
+              <w:rPr>
+                <w:rFonts w:ascii="Calibri" w:eastAsia="Calibri" w:hAnsi="Calibri" w:cs="Calibri"/>
+                <w:sz w:val="18"/>
+                <w:szCs w:val="18"/>
+                <w:lang w:val="en-GB"/>
+              </w:rPr>
+              <w:t xml:space="preserve">For our prototype we had a couple of features in mind. First of all, </w:t>
+            </w:r>
+            <w:r>
+              <w:rPr>
+                <w:rFonts w:ascii="Calibri" w:eastAsia="Calibri" w:hAnsi="Calibri" w:cs="Calibri"/>
+                <w:sz w:val="18"/>
+                <w:szCs w:val="18"/>
+                <w:lang w:val="en-GB"/>
+              </w:rPr>
+              <w:t xml:space="preserve">one of the user-requirements was that the user had to be able to keep track of the amount of sprays left before the canister had to be changed. </w:t>
+            </w:r>
+            <w:r>
+              <w:rPr>
+                <w:rFonts w:ascii="Calibri" w:eastAsia="Calibri" w:hAnsi="Calibri" w:cs="Calibri"/>
+                <w:sz w:val="18"/>
+                <w:szCs w:val="18"/>
+                <w:lang w:val="en-GB"/>
+              </w:rPr>
+              <w:t>Therefore, we put a counter of the</w:t>
+            </w:r>
+            <w:r>
+              <w:rPr>
+                <w:rFonts w:ascii="Calibri" w:eastAsia="Calibri" w:hAnsi="Calibri" w:cs="Calibri"/>
+                <w:sz w:val="18"/>
+                <w:szCs w:val="18"/>
+                <w:lang w:val="en-GB"/>
+              </w:rPr>
+              <w:t xml:space="preserve"> estimated</w:t>
+            </w:r>
+            <w:r>
+              <w:rPr>
+                <w:rFonts w:ascii="Calibri" w:eastAsia="Calibri" w:hAnsi="Calibri" w:cs="Calibri"/>
+                <w:sz w:val="18"/>
+                <w:szCs w:val="18"/>
+                <w:lang w:val="en-GB"/>
+              </w:rPr>
+              <w:t xml:space="preserve"> amount of sprays </w:t>
+            </w:r>
+            <w:r>
+              <w:rPr>
+                <w:rFonts w:ascii="Calibri" w:eastAsia="Calibri" w:hAnsi="Calibri" w:cs="Calibri"/>
+                <w:sz w:val="18"/>
+                <w:szCs w:val="18"/>
+                <w:lang w:val="en-GB"/>
+              </w:rPr>
+              <w:t>on the little LCD-screen so that the user can decide when is the best time to change canisters.</w:t>
+            </w:r>
+            <w:r>
+              <w:rPr>
+                <w:rFonts w:ascii="Calibri" w:eastAsia="Calibri" w:hAnsi="Calibri" w:cs="Calibri"/>
+                <w:sz w:val="18"/>
+                <w:szCs w:val="18"/>
+                <w:lang w:val="en-GB"/>
+              </w:rPr>
+              <w:t xml:space="preserve"> An additional feature that is related to this feature is that after a change of canisters, the counter should be reset to 2400, therefore it’s also expected that the prototype has a feature that</w:t>
+            </w:r>
+            <w:r>
+              <w:rPr>
+                <w:rFonts w:ascii="Calibri" w:eastAsia="Calibri" w:hAnsi="Calibri" w:cs="Calibri"/>
+                <w:sz w:val="18"/>
+                <w:szCs w:val="18"/>
+                <w:lang w:val="en-GB"/>
+              </w:rPr>
+              <w:t xml:space="preserve"> resets this counter.</w:t>
+            </w:r>
+          </w:p>
+          <w:p>
+            <w:pPr>
+              <w:widowControl w:val="0"/>
+              <w:spacing w:after="0" w:line="240" w:lineRule="auto"/>
+              <w:rPr>
+                <w:rFonts w:ascii="Calibri" w:eastAsia="Calibri" w:hAnsi="Calibri" w:cs="Calibri"/>
+                <w:sz w:val="18"/>
+                <w:szCs w:val="18"/>
+                <w:lang w:val="en-GB"/>
+              </w:rPr>
+            </w:pPr>
+          </w:p>
+          <w:p>
+            <w:pPr>
+              <w:widowControl w:val="0"/>
+              <w:spacing w:after="0" w:line="240" w:lineRule="auto"/>
+              <w:rPr>
+                <w:rFonts w:ascii="Calibri" w:eastAsia="Calibri" w:hAnsi="Calibri" w:cs="Calibri"/>
+                <w:sz w:val="18"/>
+                <w:szCs w:val="18"/>
+                <w:lang w:val="en-GB"/>
+              </w:rPr>
+            </w:pPr>
+            <w:r>
+              <w:rPr>
+                <w:rFonts w:ascii="Calibri" w:eastAsia="Calibri" w:hAnsi="Calibri" w:cs="Calibri"/>
+                <w:sz w:val="18"/>
+                <w:szCs w:val="18"/>
+                <w:lang w:val="en-GB"/>
+              </w:rPr>
+              <w:t xml:space="preserve">The </w:t>
+            </w:r>
+            <w:r>
+              <w:rPr>
+                <w:rFonts w:ascii="Calibri" w:eastAsia="Calibri" w:hAnsi="Calibri" w:cs="Calibri"/>
+                <w:sz w:val="18"/>
+                <w:szCs w:val="18"/>
+                <w:lang w:val="en-GB"/>
+              </w:rPr>
+              <w:t>base</w:t>
+            </w:r>
+            <w:r>
+              <w:rPr>
+                <w:rFonts w:ascii="Calibri" w:eastAsia="Calibri" w:hAnsi="Calibri" w:cs="Calibri"/>
+                <w:sz w:val="18"/>
+                <w:szCs w:val="18"/>
+                <w:lang w:val="en-GB"/>
+              </w:rPr>
+              <w:t xml:space="preserve"> prototype</w:t>
+            </w:r>
+            <w:r>
+              <w:rPr>
+                <w:rFonts w:ascii="Calibri" w:eastAsia="Calibri" w:hAnsi="Calibri" w:cs="Calibri"/>
+                <w:sz w:val="18"/>
+                <w:szCs w:val="18"/>
+                <w:lang w:val="en-GB"/>
+              </w:rPr>
+              <w:t xml:space="preserve"> has a standard delay between power-on and spraying of 15 seconds. However we want to be able to have the user decide what the delay should be. If a user is very slow with finishing up and vacating the premises then it could be possible that the user needs more time between the moment of power-on and spraying. Thus, an expected feature from this device is a configurable delay between spraying. This delay won’t get below 15 seconds, however. </w:t>
+            </w:r>
+          </w:p>
+          <w:p>
+            <w:pPr>
+              <w:widowControl w:val="0"/>
+              <w:spacing w:after="0" w:line="240" w:lineRule="auto"/>
+              <w:rPr>
+                <w:rFonts w:ascii="Calibri" w:eastAsia="Calibri" w:hAnsi="Calibri" w:cs="Calibri"/>
+                <w:sz w:val="18"/>
+                <w:szCs w:val="18"/>
+                <w:lang w:val="en-GB"/>
+              </w:rPr>
+            </w:pPr>
+          </w:p>
+          <w:p>
+            <w:pPr>
+              <w:widowControl w:val="0"/>
+              <w:spacing w:after="0" w:line="240" w:lineRule="auto"/>
+              <w:rPr>
+                <w:rFonts w:ascii="Calibri" w:eastAsia="Calibri" w:hAnsi="Calibri" w:cs="Calibri"/>
+                <w:sz w:val="18"/>
+                <w:szCs w:val="18"/>
+                <w:lang w:val="en-GB"/>
+              </w:rPr>
+            </w:pPr>
+            <w:r>
+              <w:rPr>
+                <w:rFonts w:ascii="Calibri" w:eastAsia="Calibri" w:hAnsi="Calibri" w:cs="Calibri"/>
+                <w:sz w:val="18"/>
+                <w:szCs w:val="18"/>
+                <w:lang w:val="en-GB"/>
+              </w:rPr>
+              <w:t xml:space="preserve">In order to easily configure the abovementioned settings, the prototype is expected to have an LCD-screen and two push-buttons for navigation. </w:t>
+            </w:r>
+          </w:p>
+          <w:p>
+            <w:pPr>
+              <w:widowControl w:val="0"/>
+              <w:spacing w:after="0" w:line="240" w:lineRule="auto"/>
+              <w:rPr>
+                <w:rFonts w:ascii="Calibri" w:eastAsia="Calibri" w:hAnsi="Calibri" w:cs="Calibri"/>
+                <w:sz w:val="18"/>
+                <w:szCs w:val="18"/>
+                <w:lang w:val="en-GB"/>
+              </w:rPr>
+            </w:pPr>
+          </w:p>
+          <w:p>
+            <w:pPr>
+              <w:widowControl w:val="0"/>
+              <w:spacing w:after="0" w:line="240" w:lineRule="auto"/>
+              <w:rPr>
+                <w:rFonts w:ascii="Calibri" w:eastAsia="Calibri" w:hAnsi="Calibri" w:cs="Calibri"/>
+                <w:sz w:val="18"/>
+                <w:szCs w:val="18"/>
+                <w:lang w:val="en-GB"/>
+              </w:rPr>
+            </w:pPr>
+            <w:r>
+              <w:rPr>
+                <w:rFonts w:ascii="Calibri" w:eastAsia="Calibri" w:hAnsi="Calibri" w:cs="Calibri"/>
+                <w:sz w:val="18"/>
+                <w:szCs w:val="18"/>
+                <w:lang w:val="en-GB"/>
+              </w:rPr>
+              <w:t xml:space="preserve">The above features </w:t>
+            </w:r>
+            <w:r>
+              <w:rPr>
+                <w:rFonts w:ascii="Calibri" w:eastAsia="Calibri" w:hAnsi="Calibri" w:cs="Calibri"/>
+                <w:sz w:val="18"/>
+                <w:szCs w:val="18"/>
+                <w:lang w:val="en-GB"/>
+              </w:rPr>
+              <w:t xml:space="preserve">are all expected to be </w:t>
+            </w:r>
+            <w:r>
+              <w:rPr>
+                <w:rFonts w:ascii="Calibri" w:eastAsia="Calibri" w:hAnsi="Calibri" w:cs="Calibri"/>
+                <w:sz w:val="18"/>
+                <w:szCs w:val="18"/>
+                <w:lang w:val="en-GB"/>
+              </w:rPr>
+              <w:t xml:space="preserve">manageable through the use of buttons and the LCD-screen. </w:t>
+            </w:r>
+          </w:p>
+          <w:p>
+            <w:pPr>
+              <w:widowControl w:val="0"/>
+              <w:spacing w:after="0" w:line="240" w:lineRule="auto"/>
+              <w:rPr>
+                <w:rFonts w:ascii="Calibri" w:eastAsia="Calibri" w:hAnsi="Calibri" w:cs="Calibri"/>
+                <w:sz w:val="18"/>
+                <w:szCs w:val="18"/>
+                <w:lang w:val="en-GB"/>
+              </w:rPr>
+            </w:pPr>
+          </w:p>
+          <w:p>
+            <w:pPr>
+              <w:widowControl w:val="0"/>
+              <w:spacing w:after="0" w:line="240" w:lineRule="auto"/>
+              <w:rPr>
+                <w:rFonts w:ascii="Calibri" w:eastAsia="Calibri" w:hAnsi="Calibri" w:cs="Calibri"/>
+                <w:sz w:val="18"/>
+                <w:szCs w:val="18"/>
+                <w:lang w:val="en-GB"/>
+              </w:rPr>
+            </w:pPr>
+            <w:r>
+              <w:rPr>
+                <w:rFonts w:ascii="Calibri" w:eastAsia="Calibri" w:hAnsi="Calibri" w:cs="Calibri"/>
+                <w:sz w:val="18"/>
+                <w:szCs w:val="18"/>
+                <w:lang w:val="en-GB"/>
+              </w:rPr>
+              <w:t xml:space="preserve">Furthermore, in case of a malfunction we want to be able to reset the prototype. In that case, the user should be able to press the </w:t>
+            </w:r>
+            <w:r>
+              <w:rPr>
+                <w:rFonts w:ascii="Calibri" w:eastAsia="Calibri" w:hAnsi="Calibri" w:cs="Calibri"/>
+                <w:sz w:val="18"/>
+                <w:szCs w:val="18"/>
+                <w:lang w:val="en-GB"/>
+              </w:rPr>
+              <w:t xml:space="preserve">designated </w:t>
+            </w:r>
+            <w:r>
+              <w:rPr>
+                <w:rFonts w:ascii="Calibri" w:eastAsia="Calibri" w:hAnsi="Calibri" w:cs="Calibri"/>
+                <w:sz w:val="18"/>
+                <w:szCs w:val="18"/>
+                <w:lang w:val="en-GB"/>
+              </w:rPr>
+              <w:t>controller-buttons and</w:t>
+            </w:r>
+            <w:r>
+              <w:rPr>
+                <w:rFonts w:ascii="Calibri" w:eastAsia="Calibri" w:hAnsi="Calibri" w:cs="Calibri"/>
+                <w:sz w:val="18"/>
+                <w:szCs w:val="18"/>
+                <w:lang w:val="en-GB"/>
+              </w:rPr>
+              <w:t>,</w:t>
+            </w:r>
+            <w:r>
+              <w:rPr>
+                <w:rFonts w:ascii="Calibri" w:eastAsia="Calibri" w:hAnsi="Calibri" w:cs="Calibri"/>
+                <w:sz w:val="18"/>
+                <w:szCs w:val="18"/>
+                <w:lang w:val="en-GB"/>
+              </w:rPr>
+              <w:t xml:space="preserve"> after a delay</w:t>
+            </w:r>
+            <w:r>
+              <w:rPr>
+                <w:rFonts w:ascii="Calibri" w:eastAsia="Calibri" w:hAnsi="Calibri" w:cs="Calibri"/>
+                <w:sz w:val="18"/>
+                <w:szCs w:val="18"/>
+                <w:lang w:val="en-GB"/>
+              </w:rPr>
+              <w:t>,</w:t>
+            </w:r>
+            <w:r>
+              <w:rPr>
+                <w:rFonts w:ascii="Calibri" w:eastAsia="Calibri" w:hAnsi="Calibri" w:cs="Calibri"/>
+                <w:sz w:val="18"/>
+                <w:szCs w:val="18"/>
+                <w:lang w:val="en-GB"/>
+              </w:rPr>
+              <w:t xml:space="preserve"> it will spray once. After this spray the prototype returns to its ‘not in use’ state. </w:t>
+            </w:r>
+          </w:p>
+          <w:p>
+            <w:pPr>
+              <w:widowControl w:val="0"/>
+              <w:spacing w:after="0" w:line="240" w:lineRule="auto"/>
+              <w:rPr>
+                <w:rFonts w:ascii="Calibri" w:eastAsia="Calibri" w:hAnsi="Calibri" w:cs="Calibri"/>
+                <w:sz w:val="18"/>
+                <w:szCs w:val="18"/>
+                <w:lang w:val="en-GB"/>
+              </w:rPr>
+            </w:pPr>
+          </w:p>
+          <w:p>
+            <w:pPr>
+              <w:widowControl w:val="0"/>
+              <w:spacing w:after="0" w:line="240" w:lineRule="auto"/>
+              <w:rPr>
+                <w:rFonts w:ascii="Calibri" w:eastAsia="Calibri" w:hAnsi="Calibri" w:cs="Calibri"/>
+                <w:sz w:val="18"/>
+                <w:szCs w:val="18"/>
+                <w:lang w:val="en-GB"/>
+              </w:rPr>
+            </w:pPr>
+            <w:r>
+              <w:rPr>
+                <w:rFonts w:ascii="Calibri" w:eastAsia="Calibri" w:hAnsi="Calibri" w:cs="Calibri"/>
+                <w:sz w:val="18"/>
+                <w:szCs w:val="18"/>
+                <w:lang w:val="en-GB"/>
+              </w:rPr>
+              <w:t xml:space="preserve">Lastly, our last goal is to make the device more user-friendly towards people without knowledge on electronics. The prototype normally requires the user to tape </w:t>
+            </w:r>
+            <w:r>
+              <w:rPr>
+                <w:rFonts w:ascii="Calibri" w:eastAsia="Calibri" w:hAnsi="Calibri" w:cs="Calibri"/>
+                <w:sz w:val="18"/>
+                <w:szCs w:val="18"/>
+                <w:lang w:val="en-GB"/>
+              </w:rPr>
+              <w:t>a wire to the flat end of the battery</w:t>
+            </w:r>
+            <w:r>
+              <w:rPr>
+                <w:rFonts w:ascii="Calibri" w:eastAsia="Calibri" w:hAnsi="Calibri" w:cs="Calibri"/>
+                <w:sz w:val="18"/>
+                <w:szCs w:val="18"/>
+                <w:lang w:val="en-GB"/>
+              </w:rPr>
+              <w:t xml:space="preserve"> (appendix A1)</w:t>
+            </w:r>
+            <w:r>
+              <w:rPr>
+                <w:rFonts w:ascii="Calibri" w:eastAsia="Calibri" w:hAnsi="Calibri" w:cs="Calibri"/>
+                <w:sz w:val="18"/>
+                <w:szCs w:val="18"/>
+                <w:lang w:val="en-GB"/>
+              </w:rPr>
+              <w:t>. In order to improve the user-friendliness of our device, we aim to construct a contraption in which the user should only be required to replace the battery instead of having to mess around with wires and tape.</w:t>
+            </w:r>
           </w:p>
           <w:p>
             <w:pPr>
@@ -2318,6 +2639,15 @@
               </w:rPr>
               <w:t xml:space="preserve">Use: </w:t>
             </w:r>
+            <w:r>
+              <w:rPr>
+                <w:rFonts w:ascii="Calibri" w:eastAsia="Calibri" w:hAnsi="Calibri" w:cs="Calibri"/>
+                <w:sz w:val="18"/>
+                <w:szCs w:val="18"/>
+                <w:lang w:val="en-GB"/>
+              </w:rPr>
+              <w:t xml:space="preserve">the device needs constant power supply in order to be functional. One difficulty in this matter is that the room either needs an electrical outlet, </w:t>
+            </w:r>
           </w:p>
           <w:p>
             <w:pPr>
@@ -2358,64 +2688,25 @@
                 <w:szCs w:val="18"/>
                 <w:lang w:val="en-GB"/>
               </w:rPr>
-              <w:t>Our first physical constraint is that</w:t>
-            </w:r>
-            <w:r>
-              <w:rPr>
-                <w:rFonts w:ascii="Calibri" w:eastAsia="Calibri" w:hAnsi="Calibri" w:cs="Calibri"/>
-                <w:sz w:val="18"/>
-                <w:szCs w:val="18"/>
-                <w:lang w:val="en-GB"/>
-              </w:rPr>
-              <w:t>, given that gas- and electricity prices are at a high point, we assume that our users</w:t>
-            </w:r>
-            <w:r>
-              <w:rPr>
-                <w:rFonts w:ascii="Calibri" w:eastAsia="Calibri" w:hAnsi="Calibri" w:cs="Calibri"/>
-                <w:sz w:val="18"/>
-                <w:szCs w:val="18"/>
-                <w:lang w:val="en-GB"/>
-              </w:rPr>
-              <w:t xml:space="preserve"> are energy-friendly and turn off the light whenever they leave the toilet</w:t>
-            </w:r>
-            <w:r>
-              <w:rPr>
-                <w:rFonts w:ascii="Calibri" w:eastAsia="Calibri" w:hAnsi="Calibri" w:cs="Calibri"/>
-                <w:sz w:val="18"/>
-                <w:szCs w:val="18"/>
-                <w:lang w:val="en-GB"/>
-              </w:rPr>
-              <w:t xml:space="preserve"> after they are done</w:t>
-            </w:r>
-            <w:r>
-              <w:rPr>
-                <w:rFonts w:ascii="Calibri" w:eastAsia="Calibri" w:hAnsi="Calibri" w:cs="Calibri"/>
-                <w:sz w:val="18"/>
-                <w:szCs w:val="18"/>
-                <w:lang w:val="en-GB"/>
-              </w:rPr>
-              <w:t xml:space="preserve">. </w:t>
-            </w:r>
-          </w:p>
-          <w:p>
-            <w:pPr>
-              <w:widowControl w:val="0"/>
-              <w:spacing w:after="0" w:line="240" w:lineRule="auto"/>
-              <w:rPr>
-                <w:rFonts w:ascii="Calibri" w:eastAsia="Calibri" w:hAnsi="Calibri" w:cs="Calibri"/>
-                <w:sz w:val="18"/>
-                <w:szCs w:val="18"/>
-                <w:lang w:val="en-GB"/>
-              </w:rPr>
-            </w:pPr>
-            <w:r>
-              <w:rPr>
-                <w:rFonts w:ascii="Calibri" w:eastAsia="Calibri" w:hAnsi="Calibri" w:cs="Calibri"/>
-                <w:sz w:val="18"/>
-                <w:szCs w:val="18"/>
-                <w:lang w:val="en-GB"/>
-              </w:rPr>
-              <w:t>Our second physical constraint is about the size of the room.</w:t>
+              <w:t xml:space="preserve">Our </w:t>
+            </w:r>
+            <w:r>
+              <w:rPr>
+                <w:rFonts w:ascii="Calibri" w:eastAsia="Calibri" w:hAnsi="Calibri" w:cs="Calibri"/>
+                <w:sz w:val="18"/>
+                <w:szCs w:val="18"/>
+                <w:lang w:val="en-GB"/>
+              </w:rPr>
+              <w:t>first</w:t>
+            </w:r>
+            <w:r>
+              <w:rPr>
+                <w:rFonts w:ascii="Calibri" w:eastAsia="Calibri" w:hAnsi="Calibri" w:cs="Calibri"/>
+                <w:sz w:val="18"/>
+                <w:szCs w:val="18"/>
+                <w:lang w:val="en-GB"/>
+              </w:rPr>
+              <w:t xml:space="preserve"> physical constraint is about the size of the room.</w:t>
             </w:r>
             <w:r>
               <w:rPr>
@@ -2468,6 +2759,27 @@
                 <w:lang w:val="en-GB"/>
               </w:rPr>
             </w:pPr>
+            <w:r>
+              <w:rPr>
+                <w:rFonts w:ascii="Calibri" w:eastAsia="Calibri" w:hAnsi="Calibri" w:cs="Calibri"/>
+                <w:sz w:val="18"/>
+                <w:szCs w:val="18"/>
+                <w:lang w:val="en-GB"/>
+              </w:rPr>
+              <w:t xml:space="preserve">The third physical constraint is about the placement of the device. The device will be placed above ground-level. </w:t>
+            </w:r>
+          </w:p>
+          <w:p>
+            <w:pPr>
+              <w:widowControl w:val="0"/>
+              <w:spacing w:after="0" w:line="240" w:lineRule="auto"/>
+              <w:rPr>
+                <w:rFonts w:ascii="Calibri" w:eastAsia="Calibri" w:hAnsi="Calibri" w:cs="Calibri"/>
+                <w:sz w:val="18"/>
+                <w:szCs w:val="18"/>
+                <w:lang w:val="en-GB"/>
+              </w:rPr>
+            </w:pPr>
           </w:p>
           <w:p>
             <w:pPr>
@@ -2496,16 +2808,43 @@
                 <w:szCs w:val="18"/>
                 <w:lang w:val="en-GB"/>
               </w:rPr>
-              <w:t xml:space="preserve">Our first social constraint is that we assume that all users of the toilet close the door and turn off the lights after their use. This has as primary reason that it is easier to reason about the program logic and distinguish between the different use cases (not in use, number 1, number 2 and cleaning). </w:t>
-            </w:r>
-            <w:r>
-              <w:rPr>
-                <w:rFonts w:ascii="Calibri" w:eastAsia="Calibri" w:hAnsi="Calibri" w:cs="Calibri"/>
-                <w:sz w:val="18"/>
-                <w:szCs w:val="18"/>
-                <w:lang w:val="en-GB"/>
-              </w:rPr>
-              <w:t>Besides, house it’s not comforting to have the smell of the restroom somewhere else in the house.</w:t>
+              <w:t xml:space="preserve">Our first social constraint is that we assume that all users of the toilet </w:t>
+            </w:r>
+            <w:r>
+              <w:rPr>
+                <w:rFonts w:ascii="Calibri" w:eastAsia="Calibri" w:hAnsi="Calibri" w:cs="Calibri"/>
+                <w:sz w:val="18"/>
+                <w:szCs w:val="18"/>
+                <w:lang w:val="en-GB"/>
+              </w:rPr>
+              <w:t xml:space="preserve">almost always </w:t>
+            </w:r>
+            <w:r>
+              <w:rPr>
+                <w:rFonts w:ascii="Calibri" w:eastAsia="Calibri" w:hAnsi="Calibri" w:cs="Calibri"/>
+                <w:sz w:val="18"/>
+                <w:szCs w:val="18"/>
+                <w:lang w:val="en-GB"/>
+              </w:rPr>
+              <w:t xml:space="preserve">close the door and turn off the lights after their use. This has as primary reason that it is easier to reason about the program logic and distinguish between the different use cases (not in use, number 1, number 2 and cleaning). </w:t>
+            </w:r>
+            <w:r>
+              <w:rPr>
+                <w:rFonts w:ascii="Calibri" w:eastAsia="Calibri" w:hAnsi="Calibri" w:cs="Calibri"/>
+                <w:sz w:val="18"/>
+                <w:szCs w:val="18"/>
+                <w:lang w:val="en-GB"/>
+              </w:rPr>
+              <w:t>Besides, it’s not comforting to have the smell of the restroom somewhere else in the house.</w:t>
+            </w:r>
+            <w:r>
+              <w:rPr>
+                <w:rFonts w:ascii="Calibri" w:eastAsia="Calibri" w:hAnsi="Calibri" w:cs="Calibri"/>
+                <w:sz w:val="18"/>
+                <w:szCs w:val="18"/>
+                <w:lang w:val="en-GB"/>
+              </w:rPr>
+              <w:t xml:space="preserve"> We assume that this happens in about 97-99% of the cases.</w:t>
             </w:r>
           </w:p>
           <w:p>
@@ -2964,7 +3303,61 @@
                 <w:szCs w:val="18"/>
                 <w:lang w:val="en-GB"/>
               </w:rPr>
-              <w:t xml:space="preserve"> private business. Therefore, there should be a delay between the end of a use and a user leaving the room, and the spraying. </w:t>
+              <w:t xml:space="preserve"> private business. Therefore, </w:t>
+            </w:r>
+            <w:r>
+              <w:rPr>
+                <w:rFonts w:ascii="Calibri" w:eastAsia="Calibri" w:hAnsi="Calibri" w:cs="Calibri"/>
+                <w:sz w:val="18"/>
+                <w:szCs w:val="18"/>
+                <w:lang w:val="en-GB"/>
+              </w:rPr>
+              <w:t>the device will not spray whenever there is someone in the room. Also, t</w:t>
+            </w:r>
+            <w:r>
+              <w:rPr>
+                <w:rFonts w:ascii="Calibri" w:eastAsia="Calibri" w:hAnsi="Calibri" w:cs="Calibri"/>
+                <w:sz w:val="18"/>
+                <w:szCs w:val="18"/>
+                <w:lang w:val="en-GB"/>
+              </w:rPr>
+              <w:t xml:space="preserve">here should be a delay between the end of a use </w:t>
+            </w:r>
+            <w:r>
+              <w:rPr>
+                <w:rFonts w:ascii="Calibri" w:eastAsia="Calibri" w:hAnsi="Calibri" w:cs="Calibri"/>
+                <w:sz w:val="18"/>
+                <w:szCs w:val="18"/>
+                <w:lang w:val="en-GB"/>
+              </w:rPr>
+              <w:t xml:space="preserve">(i.e. </w:t>
+            </w:r>
+            <w:r>
+              <w:rPr>
+                <w:rFonts w:ascii="Calibri" w:eastAsia="Calibri" w:hAnsi="Calibri" w:cs="Calibri"/>
+                <w:sz w:val="18"/>
+                <w:szCs w:val="18"/>
+                <w:lang w:val="en-GB"/>
+              </w:rPr>
+              <w:t>a user leaving the room</w:t>
+            </w:r>
+            <w:r>
+              <w:rPr>
+                <w:rFonts w:ascii="Calibri" w:eastAsia="Calibri" w:hAnsi="Calibri" w:cs="Calibri"/>
+                <w:sz w:val="18"/>
+                <w:szCs w:val="18"/>
+                <w:lang w:val="en-GB"/>
+              </w:rPr>
+              <w:t>)</w:t>
+            </w:r>
+            <w:r>
+              <w:rPr>
+                <w:rFonts w:ascii="Calibri" w:eastAsia="Calibri" w:hAnsi="Calibri" w:cs="Calibri"/>
+                <w:sz w:val="18"/>
+                <w:szCs w:val="18"/>
+                <w:lang w:val="en-GB"/>
+              </w:rPr>
+              <w:t xml:space="preserve">, and the spraying. </w:t>
             </w:r>
           </w:p>
           <w:p>
@@ -3519,6 +3912,7 @@
               <w:rPr>
                 <w:lang w:val="en-GB"/>
               </w:rPr>
+              <w:lastRenderedPageBreak/>
               <w:t>Functional and Technical Features</w:t>
             </w:r>
           </w:p>
@@ -3959,7 +4353,6 @@
               <w:rPr>
                 <w:lang w:val="en-GB"/>
               </w:rPr>
-              <w:lastRenderedPageBreak/>
               <w:t>Building process</w:t>
             </w:r>
           </w:p>
@@ -4246,6 +4639,15 @@
               </w:rPr>
               <w:t>The system</w:t>
             </w:r>
+            <w:r>
+              <w:rPr>
+                <w:rFonts w:ascii="Calibri" w:eastAsia="Calibri" w:hAnsi="Calibri" w:cs="Calibri"/>
+                <w:sz w:val="18"/>
+                <w:szCs w:val="18"/>
+                <w:lang w:val="en-GB"/>
+              </w:rPr>
+              <w:t>:</w:t>
+            </w:r>
           </w:p>
           <w:p>
             <w:pPr>
@@ -4298,6 +4700,7 @@
                 <w:szCs w:val="18"/>
                 <w:lang w:val="en-GB"/>
               </w:rPr>
+              <w:lastRenderedPageBreak/>
               <w:t>Menu system…</w:t>
             </w:r>
           </w:p>
@@ -5653,6 +6056,223 @@
                 <w:lang w:val="en-GB"/>
               </w:rPr>
             </w:pPr>
+          </w:p>
+          <w:p>
+            <w:pPr>
+              <w:widowControl w:val="0"/>
+              <w:spacing w:after="0" w:line="240" w:lineRule="auto"/>
+              <w:rPr>
+                <w:rFonts w:ascii="Calibri" w:eastAsia="Calibri" w:hAnsi="Calibri" w:cs="Calibri"/>
+                <w:sz w:val="18"/>
+                <w:szCs w:val="18"/>
+                <w:lang w:val="en-GB"/>
+              </w:rPr>
+            </w:pPr>
+          </w:p>
+          <w:p>
+            <w:pPr>
+              <w:widowControl w:val="0"/>
+              <w:spacing w:after="0" w:line="240" w:lineRule="auto"/>
+              <w:rPr>
+                <w:rFonts w:ascii="Calibri" w:eastAsia="Calibri" w:hAnsi="Calibri" w:cs="Calibri"/>
+                <w:sz w:val="18"/>
+                <w:szCs w:val="18"/>
+                <w:lang w:val="en-GB"/>
+              </w:rPr>
+            </w:pPr>
+          </w:p>
+          <w:p>
+            <w:pPr>
+              <w:widowControl w:val="0"/>
+              <w:spacing w:after="0" w:line="240" w:lineRule="auto"/>
+              <w:rPr>
+                <w:rFonts w:ascii="Calibri" w:eastAsia="Calibri" w:hAnsi="Calibri" w:cs="Calibri"/>
+                <w:sz w:val="18"/>
+                <w:szCs w:val="18"/>
+                <w:lang w:val="en-GB"/>
+              </w:rPr>
+            </w:pPr>
+          </w:p>
+          <w:p>
+            <w:pPr>
+              <w:widowControl w:val="0"/>
+              <w:spacing w:after="0" w:line="240" w:lineRule="auto"/>
+              <w:rPr>
+                <w:rFonts w:ascii="Calibri" w:eastAsia="Calibri" w:hAnsi="Calibri" w:cs="Calibri"/>
+                <w:sz w:val="18"/>
+                <w:szCs w:val="18"/>
+                <w:lang w:val="en-GB"/>
+              </w:rPr>
+            </w:pPr>
+          </w:p>
+          <w:p>
+            <w:pPr>
+              <w:widowControl w:val="0"/>
+              <w:spacing w:after="0" w:line="240" w:lineRule="auto"/>
+              <w:rPr>
+                <w:rFonts w:ascii="Calibri" w:eastAsia="Calibri" w:hAnsi="Calibri" w:cs="Calibri"/>
+                <w:sz w:val="18"/>
+                <w:szCs w:val="18"/>
+                <w:lang w:val="en-GB"/>
+              </w:rPr>
+            </w:pPr>
+          </w:p>
+          <w:p>
+            <w:pPr>
+              <w:widowControl w:val="0"/>
+              <w:spacing w:after="0" w:line="240" w:lineRule="auto"/>
+              <w:rPr>
+                <w:rFonts w:ascii="Calibri" w:eastAsia="Calibri" w:hAnsi="Calibri" w:cs="Calibri"/>
+                <w:sz w:val="18"/>
+                <w:szCs w:val="18"/>
+                <w:lang w:val="en-GB"/>
+              </w:rPr>
+            </w:pPr>
+          </w:p>
+          <w:p>
+            <w:pPr>
+              <w:widowControl w:val="0"/>
+              <w:spacing w:after="0" w:line="240" w:lineRule="auto"/>
+              <w:rPr>
+                <w:rFonts w:ascii="Calibri" w:eastAsia="Calibri" w:hAnsi="Calibri" w:cs="Calibri"/>
+                <w:sz w:val="18"/>
+                <w:szCs w:val="18"/>
+                <w:lang w:val="en-GB"/>
+              </w:rPr>
+            </w:pPr>
+          </w:p>
+          <w:p>
+            <w:pPr>
+              <w:widowControl w:val="0"/>
+              <w:spacing w:after="0" w:line="240" w:lineRule="auto"/>
+              <w:rPr>
+                <w:rFonts w:ascii="Calibri" w:eastAsia="Calibri" w:hAnsi="Calibri" w:cs="Calibri"/>
+                <w:sz w:val="18"/>
+                <w:szCs w:val="18"/>
+                <w:lang w:val="en-GB"/>
+              </w:rPr>
+            </w:pPr>
+          </w:p>
+          <w:p>
+            <w:pPr>
+              <w:widowControl w:val="0"/>
+              <w:spacing w:after="0" w:line="240" w:lineRule="auto"/>
+              <w:rPr>
+                <w:rFonts w:ascii="Calibri" w:eastAsia="Calibri" w:hAnsi="Calibri" w:cs="Calibri"/>
+                <w:sz w:val="18"/>
+                <w:szCs w:val="18"/>
+                <w:lang w:val="en-GB"/>
+              </w:rPr>
+            </w:pPr>
+          </w:p>
+          <w:p>
+            <w:pPr>
+              <w:widowControl w:val="0"/>
+              <w:spacing w:after="0" w:line="240" w:lineRule="auto"/>
+              <w:rPr>
+                <w:rFonts w:ascii="Calibri" w:eastAsia="Calibri" w:hAnsi="Calibri" w:cs="Calibri"/>
+                <w:sz w:val="18"/>
+                <w:szCs w:val="18"/>
+                <w:lang w:val="en-GB"/>
+              </w:rPr>
+            </w:pPr>
+            <w:r>
+              <w:rPr>
+                <w:rFonts w:ascii="Calibri" w:eastAsia="Calibri" w:hAnsi="Calibri" w:cs="Calibri"/>
+                <w:sz w:val="18"/>
+                <w:szCs w:val="18"/>
+                <w:lang w:val="en-GB"/>
+              </w:rPr>
+              <w:lastRenderedPageBreak/>
+              <w:t xml:space="preserve">Appendix A1:           </w:t>
+            </w:r>
+          </w:p>
+          <w:p>
+            <w:pPr>
+              <w:widowControl w:val="0"/>
+              <w:spacing w:after="0" w:line="240" w:lineRule="auto"/>
+              <w:rPr>
+                <w:rFonts w:ascii="Calibri" w:eastAsia="Calibri" w:hAnsi="Calibri" w:cs="Calibri"/>
+                <w:sz w:val="18"/>
+                <w:szCs w:val="18"/>
+                <w:lang w:val="en-GB"/>
+              </w:rPr>
+            </w:pPr>
+            <w:r>
+              <w:rPr>
+                <w:rFonts w:ascii="Calibri" w:eastAsia="Calibri" w:hAnsi="Calibri" w:cs="Calibri"/>
+                <w:noProof/>
+                <w:sz w:val="18"/>
+                <w:szCs w:val="18"/>
+                <w:lang w:val="en-GB"/>
+              </w:rPr>
+              <w:drawing>
+                <wp:inline distT="0" distB="0" distL="0" distR="0" wp14:anchorId="7141FE90" wp14:editId="1A47C2CD">
+                  <wp:extent cx="2154803" cy="1637650"/>
+                  <wp:effectExtent l="0" t="0" r="0" b="1270"/>
+                  <wp:docPr id="3" name="Afbeelding 3"/>
+                  <wp:cNvGraphicFramePr>
+                    <a:graphicFrameLocks xmlns:a="http://schemas.openxmlformats.org/drawingml/2006/main" noChangeAspect="1"/>
+                  </wp:cNvGraphicFramePr>
+                  <a:graphic xmlns:a="http://schemas.openxmlformats.org/drawingml/2006/main">
+                    <a:graphicData uri="http://schemas.openxmlformats.org/drawingml/2006/picture">
+                      <pic:pic xmlns:pic="http://schemas.openxmlformats.org/drawingml/2006/picture">
+                        <pic:nvPicPr>
+                          <pic:cNvPr id="0" name="Picture 2"/>
+                          <pic:cNvPicPr>
+                            <a:picLocks noChangeAspect="1" noChangeArrowheads="1"/>
+                          </pic:cNvPicPr>
+                        </pic:nvPicPr>
+                        <pic:blipFill>
+                          <a:blip r:embed="rId9">
+                            <a:extLst>
+                              <a:ext uri="{28A0092B-C50C-407E-A947-70E740481C1C}">
+                                <a14:useLocalDpi xmlns:a14="http://schemas.microsoft.com/office/drawing/2010/main" val="0"/>
+                              </a:ext>
+                            </a:extLst>
+                          </a:blip>
+                          <a:srcRect/>
+                          <a:stretch>
+                            <a:fillRect/>
+                          </a:stretch>
+                        </pic:blipFill>
+                        <pic:spPr bwMode="auto">
+                          <a:xfrm>
+                            <a:off x="0" y="0"/>
+                            <a:ext cx="2157917" cy="1640017"/>
+                          </a:xfrm>
+                          <a:prstGeom prst="rect">
+                            <a:avLst/>
+                          </a:prstGeom>
+                          <a:noFill/>
+                        </pic:spPr>
+                      </pic:pic>
+                    </a:graphicData>
+                  </a:graphic>
+                </wp:inline>
+              </w:drawing>
+            </w:r>
+          </w:p>
+          <w:p>
+            <w:pPr>
+              <w:widowControl w:val="0"/>
+              <w:spacing w:after="0" w:line="240" w:lineRule="auto"/>
+              <w:rPr>
+                <w:rFonts w:ascii="Calibri" w:eastAsia="Calibri" w:hAnsi="Calibri" w:cs="Calibri"/>
+                <w:sz w:val="18"/>
+                <w:szCs w:val="18"/>
+                <w:lang w:val="en-GB"/>
+              </w:rPr>
+            </w:pPr>
+            <w:r>
+              <w:rPr>
+                <w:rFonts w:ascii="Calibri" w:eastAsia="Calibri" w:hAnsi="Calibri" w:cs="Calibri"/>
+                <w:sz w:val="18"/>
+                <w:szCs w:val="18"/>
+                <w:lang w:val="en-GB"/>
+              </w:rPr>
+              <w:t xml:space="preserve"> </w:t>
+            </w:r>
           </w:p>
           <w:p>
             <w:pPr>
@@ -6161,8 +6781,468 @@
       </w:rPr>
     </w:lvl>
   </w:abstractNum>
+  <w:abstractNum w:abstractNumId="1" w15:restartNumberingAfterBreak="0">
+    <w:nsid w:val="31833E76"/>
+    <w:multiLevelType w:val="hybridMultilevel"/>
+    <w:tmpl w:val="496E9406"/>
+    <w:lvl w:ilvl="0" w:tplc="3EB2B286">
+      <w:numFmt w:val="bullet"/>
+      <w:lvlText w:val=""/>
+      <w:lvlJc w:val="left"/>
+      <w:pPr>
+        <w:ind w:left="720" w:hanging="360"/>
+      </w:pPr>
+      <w:rPr>
+        <w:rFonts w:ascii="Wingdings" w:eastAsia="Calibri" w:hAnsi="Wingdings" w:cs="Calibri" w:hint="default"/>
+      </w:rPr>
+    </w:lvl>
+    <w:lvl w:ilvl="1" w:tplc="08090003" w:tentative="1">
+      <w:start w:val="1"/>
+      <w:numFmt w:val="bullet"/>
+      <w:lvlText w:val="o"/>
+      <w:lvlJc w:val="left"/>
+      <w:pPr>
+        <w:ind w:left="1440" w:hanging="360"/>
+      </w:pPr>
+      <w:rPr>
+        <w:rFonts w:ascii="Courier New" w:hAnsi="Courier New" w:cs="Courier New" w:hint="default"/>
+      </w:rPr>
+    </w:lvl>
+    <w:lvl w:ilvl="2" w:tplc="08090005" w:tentative="1">
+      <w:start w:val="1"/>
+      <w:numFmt w:val="bullet"/>
+      <w:lvlText w:val=""/>
+      <w:lvlJc w:val="left"/>
+      <w:pPr>
+        <w:ind w:left="2160" w:hanging="360"/>
+      </w:pPr>
+      <w:rPr>
+        <w:rFonts w:ascii="Wingdings" w:hAnsi="Wingdings" w:hint="default"/>
+      </w:rPr>
+    </w:lvl>
+    <w:lvl w:ilvl="3" w:tplc="08090001" w:tentative="1">
+      <w:start w:val="1"/>
+      <w:numFmt w:val="bullet"/>
+      <w:lvlText w:val=""/>
+      <w:lvlJc w:val="left"/>
+      <w:pPr>
+        <w:ind w:left="2880" w:hanging="360"/>
+      </w:pPr>
+      <w:rPr>
+        <w:rFonts w:ascii="Symbol" w:hAnsi="Symbol" w:hint="default"/>
+      </w:rPr>
+    </w:lvl>
+    <w:lvl w:ilvl="4" w:tplc="08090003" w:tentative="1">
+      <w:start w:val="1"/>
+      <w:numFmt w:val="bullet"/>
+      <w:lvlText w:val="o"/>
+      <w:lvlJc w:val="left"/>
+      <w:pPr>
+        <w:ind w:left="3600" w:hanging="360"/>
+      </w:pPr>
+      <w:rPr>
+        <w:rFonts w:ascii="Courier New" w:hAnsi="Courier New" w:cs="Courier New" w:hint="default"/>
+      </w:rPr>
+    </w:lvl>
+    <w:lvl w:ilvl="5" w:tplc="08090005" w:tentative="1">
+      <w:start w:val="1"/>
+      <w:numFmt w:val="bullet"/>
+      <w:lvlText w:val=""/>
+      <w:lvlJc w:val="left"/>
+      <w:pPr>
+        <w:ind w:left="4320" w:hanging="360"/>
+      </w:pPr>
+      <w:rPr>
+        <w:rFonts w:ascii="Wingdings" w:hAnsi="Wingdings" w:hint="default"/>
+      </w:rPr>
+    </w:lvl>
+    <w:lvl w:ilvl="6" w:tplc="08090001" w:tentative="1">
+      <w:start w:val="1"/>
+      <w:numFmt w:val="bullet"/>
+      <w:lvlText w:val=""/>
+      <w:lvlJc w:val="left"/>
+      <w:pPr>
+        <w:ind w:left="5040" w:hanging="360"/>
+      </w:pPr>
+      <w:rPr>
+        <w:rFonts w:ascii="Symbol" w:hAnsi="Symbol" w:hint="default"/>
+      </w:rPr>
+    </w:lvl>
+    <w:lvl w:ilvl="7" w:tplc="08090003" w:tentative="1">
+      <w:start w:val="1"/>
+      <w:numFmt w:val="bullet"/>
+      <w:lvlText w:val="o"/>
+      <w:lvlJc w:val="left"/>
+      <w:pPr>
+        <w:ind w:left="5760" w:hanging="360"/>
+      </w:pPr>
+      <w:rPr>
+        <w:rFonts w:ascii="Courier New" w:hAnsi="Courier New" w:cs="Courier New" w:hint="default"/>
+      </w:rPr>
+    </w:lvl>
+    <w:lvl w:ilvl="8" w:tplc="08090005" w:tentative="1">
+      <w:start w:val="1"/>
+      <w:numFmt w:val="bullet"/>
+      <w:lvlText w:val=""/>
+      <w:lvlJc w:val="left"/>
+      <w:pPr>
+        <w:ind w:left="6480" w:hanging="360"/>
+      </w:pPr>
+      <w:rPr>
+        <w:rFonts w:ascii="Wingdings" w:hAnsi="Wingdings" w:hint="default"/>
+      </w:rPr>
+    </w:lvl>
+  </w:abstractNum>
+  <w:abstractNum w:abstractNumId="2" w15:restartNumberingAfterBreak="0">
+    <w:nsid w:val="38DD2CF1"/>
+    <w:multiLevelType w:val="hybridMultilevel"/>
+    <w:tmpl w:val="2A74EDB2"/>
+    <w:lvl w:ilvl="0" w:tplc="36A4BFCA">
+      <w:numFmt w:val="bullet"/>
+      <w:lvlText w:val="-"/>
+      <w:lvlJc w:val="left"/>
+      <w:pPr>
+        <w:ind w:left="720" w:hanging="360"/>
+      </w:pPr>
+      <w:rPr>
+        <w:rFonts w:ascii="Calibri" w:eastAsia="Calibri" w:hAnsi="Calibri" w:cs="Calibri" w:hint="default"/>
+      </w:rPr>
+    </w:lvl>
+    <w:lvl w:ilvl="1" w:tplc="08090003" w:tentative="1">
+      <w:start w:val="1"/>
+      <w:numFmt w:val="bullet"/>
+      <w:lvlText w:val="o"/>
+      <w:lvlJc w:val="left"/>
+      <w:pPr>
+        <w:ind w:left="1440" w:hanging="360"/>
+      </w:pPr>
+      <w:rPr>
+        <w:rFonts w:ascii="Courier New" w:hAnsi="Courier New" w:cs="Courier New" w:hint="default"/>
+      </w:rPr>
+    </w:lvl>
+    <w:lvl w:ilvl="2" w:tplc="08090005" w:tentative="1">
+      <w:start w:val="1"/>
+      <w:numFmt w:val="bullet"/>
+      <w:lvlText w:val=""/>
+      <w:lvlJc w:val="left"/>
+      <w:pPr>
+        <w:ind w:left="2160" w:hanging="360"/>
+      </w:pPr>
+      <w:rPr>
+        <w:rFonts w:ascii="Wingdings" w:hAnsi="Wingdings" w:hint="default"/>
+      </w:rPr>
+    </w:lvl>
+    <w:lvl w:ilvl="3" w:tplc="08090001" w:tentative="1">
+      <w:start w:val="1"/>
+      <w:numFmt w:val="bullet"/>
+      <w:lvlText w:val=""/>
+      <w:lvlJc w:val="left"/>
+      <w:pPr>
+        <w:ind w:left="2880" w:hanging="360"/>
+      </w:pPr>
+      <w:rPr>
+        <w:rFonts w:ascii="Symbol" w:hAnsi="Symbol" w:hint="default"/>
+      </w:rPr>
+    </w:lvl>
+    <w:lvl w:ilvl="4" w:tplc="08090003" w:tentative="1">
+      <w:start w:val="1"/>
+      <w:numFmt w:val="bullet"/>
+      <w:lvlText w:val="o"/>
+      <w:lvlJc w:val="left"/>
+      <w:pPr>
+        <w:ind w:left="3600" w:hanging="360"/>
+      </w:pPr>
+      <w:rPr>
+        <w:rFonts w:ascii="Courier New" w:hAnsi="Courier New" w:cs="Courier New" w:hint="default"/>
+      </w:rPr>
+    </w:lvl>
+    <w:lvl w:ilvl="5" w:tplc="08090005" w:tentative="1">
+      <w:start w:val="1"/>
+      <w:numFmt w:val="bullet"/>
+      <w:lvlText w:val=""/>
+      <w:lvlJc w:val="left"/>
+      <w:pPr>
+        <w:ind w:left="4320" w:hanging="360"/>
+      </w:pPr>
+      <w:rPr>
+        <w:rFonts w:ascii="Wingdings" w:hAnsi="Wingdings" w:hint="default"/>
+      </w:rPr>
+    </w:lvl>
+    <w:lvl w:ilvl="6" w:tplc="08090001" w:tentative="1">
+      <w:start w:val="1"/>
+      <w:numFmt w:val="bullet"/>
+      <w:lvlText w:val=""/>
+      <w:lvlJc w:val="left"/>
+      <w:pPr>
+        <w:ind w:left="5040" w:hanging="360"/>
+      </w:pPr>
+      <w:rPr>
+        <w:rFonts w:ascii="Symbol" w:hAnsi="Symbol" w:hint="default"/>
+      </w:rPr>
+    </w:lvl>
+    <w:lvl w:ilvl="7" w:tplc="08090003" w:tentative="1">
+      <w:start w:val="1"/>
+      <w:numFmt w:val="bullet"/>
+      <w:lvlText w:val="o"/>
+      <w:lvlJc w:val="left"/>
+      <w:pPr>
+        <w:ind w:left="5760" w:hanging="360"/>
+      </w:pPr>
+      <w:rPr>
+        <w:rFonts w:ascii="Courier New" w:hAnsi="Courier New" w:cs="Courier New" w:hint="default"/>
+      </w:rPr>
+    </w:lvl>
+    <w:lvl w:ilvl="8" w:tplc="08090005" w:tentative="1">
+      <w:start w:val="1"/>
+      <w:numFmt w:val="bullet"/>
+      <w:lvlText w:val=""/>
+      <w:lvlJc w:val="left"/>
+      <w:pPr>
+        <w:ind w:left="6480" w:hanging="360"/>
+      </w:pPr>
+      <w:rPr>
+        <w:rFonts w:ascii="Wingdings" w:hAnsi="Wingdings" w:hint="default"/>
+      </w:rPr>
+    </w:lvl>
+  </w:abstractNum>
+  <w:abstractNum w:abstractNumId="3" w15:restartNumberingAfterBreak="0">
+    <w:nsid w:val="7E2C25FC"/>
+    <w:multiLevelType w:val="hybridMultilevel"/>
+    <w:tmpl w:val="A41A1D0E"/>
+    <w:lvl w:ilvl="0" w:tplc="BFA4B0A8">
+      <w:numFmt w:val="bullet"/>
+      <w:lvlText w:val=""/>
+      <w:lvlJc w:val="left"/>
+      <w:pPr>
+        <w:ind w:left="720" w:hanging="360"/>
+      </w:pPr>
+      <w:rPr>
+        <w:rFonts w:ascii="Wingdings" w:eastAsia="Calibri" w:hAnsi="Wingdings" w:cs="Calibri" w:hint="default"/>
+      </w:rPr>
+    </w:lvl>
+    <w:lvl w:ilvl="1" w:tplc="08090003" w:tentative="1">
+      <w:start w:val="1"/>
+      <w:numFmt w:val="bullet"/>
+      <w:lvlText w:val="o"/>
+      <w:lvlJc w:val="left"/>
+      <w:pPr>
+        <w:ind w:left="1440" w:hanging="360"/>
+      </w:pPr>
+      <w:rPr>
+        <w:rFonts w:ascii="Courier New" w:hAnsi="Courier New" w:cs="Courier New" w:hint="default"/>
+      </w:rPr>
+    </w:lvl>
+    <w:lvl w:ilvl="2" w:tplc="08090005" w:tentative="1">
+      <w:start w:val="1"/>
+      <w:numFmt w:val="bullet"/>
+      <w:lvlText w:val=""/>
+      <w:lvlJc w:val="left"/>
+      <w:pPr>
+        <w:ind w:left="2160" w:hanging="360"/>
+      </w:pPr>
+      <w:rPr>
+        <w:rFonts w:ascii="Wingdings" w:hAnsi="Wingdings" w:hint="default"/>
+      </w:rPr>
+    </w:lvl>
+    <w:lvl w:ilvl="3" w:tplc="08090001" w:tentative="1">
+      <w:start w:val="1"/>
+      <w:numFmt w:val="bullet"/>
+      <w:lvlText w:val=""/>
+      <w:lvlJc w:val="left"/>
+      <w:pPr>
+        <w:ind w:left="2880" w:hanging="360"/>
+      </w:pPr>
+      <w:rPr>
+        <w:rFonts w:ascii="Symbol" w:hAnsi="Symbol" w:hint="default"/>
+      </w:rPr>
+    </w:lvl>
+    <w:lvl w:ilvl="4" w:tplc="08090003" w:tentative="1">
+      <w:start w:val="1"/>
+      <w:numFmt w:val="bullet"/>
+      <w:lvlText w:val="o"/>
+      <w:lvlJc w:val="left"/>
+      <w:pPr>
+        <w:ind w:left="3600" w:hanging="360"/>
+      </w:pPr>
+      <w:rPr>
+        <w:rFonts w:ascii="Courier New" w:hAnsi="Courier New" w:cs="Courier New" w:hint="default"/>
+      </w:rPr>
+    </w:lvl>
+    <w:lvl w:ilvl="5" w:tplc="08090005" w:tentative="1">
+      <w:start w:val="1"/>
+      <w:numFmt w:val="bullet"/>
+      <w:lvlText w:val=""/>
+      <w:lvlJc w:val="left"/>
+      <w:pPr>
+        <w:ind w:left="4320" w:hanging="360"/>
+      </w:pPr>
+      <w:rPr>
+        <w:rFonts w:ascii="Wingdings" w:hAnsi="Wingdings" w:hint="default"/>
+      </w:rPr>
+    </w:lvl>
+    <w:lvl w:ilvl="6" w:tplc="08090001" w:tentative="1">
+      <w:start w:val="1"/>
+      <w:numFmt w:val="bullet"/>
+      <w:lvlText w:val=""/>
+      <w:lvlJc w:val="left"/>
+      <w:pPr>
+        <w:ind w:left="5040" w:hanging="360"/>
+      </w:pPr>
+      <w:rPr>
+        <w:rFonts w:ascii="Symbol" w:hAnsi="Symbol" w:hint="default"/>
+      </w:rPr>
+    </w:lvl>
+    <w:lvl w:ilvl="7" w:tplc="08090003" w:tentative="1">
+      <w:start w:val="1"/>
+      <w:numFmt w:val="bullet"/>
+      <w:lvlText w:val="o"/>
+      <w:lvlJc w:val="left"/>
+      <w:pPr>
+        <w:ind w:left="5760" w:hanging="360"/>
+      </w:pPr>
+      <w:rPr>
+        <w:rFonts w:ascii="Courier New" w:hAnsi="Courier New" w:cs="Courier New" w:hint="default"/>
+      </w:rPr>
+    </w:lvl>
+    <w:lvl w:ilvl="8" w:tplc="08090005" w:tentative="1">
+      <w:start w:val="1"/>
+      <w:numFmt w:val="bullet"/>
+      <w:lvlText w:val=""/>
+      <w:lvlJc w:val="left"/>
+      <w:pPr>
+        <w:ind w:left="6480" w:hanging="360"/>
+      </w:pPr>
+      <w:rPr>
+        <w:rFonts w:ascii="Wingdings" w:hAnsi="Wingdings" w:hint="default"/>
+      </w:rPr>
+    </w:lvl>
+  </w:abstractNum>
+  <w:abstractNum w:abstractNumId="4" w15:restartNumberingAfterBreak="0">
+    <w:nsid w:val="7E474F8E"/>
+    <w:multiLevelType w:val="hybridMultilevel"/>
+    <w:tmpl w:val="BF42F65E"/>
+    <w:lvl w:ilvl="0" w:tplc="98DE0672">
+      <w:numFmt w:val="bullet"/>
+      <w:lvlText w:val=""/>
+      <w:lvlJc w:val="left"/>
+      <w:pPr>
+        <w:ind w:left="720" w:hanging="360"/>
+      </w:pPr>
+      <w:rPr>
+        <w:rFonts w:ascii="Wingdings" w:eastAsia="Calibri" w:hAnsi="Wingdings" w:cs="Calibri" w:hint="default"/>
+      </w:rPr>
+    </w:lvl>
+    <w:lvl w:ilvl="1" w:tplc="08090003" w:tentative="1">
+      <w:start w:val="1"/>
+      <w:numFmt w:val="bullet"/>
+      <w:lvlText w:val="o"/>
+      <w:lvlJc w:val="left"/>
+      <w:pPr>
+        <w:ind w:left="1440" w:hanging="360"/>
+      </w:pPr>
+      <w:rPr>
+        <w:rFonts w:ascii="Courier New" w:hAnsi="Courier New" w:cs="Courier New" w:hint="default"/>
+      </w:rPr>
+    </w:lvl>
+    <w:lvl w:ilvl="2" w:tplc="08090005" w:tentative="1">
+      <w:start w:val="1"/>
+      <w:numFmt w:val="bullet"/>
+      <w:lvlText w:val=""/>
+      <w:lvlJc w:val="left"/>
+      <w:pPr>
+        <w:ind w:left="2160" w:hanging="360"/>
+      </w:pPr>
+      <w:rPr>
+        <w:rFonts w:ascii="Wingdings" w:hAnsi="Wingdings" w:hint="default"/>
+      </w:rPr>
+    </w:lvl>
+    <w:lvl w:ilvl="3" w:tplc="08090001" w:tentative="1">
+      <w:start w:val="1"/>
+      <w:numFmt w:val="bullet"/>
+      <w:lvlText w:val=""/>
+      <w:lvlJc w:val="left"/>
+      <w:pPr>
+        <w:ind w:left="2880" w:hanging="360"/>
+      </w:pPr>
+      <w:rPr>
+        <w:rFonts w:ascii="Symbol" w:hAnsi="Symbol" w:hint="default"/>
+      </w:rPr>
+    </w:lvl>
+    <w:lvl w:ilvl="4" w:tplc="08090003" w:tentative="1">
+      <w:start w:val="1"/>
+      <w:numFmt w:val="bullet"/>
+      <w:lvlText w:val="o"/>
+      <w:lvlJc w:val="left"/>
+      <w:pPr>
+        <w:ind w:left="3600" w:hanging="360"/>
+      </w:pPr>
+      <w:rPr>
+        <w:rFonts w:ascii="Courier New" w:hAnsi="Courier New" w:cs="Courier New" w:hint="default"/>
+      </w:rPr>
+    </w:lvl>
+    <w:lvl w:ilvl="5" w:tplc="08090005" w:tentative="1">
+      <w:start w:val="1"/>
+      <w:numFmt w:val="bullet"/>
+      <w:lvlText w:val=""/>
+      <w:lvlJc w:val="left"/>
+      <w:pPr>
+        <w:ind w:left="4320" w:hanging="360"/>
+      </w:pPr>
+      <w:rPr>
+        <w:rFonts w:ascii="Wingdings" w:hAnsi="Wingdings" w:hint="default"/>
+      </w:rPr>
+    </w:lvl>
+    <w:lvl w:ilvl="6" w:tplc="08090001" w:tentative="1">
+      <w:start w:val="1"/>
+      <w:numFmt w:val="bullet"/>
+      <w:lvlText w:val=""/>
+      <w:lvlJc w:val="left"/>
+      <w:pPr>
+        <w:ind w:left="5040" w:hanging="360"/>
+      </w:pPr>
+      <w:rPr>
+        <w:rFonts w:ascii="Symbol" w:hAnsi="Symbol" w:hint="default"/>
+      </w:rPr>
+    </w:lvl>
+    <w:lvl w:ilvl="7" w:tplc="08090003" w:tentative="1">
+      <w:start w:val="1"/>
+      <w:numFmt w:val="bullet"/>
+      <w:lvlText w:val="o"/>
+      <w:lvlJc w:val="left"/>
+      <w:pPr>
+        <w:ind w:left="5760" w:hanging="360"/>
+      </w:pPr>
+      <w:rPr>
+        <w:rFonts w:ascii="Courier New" w:hAnsi="Courier New" w:cs="Courier New" w:hint="default"/>
+      </w:rPr>
+    </w:lvl>
+    <w:lvl w:ilvl="8" w:tplc="08090005" w:tentative="1">
+      <w:start w:val="1"/>
+      <w:numFmt w:val="bullet"/>
+      <w:lvlText w:val=""/>
+      <w:lvlJc w:val="left"/>
+      <w:pPr>
+        <w:ind w:left="6480" w:hanging="360"/>
+      </w:pPr>
+      <w:rPr>
+        <w:rFonts w:ascii="Wingdings" w:hAnsi="Wingdings" w:hint="default"/>
+      </w:rPr>
+    </w:lvl>
+  </w:abstractNum>
   <w:num w:numId="1" w16cid:durableId="1153259753">
     <w:abstractNumId w:val="0"/>
+  </w:num>
+  <w:num w:numId="2" w16cid:durableId="1383284871">
+    <w:abstractNumId w:val="4"/>
+  </w:num>
+  <w:num w:numId="3" w16cid:durableId="604120877">
+    <w:abstractNumId w:val="2"/>
+  </w:num>
+  <w:num w:numId="4" w16cid:durableId="826169990">
+    <w:abstractNumId w:val="1"/>
+  </w:num>
+  <w:num w:numId="5" w16cid:durableId="1529218930">
+    <w:abstractNumId w:val="3"/>
   </w:num>
 </w:numbering>
 </file>

</xml_diff>

<commit_message>
intermetdiate commmit for verslag
</commit_message>
<xml_diff>
--- a/AirFreshner/Assignment_1.docx
+++ b/AirFreshner/Assignment_1.docx
@@ -59,7 +59,31 @@
           <w:szCs w:val="24"/>
           <w:lang w:val="en-GB"/>
         </w:rPr>
-        <w:t>Group #:</w:t>
+        <w:t xml:space="preserve">Group </w:t>
+      </w:r>
+      <w:r>
+        <w:rPr>
+          <w:rFonts w:eastAsia="Calibri" w:cs="Calibri"/>
+          <w:b/>
+          <w:bCs/>
+          <w:color w:val="000000" w:themeColor="text1"/>
+          <w:sz w:val="24"/>
+          <w:szCs w:val="24"/>
+          <w:lang w:val="en-GB"/>
+        </w:rPr>
+        <w:t>23</w:t>
+      </w:r>
+      <w:r>
+        <w:rPr>
+          <w:rFonts w:eastAsia="Calibri" w:cs="Calibri"/>
+          <w:b/>
+          <w:bCs/>
+          <w:color w:val="000000" w:themeColor="text1"/>
+          <w:sz w:val="24"/>
+          <w:szCs w:val="24"/>
+          <w:lang w:val="en-GB"/>
+        </w:rPr>
+        <w:t>:</w:t>
       </w:r>
     </w:p>
     <w:p>
@@ -67,7 +91,7 @@
         <w:spacing w:line="240" w:lineRule="auto"/>
         <w:jc w:val="center"/>
         <w:rPr>
-          <w:lang w:val="en-GB"/>
+          <w:lang w:val="nl-NL"/>
         </w:rPr>
       </w:pPr>
       <w:r>
@@ -78,7 +102,7 @@
           <w:color w:val="000000" w:themeColor="text1"/>
           <w:sz w:val="24"/>
           <w:szCs w:val="24"/>
-          <w:lang w:val="en-GB"/>
+          <w:lang w:val="nl-NL"/>
         </w:rPr>
         <w:t>Student name:</w:t>
       </w:r>
@@ -88,7 +112,7 @@
         <w:spacing w:line="240" w:lineRule="auto"/>
         <w:jc w:val="center"/>
         <w:rPr>
-          <w:lang w:val="en-GB"/>
+          <w:lang w:val="nl-NL"/>
         </w:rPr>
       </w:pPr>
       <w:r>
@@ -99,7 +123,7 @@
           <w:color w:val="000000" w:themeColor="text1"/>
           <w:sz w:val="24"/>
           <w:szCs w:val="24"/>
-          <w:lang w:val="en-GB"/>
+          <w:lang w:val="nl-NL"/>
         </w:rPr>
         <w:t>____</w:t>
       </w:r>
@@ -111,7 +135,7 @@
           <w:color w:val="000000" w:themeColor="text1"/>
           <w:sz w:val="24"/>
           <w:szCs w:val="24"/>
-          <w:lang w:val="en-GB"/>
+          <w:lang w:val="nl-NL"/>
         </w:rPr>
         <w:t>_</w:t>
       </w:r>
@@ -123,7 +147,7 @@
           <w:color w:val="000000" w:themeColor="text1"/>
           <w:sz w:val="24"/>
           <w:szCs w:val="24"/>
-          <w:lang w:val="en-GB"/>
+          <w:lang w:val="nl-NL"/>
         </w:rPr>
         <w:t>Thijs Olijerhoek</w:t>
       </w:r>
@@ -135,7 +159,7 @@
           <w:color w:val="000000" w:themeColor="text1"/>
           <w:sz w:val="24"/>
           <w:szCs w:val="24"/>
-          <w:lang w:val="en-GB"/>
+          <w:lang w:val="nl-NL"/>
         </w:rPr>
         <w:t>______</w:t>
       </w:r>
@@ -145,7 +169,7 @@
         <w:spacing w:line="240" w:lineRule="auto"/>
         <w:jc w:val="center"/>
         <w:rPr>
-          <w:lang w:val="en-GB"/>
+          <w:lang w:val="nl-NL"/>
         </w:rPr>
       </w:pPr>
       <w:r>
@@ -156,7 +180,7 @@
           <w:color w:val="000000" w:themeColor="text1"/>
           <w:sz w:val="24"/>
           <w:szCs w:val="24"/>
-          <w:lang w:val="en-GB"/>
+          <w:lang w:val="nl-NL"/>
         </w:rPr>
         <w:t>______</w:t>
       </w:r>
@@ -168,7 +192,7 @@
           <w:color w:val="000000" w:themeColor="text1"/>
           <w:sz w:val="24"/>
           <w:szCs w:val="24"/>
-          <w:lang w:val="en-GB"/>
+          <w:lang w:val="nl-NL"/>
         </w:rPr>
         <w:t>Fabian Rutten_</w:t>
       </w:r>
@@ -180,7 +204,7 @@
           <w:color w:val="000000" w:themeColor="text1"/>
           <w:sz w:val="24"/>
           <w:szCs w:val="24"/>
-          <w:lang w:val="en-GB"/>
+          <w:lang w:val="nl-NL"/>
         </w:rPr>
         <w:t>_____</w:t>
       </w:r>
@@ -1917,38 +1941,14 @@
               </w:rPr>
               <w:t>lessly, or that they bring a book while serving their private time.</w:t>
             </w:r>
-          </w:p>
-          <w:p>
-            <w:pPr>
-              <w:widowControl w:val="0"/>
-              <w:spacing w:after="0" w:line="240" w:lineRule="auto"/>
-              <w:rPr>
-                <w:rFonts w:ascii="Calibri" w:eastAsia="Calibri" w:hAnsi="Calibri" w:cs="Calibri"/>
-                <w:sz w:val="18"/>
-                <w:szCs w:val="18"/>
-                <w:lang w:val="en-GB"/>
-              </w:rPr>
-            </w:pPr>
-          </w:p>
-          <w:p>
-            <w:pPr>
-              <w:widowControl w:val="0"/>
-              <w:spacing w:after="0" w:line="240" w:lineRule="auto"/>
-              <w:rPr>
-                <w:rFonts w:ascii="Calibri" w:eastAsia="Calibri" w:hAnsi="Calibri" w:cs="Calibri"/>
-                <w:sz w:val="18"/>
-                <w:szCs w:val="18"/>
-                <w:lang w:val="en-GB"/>
-              </w:rPr>
-            </w:pPr>
-            <w:r>
-              <w:rPr>
-                <w:rFonts w:ascii="Calibri" w:eastAsia="Calibri" w:hAnsi="Calibri" w:cs="Calibri"/>
-                <w:sz w:val="18"/>
-                <w:szCs w:val="18"/>
-                <w:lang w:val="en-GB"/>
-              </w:rPr>
-              <w:t xml:space="preserve">Notable habits: </w:t>
+            <w:r>
+              <w:rPr>
+                <w:rFonts w:ascii="Calibri" w:eastAsia="Calibri" w:hAnsi="Calibri" w:cs="Calibri"/>
+                <w:sz w:val="18"/>
+                <w:szCs w:val="18"/>
+                <w:lang w:val="en-GB"/>
+              </w:rPr>
+              <w:t xml:space="preserve"> </w:t>
             </w:r>
           </w:p>
         </w:tc>
@@ -2486,7 +2486,6 @@
               <w:rPr>
                 <w:lang w:val="en-GB"/>
               </w:rPr>
-              <w:lastRenderedPageBreak/>
               <w:t>Environment of the System</w:t>
             </w:r>
           </w:p>
@@ -2527,18 +2526,6 @@
                 <w:lang w:val="en-GB"/>
               </w:rPr>
             </w:pPr>
-          </w:p>
-          <w:p>
-            <w:pPr>
-              <w:widowControl w:val="0"/>
-              <w:spacing w:after="0" w:line="240" w:lineRule="auto"/>
-              <w:rPr>
-                <w:rFonts w:ascii="Calibri" w:eastAsia="Calibri" w:hAnsi="Calibri" w:cs="Calibri"/>
-                <w:sz w:val="18"/>
-                <w:szCs w:val="18"/>
-                <w:lang w:val="en-GB"/>
-              </w:rPr>
-            </w:pPr>
             <w:r>
               <w:rPr>
                 <w:rFonts w:ascii="Calibri" w:eastAsia="Calibri" w:hAnsi="Calibri" w:cs="Calibri"/>
@@ -2582,6 +2569,7 @@
                 <w:szCs w:val="18"/>
                 <w:lang w:val="en-GB"/>
               </w:rPr>
+              <w:lastRenderedPageBreak/>
               <w:t>We do this in order to be able to distinguish between the use cases of a number one and two, and cleaning.</w:t>
             </w:r>
             <w:r>
@@ -2870,7 +2858,25 @@
                 <w:szCs w:val="18"/>
                 <w:lang w:val="en-GB"/>
               </w:rPr>
-              <w:t>Not per se a constraint, but something we still want to address nonetheless: we do not limit the number of users in these bathrooms, as this might influence the comparison with the regular experience.</w:t>
+              <w:t>Not per se a constraint, but something we still want to address nonetheless: we do not limit the number of users in these bathrooms, as this might influence the comparison with the regular</w:t>
+            </w:r>
+            <w:r>
+              <w:rPr>
+                <w:rFonts w:ascii="Calibri" w:eastAsia="Calibri" w:hAnsi="Calibri" w:cs="Calibri"/>
+                <w:sz w:val="18"/>
+                <w:szCs w:val="18"/>
+                <w:lang w:val="en-GB"/>
+              </w:rPr>
+              <w:t>, normal, everyday</w:t>
+            </w:r>
+            <w:r>
+              <w:rPr>
+                <w:rFonts w:ascii="Calibri" w:eastAsia="Calibri" w:hAnsi="Calibri" w:cs="Calibri"/>
+                <w:sz w:val="18"/>
+                <w:szCs w:val="18"/>
+                <w:lang w:val="en-GB"/>
+              </w:rPr>
+              <w:t xml:space="preserve"> experience.</w:t>
             </w:r>
           </w:p>
           <w:p>
@@ -3206,6 +3212,7 @@
               <w:rPr>
                 <w:lang w:val="en-GB"/>
               </w:rPr>
+              <w:lastRenderedPageBreak/>
               <w:t>Requirement Analysis</w:t>
             </w:r>
           </w:p>
@@ -3286,7 +3293,6 @@
                 <w:szCs w:val="18"/>
                 <w:lang w:val="en-GB"/>
               </w:rPr>
-              <w:lastRenderedPageBreak/>
               <w:t xml:space="preserve">For our users, it would be trivial that they would not appreciate it </w:t>
             </w:r>
             <w:r>
@@ -3433,6 +3439,45 @@
                 <w:lang w:val="en-GB"/>
               </w:rPr>
             </w:pPr>
+            <w:r>
+              <w:rPr>
+                <w:rFonts w:ascii="Calibri" w:eastAsia="Calibri" w:hAnsi="Calibri" w:cs="Calibri"/>
+                <w:sz w:val="18"/>
+                <w:szCs w:val="18"/>
+                <w:lang w:val="en-GB"/>
+              </w:rPr>
+              <w:t>Lastly</w:t>
+            </w:r>
+            <w:r>
+              <w:rPr>
+                <w:rFonts w:ascii="Calibri" w:eastAsia="Calibri" w:hAnsi="Calibri" w:cs="Calibri"/>
+                <w:sz w:val="18"/>
+                <w:szCs w:val="18"/>
+                <w:lang w:val="en-GB"/>
+              </w:rPr>
+              <w:t>, our clients want to be able to easily change canisters and batteries when necessary</w:t>
+            </w:r>
+            <w:r>
+              <w:rPr>
+                <w:rFonts w:ascii="Calibri" w:eastAsia="Calibri" w:hAnsi="Calibri" w:cs="Calibri"/>
+                <w:sz w:val="18"/>
+                <w:szCs w:val="18"/>
+                <w:lang w:val="en-GB"/>
+              </w:rPr>
+              <w:t>. (see appendix B3)</w:t>
+            </w:r>
+          </w:p>
+          <w:p>
+            <w:pPr>
+              <w:widowControl w:val="0"/>
+              <w:spacing w:after="0" w:line="240" w:lineRule="auto"/>
+              <w:rPr>
+                <w:rFonts w:ascii="Calibri" w:eastAsia="Calibri" w:hAnsi="Calibri" w:cs="Calibri"/>
+                <w:sz w:val="18"/>
+                <w:szCs w:val="18"/>
+                <w:lang w:val="en-GB"/>
+              </w:rPr>
+            </w:pPr>
           </w:p>
           <w:p>
             <w:pPr>
@@ -3518,18 +3563,178 @@
                 <w:szCs w:val="18"/>
                 <w:lang w:val="en-GB"/>
               </w:rPr>
-              <w:t xml:space="preserve">Furthermore, we want our interface to be easily controllable and visible. Also, our clients want to be able to </w:t>
-            </w:r>
-          </w:p>
-          <w:p>
-            <w:pPr>
-              <w:widowControl w:val="0"/>
-              <w:spacing w:after="0" w:line="240" w:lineRule="auto"/>
-              <w:rPr>
-                <w:rFonts w:ascii="Calibri" w:eastAsia="Calibri" w:hAnsi="Calibri" w:cs="Calibri"/>
-                <w:sz w:val="18"/>
-                <w:szCs w:val="18"/>
-                <w:lang w:val="en-GB"/>
+              <w:t>Furthermore, we want our interface to be easily controllable and visible.</w:t>
+            </w:r>
+            <w:r>
+              <w:rPr>
+                <w:rFonts w:ascii="Calibri" w:eastAsia="Calibri" w:hAnsi="Calibri" w:cs="Calibri"/>
+                <w:sz w:val="18"/>
+                <w:szCs w:val="18"/>
+                <w:lang w:val="en-GB"/>
+              </w:rPr>
+              <w:t xml:space="preserve"> Also, </w:t>
+            </w:r>
+          </w:p>
+          <w:p>
+            <w:pPr>
+              <w:pStyle w:val="Lijstalinea"/>
+              <w:widowControl w:val="0"/>
+              <w:numPr>
+                <w:ilvl w:val="0"/>
+                <w:numId w:val="6"/>
+              </w:numPr>
+              <w:spacing w:after="0" w:line="240" w:lineRule="auto"/>
+              <w:rPr>
+                <w:rFonts w:ascii="Calibri" w:eastAsia="Calibri" w:hAnsi="Calibri" w:cs="Calibri"/>
+                <w:sz w:val="18"/>
+                <w:szCs w:val="18"/>
+                <w:lang w:val="en-GB"/>
+              </w:rPr>
+            </w:pPr>
+            <w:proofErr w:type="spellStart"/>
+            <w:r>
+              <w:rPr>
+                <w:rFonts w:ascii="Calibri" w:eastAsia="Calibri" w:hAnsi="Calibri" w:cs="Calibri"/>
+                <w:sz w:val="18"/>
+                <w:szCs w:val="18"/>
+                <w:lang w:val="en-GB"/>
+              </w:rPr>
+              <w:t>Niet</w:t>
+            </w:r>
+            <w:proofErr w:type="spellEnd"/>
+            <w:r>
+              <w:rPr>
+                <w:rFonts w:ascii="Calibri" w:eastAsia="Calibri" w:hAnsi="Calibri" w:cs="Calibri"/>
+                <w:sz w:val="18"/>
+                <w:szCs w:val="18"/>
+                <w:lang w:val="en-GB"/>
+              </w:rPr>
+              <w:t xml:space="preserve"> </w:t>
+            </w:r>
+            <w:proofErr w:type="spellStart"/>
+            <w:r>
+              <w:rPr>
+                <w:rFonts w:ascii="Calibri" w:eastAsia="Calibri" w:hAnsi="Calibri" w:cs="Calibri"/>
+                <w:sz w:val="18"/>
+                <w:szCs w:val="18"/>
+                <w:lang w:val="en-GB"/>
+              </w:rPr>
+              <w:t>te</w:t>
+            </w:r>
+            <w:proofErr w:type="spellEnd"/>
+            <w:r>
+              <w:rPr>
+                <w:rFonts w:ascii="Calibri" w:eastAsia="Calibri" w:hAnsi="Calibri" w:cs="Calibri"/>
+                <w:sz w:val="18"/>
+                <w:szCs w:val="18"/>
+                <w:lang w:val="en-GB"/>
+              </w:rPr>
+              <w:t xml:space="preserve"> </w:t>
+            </w:r>
+            <w:proofErr w:type="spellStart"/>
+            <w:r>
+              <w:rPr>
+                <w:rFonts w:ascii="Calibri" w:eastAsia="Calibri" w:hAnsi="Calibri" w:cs="Calibri"/>
+                <w:sz w:val="18"/>
+                <w:szCs w:val="18"/>
+                <w:lang w:val="en-GB"/>
+              </w:rPr>
+              <w:t>veel</w:t>
+            </w:r>
+            <w:proofErr w:type="spellEnd"/>
+            <w:r>
+              <w:rPr>
+                <w:rFonts w:ascii="Calibri" w:eastAsia="Calibri" w:hAnsi="Calibri" w:cs="Calibri"/>
+                <w:sz w:val="18"/>
+                <w:szCs w:val="18"/>
+                <w:lang w:val="en-GB"/>
+              </w:rPr>
+              <w:t xml:space="preserve"> </w:t>
+            </w:r>
+            <w:proofErr w:type="spellStart"/>
+            <w:r>
+              <w:rPr>
+                <w:rFonts w:ascii="Calibri" w:eastAsia="Calibri" w:hAnsi="Calibri" w:cs="Calibri"/>
+                <w:sz w:val="18"/>
+                <w:szCs w:val="18"/>
+                <w:lang w:val="en-GB"/>
+              </w:rPr>
+              <w:t>ruimte</w:t>
+            </w:r>
+            <w:proofErr w:type="spellEnd"/>
+          </w:p>
+          <w:p>
+            <w:pPr>
+              <w:pStyle w:val="Lijstalinea"/>
+              <w:widowControl w:val="0"/>
+              <w:numPr>
+                <w:ilvl w:val="0"/>
+                <w:numId w:val="6"/>
+              </w:numPr>
+              <w:spacing w:after="0" w:line="240" w:lineRule="auto"/>
+              <w:rPr>
+                <w:rFonts w:ascii="Calibri" w:eastAsia="Calibri" w:hAnsi="Calibri" w:cs="Calibri"/>
+                <w:sz w:val="18"/>
+                <w:szCs w:val="18"/>
+                <w:lang w:val="en-GB"/>
+              </w:rPr>
+            </w:pPr>
+            <w:proofErr w:type="spellStart"/>
+            <w:r>
+              <w:rPr>
+                <w:rFonts w:ascii="Calibri" w:eastAsia="Calibri" w:hAnsi="Calibri" w:cs="Calibri"/>
+                <w:sz w:val="18"/>
+                <w:szCs w:val="18"/>
+                <w:lang w:val="en-GB"/>
+              </w:rPr>
+              <w:t>Onopvallend</w:t>
+            </w:r>
+            <w:proofErr w:type="spellEnd"/>
+          </w:p>
+          <w:p>
+            <w:pPr>
+              <w:pStyle w:val="Lijstalinea"/>
+              <w:widowControl w:val="0"/>
+              <w:numPr>
+                <w:ilvl w:val="0"/>
+                <w:numId w:val="6"/>
+              </w:numPr>
+              <w:spacing w:after="0" w:line="240" w:lineRule="auto"/>
+              <w:rPr>
+                <w:rFonts w:ascii="Calibri" w:eastAsia="Calibri" w:hAnsi="Calibri" w:cs="Calibri"/>
+                <w:sz w:val="18"/>
+                <w:szCs w:val="18"/>
+                <w:lang w:val="nl-NL"/>
+              </w:rPr>
+            </w:pPr>
+            <w:r>
+              <w:rPr>
+                <w:rFonts w:ascii="Calibri" w:eastAsia="Calibri" w:hAnsi="Calibri" w:cs="Calibri"/>
+                <w:sz w:val="18"/>
+                <w:szCs w:val="18"/>
+                <w:lang w:val="nl-NL"/>
+              </w:rPr>
+              <w:t>Makkelijk om iets te v</w:t>
+            </w:r>
+            <w:r>
+              <w:rPr>
+                <w:rFonts w:ascii="Calibri" w:eastAsia="Calibri" w:hAnsi="Calibri" w:cs="Calibri"/>
+                <w:sz w:val="18"/>
+                <w:szCs w:val="18"/>
+                <w:lang w:val="nl-NL"/>
+              </w:rPr>
+              <w:t>ervangen</w:t>
+            </w:r>
+          </w:p>
+          <w:p>
+            <w:pPr>
+              <w:widowControl w:val="0"/>
+              <w:spacing w:after="0" w:line="240" w:lineRule="auto"/>
+              <w:rPr>
+                <w:rFonts w:ascii="Calibri" w:eastAsia="Calibri" w:hAnsi="Calibri" w:cs="Calibri"/>
+                <w:sz w:val="18"/>
+                <w:szCs w:val="18"/>
+                <w:lang w:val="nl-NL"/>
               </w:rPr>
             </w:pPr>
           </w:p>
@@ -3679,366 +3884,6 @@
               </w:rPr>
               <w:t xml:space="preserve">e aim to construct a contraption that ensures that the user only needs to replace the battery when it’s empty instead of also having to add tape and wires (see appendix A1). Also, we aim to make it possible to configure the delay between sprays. </w:t>
             </w:r>
-          </w:p>
-          <w:p>
-            <w:pPr>
-              <w:widowControl w:val="0"/>
-              <w:spacing w:after="0" w:line="240" w:lineRule="auto"/>
-              <w:rPr>
-                <w:rFonts w:ascii="Calibri" w:eastAsia="Calibri" w:hAnsi="Calibri" w:cs="Calibri"/>
-                <w:sz w:val="18"/>
-                <w:szCs w:val="18"/>
-                <w:lang w:val="en-GB"/>
-              </w:rPr>
-            </w:pPr>
-          </w:p>
-          <w:p>
-            <w:pPr>
-              <w:widowControl w:val="0"/>
-              <w:spacing w:after="0" w:line="240" w:lineRule="auto"/>
-              <w:rPr>
-                <w:rFonts w:ascii="Calibri" w:eastAsia="Calibri" w:hAnsi="Calibri" w:cs="Calibri"/>
-                <w:sz w:val="18"/>
-                <w:szCs w:val="18"/>
-                <w:lang w:val="en-GB"/>
-              </w:rPr>
-            </w:pPr>
-          </w:p>
-          <w:p>
-            <w:pPr>
-              <w:widowControl w:val="0"/>
-              <w:spacing w:after="0" w:line="240" w:lineRule="auto"/>
-              <w:rPr>
-                <w:rFonts w:ascii="Calibri" w:eastAsia="Calibri" w:hAnsi="Calibri" w:cs="Calibri"/>
-                <w:sz w:val="18"/>
-                <w:szCs w:val="18"/>
-                <w:lang w:val="en-GB"/>
-              </w:rPr>
-            </w:pPr>
-          </w:p>
-          <w:p>
-            <w:pPr>
-              <w:widowControl w:val="0"/>
-              <w:spacing w:after="0" w:line="240" w:lineRule="auto"/>
-              <w:rPr>
-                <w:rFonts w:ascii="Calibri" w:eastAsia="Calibri" w:hAnsi="Calibri" w:cs="Calibri"/>
-                <w:sz w:val="18"/>
-                <w:szCs w:val="18"/>
-                <w:lang w:val="en-GB"/>
-              </w:rPr>
-            </w:pPr>
-          </w:p>
-          <w:p>
-            <w:pPr>
-              <w:widowControl w:val="0"/>
-              <w:spacing w:after="0" w:line="240" w:lineRule="auto"/>
-              <w:rPr>
-                <w:rFonts w:ascii="Calibri" w:eastAsia="Calibri" w:hAnsi="Calibri" w:cs="Calibri"/>
-                <w:sz w:val="18"/>
-                <w:szCs w:val="18"/>
-                <w:lang w:val="en-GB"/>
-              </w:rPr>
-            </w:pPr>
-          </w:p>
-          <w:p>
-            <w:pPr>
-              <w:widowControl w:val="0"/>
-              <w:spacing w:after="0" w:line="240" w:lineRule="auto"/>
-              <w:rPr>
-                <w:rFonts w:ascii="Calibri" w:eastAsia="Calibri" w:hAnsi="Calibri" w:cs="Calibri"/>
-                <w:sz w:val="18"/>
-                <w:szCs w:val="18"/>
-                <w:lang w:val="en-GB"/>
-              </w:rPr>
-            </w:pPr>
-          </w:p>
-          <w:p>
-            <w:pPr>
-              <w:widowControl w:val="0"/>
-              <w:spacing w:after="0" w:line="240" w:lineRule="auto"/>
-              <w:rPr>
-                <w:rFonts w:ascii="Calibri" w:eastAsia="Calibri" w:hAnsi="Calibri" w:cs="Calibri"/>
-                <w:sz w:val="18"/>
-                <w:szCs w:val="18"/>
-                <w:lang w:val="en-GB"/>
-              </w:rPr>
-            </w:pPr>
-          </w:p>
-          <w:p>
-            <w:pPr>
-              <w:widowControl w:val="0"/>
-              <w:spacing w:after="0" w:line="240" w:lineRule="auto"/>
-              <w:rPr>
-                <w:rFonts w:ascii="Calibri" w:eastAsia="Calibri" w:hAnsi="Calibri" w:cs="Calibri"/>
-                <w:sz w:val="18"/>
-                <w:szCs w:val="18"/>
-                <w:lang w:val="en-GB"/>
-              </w:rPr>
-            </w:pPr>
-          </w:p>
-          <w:p>
-            <w:pPr>
-              <w:widowControl w:val="0"/>
-              <w:spacing w:after="0" w:line="240" w:lineRule="auto"/>
-              <w:rPr>
-                <w:rFonts w:ascii="Calibri" w:eastAsia="Calibri" w:hAnsi="Calibri" w:cs="Calibri"/>
-                <w:sz w:val="18"/>
-                <w:szCs w:val="18"/>
-                <w:lang w:val="en-GB"/>
-              </w:rPr>
-            </w:pPr>
-          </w:p>
-          <w:p>
-            <w:pPr>
-              <w:widowControl w:val="0"/>
-              <w:spacing w:after="0" w:line="240" w:lineRule="auto"/>
-              <w:rPr>
-                <w:rFonts w:ascii="Calibri" w:eastAsia="Calibri" w:hAnsi="Calibri" w:cs="Calibri"/>
-                <w:sz w:val="18"/>
-                <w:szCs w:val="18"/>
-                <w:lang w:val="en-GB"/>
-              </w:rPr>
-            </w:pPr>
-          </w:p>
-          <w:p>
-            <w:pPr>
-              <w:widowControl w:val="0"/>
-              <w:spacing w:after="0" w:line="240" w:lineRule="auto"/>
-              <w:rPr>
-                <w:rFonts w:ascii="Calibri" w:eastAsia="Calibri" w:hAnsi="Calibri" w:cs="Calibri"/>
-                <w:sz w:val="18"/>
-                <w:szCs w:val="18"/>
-                <w:lang w:val="en-GB"/>
-              </w:rPr>
-            </w:pPr>
-          </w:p>
-          <w:p>
-            <w:pPr>
-              <w:widowControl w:val="0"/>
-              <w:spacing w:after="0" w:line="240" w:lineRule="auto"/>
-              <w:rPr>
-                <w:rFonts w:ascii="Calibri" w:eastAsia="Calibri" w:hAnsi="Calibri" w:cs="Calibri"/>
-                <w:sz w:val="18"/>
-                <w:szCs w:val="18"/>
-                <w:lang w:val="en-GB"/>
-              </w:rPr>
-            </w:pPr>
-          </w:p>
-          <w:p>
-            <w:pPr>
-              <w:widowControl w:val="0"/>
-              <w:spacing w:after="0" w:line="240" w:lineRule="auto"/>
-              <w:rPr>
-                <w:rFonts w:ascii="Calibri" w:eastAsia="Calibri" w:hAnsi="Calibri" w:cs="Calibri"/>
-                <w:sz w:val="18"/>
-                <w:szCs w:val="18"/>
-                <w:lang w:val="en-GB"/>
-              </w:rPr>
-            </w:pPr>
-          </w:p>
-          <w:p>
-            <w:pPr>
-              <w:widowControl w:val="0"/>
-              <w:spacing w:after="0" w:line="240" w:lineRule="auto"/>
-              <w:rPr>
-                <w:rFonts w:ascii="Calibri" w:eastAsia="Calibri" w:hAnsi="Calibri" w:cs="Calibri"/>
-                <w:sz w:val="18"/>
-                <w:szCs w:val="18"/>
-                <w:lang w:val="en-GB"/>
-              </w:rPr>
-            </w:pPr>
-          </w:p>
-          <w:p>
-            <w:pPr>
-              <w:widowControl w:val="0"/>
-              <w:spacing w:after="0" w:line="240" w:lineRule="auto"/>
-              <w:rPr>
-                <w:rFonts w:ascii="Calibri" w:eastAsia="Calibri" w:hAnsi="Calibri" w:cs="Calibri"/>
-                <w:sz w:val="18"/>
-                <w:szCs w:val="18"/>
-                <w:lang w:val="en-GB"/>
-              </w:rPr>
-            </w:pPr>
-          </w:p>
-          <w:p>
-            <w:pPr>
-              <w:widowControl w:val="0"/>
-              <w:spacing w:after="0" w:line="240" w:lineRule="auto"/>
-              <w:rPr>
-                <w:rFonts w:ascii="Calibri" w:eastAsia="Calibri" w:hAnsi="Calibri" w:cs="Calibri"/>
-                <w:sz w:val="18"/>
-                <w:szCs w:val="18"/>
-                <w:lang w:val="en-GB"/>
-              </w:rPr>
-            </w:pPr>
-          </w:p>
-          <w:p>
-            <w:pPr>
-              <w:widowControl w:val="0"/>
-              <w:spacing w:after="0" w:line="240" w:lineRule="auto"/>
-              <w:rPr>
-                <w:rFonts w:ascii="Calibri" w:eastAsia="Calibri" w:hAnsi="Calibri" w:cs="Calibri"/>
-                <w:sz w:val="18"/>
-                <w:szCs w:val="18"/>
-                <w:lang w:val="en-GB"/>
-              </w:rPr>
-            </w:pPr>
-          </w:p>
-          <w:p>
-            <w:pPr>
-              <w:widowControl w:val="0"/>
-              <w:spacing w:after="0" w:line="240" w:lineRule="auto"/>
-              <w:rPr>
-                <w:rFonts w:ascii="Calibri" w:eastAsia="Calibri" w:hAnsi="Calibri" w:cs="Calibri"/>
-                <w:sz w:val="18"/>
-                <w:szCs w:val="18"/>
-                <w:lang w:val="en-GB"/>
-              </w:rPr>
-            </w:pPr>
-          </w:p>
-          <w:p>
-            <w:pPr>
-              <w:widowControl w:val="0"/>
-              <w:spacing w:after="0" w:line="240" w:lineRule="auto"/>
-              <w:rPr>
-                <w:rFonts w:ascii="Calibri" w:eastAsia="Calibri" w:hAnsi="Calibri" w:cs="Calibri"/>
-                <w:sz w:val="18"/>
-                <w:szCs w:val="18"/>
-                <w:lang w:val="en-GB"/>
-              </w:rPr>
-            </w:pPr>
-          </w:p>
-          <w:p>
-            <w:pPr>
-              <w:widowControl w:val="0"/>
-              <w:spacing w:after="0" w:line="240" w:lineRule="auto"/>
-              <w:rPr>
-                <w:rFonts w:ascii="Calibri" w:eastAsia="Calibri" w:hAnsi="Calibri" w:cs="Calibri"/>
-                <w:sz w:val="18"/>
-                <w:szCs w:val="18"/>
-                <w:lang w:val="en-GB"/>
-              </w:rPr>
-            </w:pPr>
-          </w:p>
-          <w:p>
-            <w:pPr>
-              <w:widowControl w:val="0"/>
-              <w:spacing w:after="0" w:line="240" w:lineRule="auto"/>
-              <w:rPr>
-                <w:rFonts w:ascii="Calibri" w:eastAsia="Calibri" w:hAnsi="Calibri" w:cs="Calibri"/>
-                <w:sz w:val="18"/>
-                <w:szCs w:val="18"/>
-                <w:lang w:val="en-GB"/>
-              </w:rPr>
-            </w:pPr>
-          </w:p>
-          <w:p>
-            <w:pPr>
-              <w:widowControl w:val="0"/>
-              <w:spacing w:after="0" w:line="240" w:lineRule="auto"/>
-              <w:rPr>
-                <w:rFonts w:ascii="Calibri" w:eastAsia="Calibri" w:hAnsi="Calibri" w:cs="Calibri"/>
-                <w:sz w:val="18"/>
-                <w:szCs w:val="18"/>
-                <w:lang w:val="en-GB"/>
-              </w:rPr>
-            </w:pPr>
-          </w:p>
-          <w:p>
-            <w:pPr>
-              <w:widowControl w:val="0"/>
-              <w:spacing w:after="0" w:line="240" w:lineRule="auto"/>
-              <w:rPr>
-                <w:rFonts w:ascii="Calibri" w:eastAsia="Calibri" w:hAnsi="Calibri" w:cs="Calibri"/>
-                <w:sz w:val="18"/>
-                <w:szCs w:val="18"/>
-                <w:lang w:val="en-GB"/>
-              </w:rPr>
-            </w:pPr>
-          </w:p>
-          <w:p>
-            <w:pPr>
-              <w:widowControl w:val="0"/>
-              <w:spacing w:after="0" w:line="240" w:lineRule="auto"/>
-              <w:rPr>
-                <w:rFonts w:ascii="Calibri" w:eastAsia="Calibri" w:hAnsi="Calibri" w:cs="Calibri"/>
-                <w:sz w:val="18"/>
-                <w:szCs w:val="18"/>
-                <w:lang w:val="en-GB"/>
-              </w:rPr>
-            </w:pPr>
-          </w:p>
-          <w:p>
-            <w:pPr>
-              <w:widowControl w:val="0"/>
-              <w:spacing w:after="0" w:line="240" w:lineRule="auto"/>
-              <w:rPr>
-                <w:rFonts w:ascii="Calibri" w:eastAsia="Calibri" w:hAnsi="Calibri" w:cs="Calibri"/>
-                <w:sz w:val="18"/>
-                <w:szCs w:val="18"/>
-                <w:lang w:val="en-GB"/>
-              </w:rPr>
-            </w:pPr>
-          </w:p>
-          <w:p>
-            <w:pPr>
-              <w:widowControl w:val="0"/>
-              <w:spacing w:after="0" w:line="240" w:lineRule="auto"/>
-              <w:rPr>
-                <w:rFonts w:ascii="Calibri" w:eastAsia="Calibri" w:hAnsi="Calibri" w:cs="Calibri"/>
-                <w:sz w:val="18"/>
-                <w:szCs w:val="18"/>
-                <w:lang w:val="en-GB"/>
-              </w:rPr>
-            </w:pPr>
-          </w:p>
-          <w:p>
-            <w:pPr>
-              <w:widowControl w:val="0"/>
-              <w:spacing w:after="0" w:line="240" w:lineRule="auto"/>
-              <w:rPr>
-                <w:rFonts w:ascii="Calibri" w:eastAsia="Calibri" w:hAnsi="Calibri" w:cs="Calibri"/>
-                <w:sz w:val="18"/>
-                <w:szCs w:val="18"/>
-                <w:lang w:val="en-GB"/>
-              </w:rPr>
-            </w:pPr>
-          </w:p>
-          <w:p>
-            <w:pPr>
-              <w:widowControl w:val="0"/>
-              <w:spacing w:after="0" w:line="240" w:lineRule="auto"/>
-              <w:rPr>
-                <w:rFonts w:ascii="Calibri" w:eastAsia="Calibri" w:hAnsi="Calibri" w:cs="Calibri"/>
-                <w:sz w:val="18"/>
-                <w:szCs w:val="18"/>
-                <w:lang w:val="en-GB"/>
-              </w:rPr>
-            </w:pPr>
-          </w:p>
-          <w:p>
-            <w:pPr>
-              <w:widowControl w:val="0"/>
-              <w:spacing w:after="0" w:line="240" w:lineRule="auto"/>
-              <w:rPr>
-                <w:rFonts w:ascii="Calibri" w:eastAsia="Calibri" w:hAnsi="Calibri" w:cs="Calibri"/>
-                <w:sz w:val="18"/>
-                <w:szCs w:val="18"/>
-                <w:lang w:val="en-GB"/>
-              </w:rPr>
-            </w:pPr>
-          </w:p>
-          <w:p>
-            <w:pPr>
-              <w:widowControl w:val="0"/>
-              <w:spacing w:after="0" w:line="240" w:lineRule="auto"/>
-              <w:rPr>
-                <w:rFonts w:ascii="Calibri" w:eastAsia="Calibri" w:hAnsi="Calibri" w:cs="Calibri"/>
-                <w:sz w:val="18"/>
-                <w:szCs w:val="18"/>
-                <w:lang w:val="en-GB"/>
-              </w:rPr>
-            </w:pPr>
           </w:p>
         </w:tc>
       </w:tr>
@@ -4234,6 +4079,41 @@
                 <w:lang w:val="en-GB"/>
               </w:rPr>
             </w:pPr>
+            <w:r>
+              <w:rPr>
+                <w:rFonts w:ascii="Calibri" w:eastAsia="Calibri" w:hAnsi="Calibri" w:cs="Calibri"/>
+                <w:sz w:val="18"/>
+                <w:szCs w:val="18"/>
+                <w:lang w:val="en-GB"/>
+              </w:rPr>
+              <w:t xml:space="preserve">Indicators of </w:t>
+            </w:r>
+            <w:proofErr w:type="spellStart"/>
+            <w:r>
+              <w:rPr>
+                <w:rFonts w:ascii="Calibri" w:eastAsia="Calibri" w:hAnsi="Calibri" w:cs="Calibri"/>
+                <w:sz w:val="18"/>
+                <w:szCs w:val="18"/>
+                <w:lang w:val="en-GB"/>
+              </w:rPr>
+              <w:t>leds</w:t>
+            </w:r>
+            <w:proofErr w:type="spellEnd"/>
+            <w:r>
+              <w:rPr>
+                <w:rFonts w:ascii="Calibri" w:eastAsia="Calibri" w:hAnsi="Calibri" w:cs="Calibri"/>
+                <w:sz w:val="18"/>
+                <w:szCs w:val="18"/>
+                <w:lang w:val="en-GB"/>
+              </w:rPr>
+              <w:t xml:space="preserve"> </w:t>
+            </w:r>
+            <w:r>
+              <w:rPr>
+                <w:lang w:val="en-GB"/>
+              </w:rPr>
+              <w:sym w:font="Wingdings" w:char="F0E0"/>
+            </w:r>
           </w:p>
           <w:p>
             <w:pPr>
@@ -4258,7 +4138,33 @@
                 <w:szCs w:val="18"/>
                 <w:lang w:val="en-GB"/>
               </w:rPr>
-              <w:t xml:space="preserve">Indicators of </w:t>
+              <w:t>Different LED values</w:t>
+            </w:r>
+          </w:p>
+          <w:p>
+            <w:pPr>
+              <w:pStyle w:val="Lijstalinea"/>
+              <w:widowControl w:val="0"/>
+              <w:numPr>
+                <w:ilvl w:val="1"/>
+                <w:numId w:val="6"/>
+              </w:numPr>
+              <w:spacing w:after="0" w:line="240" w:lineRule="auto"/>
+              <w:rPr>
+                <w:rFonts w:ascii="Calibri" w:eastAsia="Calibri" w:hAnsi="Calibri" w:cs="Calibri"/>
+                <w:sz w:val="18"/>
+                <w:szCs w:val="18"/>
+                <w:lang w:val="en-GB"/>
+              </w:rPr>
+            </w:pPr>
+            <w:r>
+              <w:rPr>
+                <w:rFonts w:ascii="Calibri" w:eastAsia="Calibri" w:hAnsi="Calibri" w:cs="Calibri"/>
+                <w:sz w:val="18"/>
+                <w:szCs w:val="18"/>
+                <w:lang w:val="en-GB"/>
+              </w:rPr>
+              <w:t xml:space="preserve">Not in use: off </w:t>
             </w:r>
             <w:proofErr w:type="spellStart"/>
             <w:r>
@@ -4268,7 +4174,7 @@
                 <w:szCs w:val="18"/>
                 <w:lang w:val="en-GB"/>
               </w:rPr>
-              <w:t>leds</w:t>
+              <w:t>voor</w:t>
             </w:r>
             <w:proofErr w:type="spellEnd"/>
             <w:r>
@@ -4278,16 +4184,189 @@
                 <w:szCs w:val="18"/>
                 <w:lang w:val="en-GB"/>
               </w:rPr>
-              <w:t xml:space="preserve"> </w:t>
-            </w:r>
-            <w:r>
-              <w:rPr>
-                <w:rFonts w:ascii="Calibri" w:eastAsia="Calibri" w:hAnsi="Calibri" w:cs="Calibri"/>
-                <w:sz w:val="18"/>
-                <w:szCs w:val="18"/>
-                <w:lang w:val="en-GB"/>
-              </w:rPr>
-              <w:sym w:font="Wingdings" w:char="F0E0"/>
+              <w:t xml:space="preserve"> energy saving</w:t>
+            </w:r>
+          </w:p>
+          <w:p>
+            <w:pPr>
+              <w:pStyle w:val="Lijstalinea"/>
+              <w:widowControl w:val="0"/>
+              <w:numPr>
+                <w:ilvl w:val="1"/>
+                <w:numId w:val="6"/>
+              </w:numPr>
+              <w:spacing w:after="0" w:line="240" w:lineRule="auto"/>
+              <w:rPr>
+                <w:rFonts w:ascii="Calibri" w:eastAsia="Calibri" w:hAnsi="Calibri" w:cs="Calibri"/>
+                <w:sz w:val="18"/>
+                <w:szCs w:val="18"/>
+                <w:lang w:val="en-GB"/>
+              </w:rPr>
+            </w:pPr>
+            <w:r>
+              <w:rPr>
+                <w:rFonts w:ascii="Calibri" w:eastAsia="Calibri" w:hAnsi="Calibri" w:cs="Calibri"/>
+                <w:sz w:val="18"/>
+                <w:szCs w:val="18"/>
+                <w:lang w:val="en-GB"/>
+              </w:rPr>
+              <w:t>State unknown: Red</w:t>
+            </w:r>
+          </w:p>
+          <w:p>
+            <w:pPr>
+              <w:pStyle w:val="Lijstalinea"/>
+              <w:widowControl w:val="0"/>
+              <w:numPr>
+                <w:ilvl w:val="1"/>
+                <w:numId w:val="6"/>
+              </w:numPr>
+              <w:spacing w:after="0" w:line="240" w:lineRule="auto"/>
+              <w:rPr>
+                <w:rFonts w:ascii="Calibri" w:eastAsia="Calibri" w:hAnsi="Calibri" w:cs="Calibri"/>
+                <w:sz w:val="18"/>
+                <w:szCs w:val="18"/>
+                <w:lang w:val="en-GB"/>
+              </w:rPr>
+            </w:pPr>
+            <w:r>
+              <w:rPr>
+                <w:rFonts w:ascii="Calibri" w:eastAsia="Calibri" w:hAnsi="Calibri" w:cs="Calibri"/>
+                <w:sz w:val="18"/>
+                <w:szCs w:val="18"/>
+                <w:lang w:val="en-GB"/>
+              </w:rPr>
+              <w:t>State cleaning: purple</w:t>
+            </w:r>
+          </w:p>
+          <w:p>
+            <w:pPr>
+              <w:pStyle w:val="Lijstalinea"/>
+              <w:widowControl w:val="0"/>
+              <w:numPr>
+                <w:ilvl w:val="1"/>
+                <w:numId w:val="6"/>
+              </w:numPr>
+              <w:spacing w:after="0" w:line="240" w:lineRule="auto"/>
+              <w:rPr>
+                <w:rFonts w:ascii="Calibri" w:eastAsia="Calibri" w:hAnsi="Calibri" w:cs="Calibri"/>
+                <w:sz w:val="18"/>
+                <w:szCs w:val="18"/>
+                <w:lang w:val="en-GB"/>
+              </w:rPr>
+            </w:pPr>
+            <w:r>
+              <w:rPr>
+                <w:rFonts w:ascii="Calibri" w:eastAsia="Calibri" w:hAnsi="Calibri" w:cs="Calibri"/>
+                <w:sz w:val="18"/>
+                <w:szCs w:val="18"/>
+                <w:lang w:val="en-GB"/>
+              </w:rPr>
+              <w:t>State number 1: green</w:t>
+            </w:r>
+          </w:p>
+          <w:p>
+            <w:pPr>
+              <w:pStyle w:val="Lijstalinea"/>
+              <w:widowControl w:val="0"/>
+              <w:numPr>
+                <w:ilvl w:val="1"/>
+                <w:numId w:val="6"/>
+              </w:numPr>
+              <w:spacing w:after="0" w:line="240" w:lineRule="auto"/>
+              <w:rPr>
+                <w:rFonts w:ascii="Calibri" w:eastAsia="Calibri" w:hAnsi="Calibri" w:cs="Calibri"/>
+                <w:sz w:val="18"/>
+                <w:szCs w:val="18"/>
+                <w:lang w:val="en-GB"/>
+              </w:rPr>
+            </w:pPr>
+            <w:r>
+              <w:rPr>
+                <w:rFonts w:ascii="Calibri" w:eastAsia="Calibri" w:hAnsi="Calibri" w:cs="Calibri"/>
+                <w:sz w:val="18"/>
+                <w:szCs w:val="18"/>
+                <w:lang w:val="en-GB"/>
+              </w:rPr>
+              <w:t>State number 2: blue</w:t>
+            </w:r>
+          </w:p>
+          <w:p>
+            <w:pPr>
+              <w:pStyle w:val="Lijstalinea"/>
+              <w:widowControl w:val="0"/>
+              <w:numPr>
+                <w:ilvl w:val="1"/>
+                <w:numId w:val="6"/>
+              </w:numPr>
+              <w:spacing w:after="0" w:line="240" w:lineRule="auto"/>
+              <w:rPr>
+                <w:rFonts w:ascii="Calibri" w:eastAsia="Calibri" w:hAnsi="Calibri" w:cs="Calibri"/>
+                <w:sz w:val="18"/>
+                <w:szCs w:val="18"/>
+                <w:lang w:val="en-GB"/>
+              </w:rPr>
+            </w:pPr>
+            <w:r>
+              <w:rPr>
+                <w:rFonts w:ascii="Calibri" w:eastAsia="Calibri" w:hAnsi="Calibri" w:cs="Calibri"/>
+                <w:sz w:val="18"/>
+                <w:szCs w:val="18"/>
+                <w:lang w:val="en-GB"/>
+              </w:rPr>
+              <w:t>State trigger 1 spray: white</w:t>
+            </w:r>
+          </w:p>
+          <w:p>
+            <w:pPr>
+              <w:pStyle w:val="Lijstalinea"/>
+              <w:widowControl w:val="0"/>
+              <w:numPr>
+                <w:ilvl w:val="1"/>
+                <w:numId w:val="6"/>
+              </w:numPr>
+              <w:spacing w:after="0" w:line="240" w:lineRule="auto"/>
+              <w:rPr>
+                <w:rFonts w:ascii="Calibri" w:eastAsia="Calibri" w:hAnsi="Calibri" w:cs="Calibri"/>
+                <w:sz w:val="18"/>
+                <w:szCs w:val="18"/>
+                <w:lang w:val="en-GB"/>
+              </w:rPr>
+            </w:pPr>
+            <w:r>
+              <w:rPr>
+                <w:rFonts w:ascii="Calibri" w:eastAsia="Calibri" w:hAnsi="Calibri" w:cs="Calibri"/>
+                <w:sz w:val="18"/>
+                <w:szCs w:val="18"/>
+                <w:lang w:val="en-GB"/>
+              </w:rPr>
+              <w:t>State trigger 2 sprays: yellow</w:t>
+            </w:r>
+          </w:p>
+          <w:p>
+            <w:pPr>
+              <w:pStyle w:val="Lijstalinea"/>
+              <w:widowControl w:val="0"/>
+              <w:numPr>
+                <w:ilvl w:val="1"/>
+                <w:numId w:val="6"/>
+              </w:numPr>
+              <w:spacing w:after="0" w:line="240" w:lineRule="auto"/>
+              <w:rPr>
+                <w:rFonts w:ascii="Calibri" w:eastAsia="Calibri" w:hAnsi="Calibri" w:cs="Calibri"/>
+                <w:sz w:val="18"/>
+                <w:szCs w:val="18"/>
+                <w:lang w:val="en-GB"/>
+              </w:rPr>
+            </w:pPr>
+            <w:r>
+              <w:rPr>
+                <w:rFonts w:ascii="Calibri" w:eastAsia="Calibri" w:hAnsi="Calibri" w:cs="Calibri"/>
+                <w:sz w:val="18"/>
+                <w:szCs w:val="18"/>
+                <w:lang w:val="en-GB"/>
+              </w:rPr>
+              <w:t>State menu: orange</w:t>
             </w:r>
           </w:p>
           <w:p>
@@ -4830,18 +4909,6 @@
                 <w:lang w:val="en-GB"/>
               </w:rPr>
             </w:pPr>
-          </w:p>
-          <w:p>
-            <w:pPr>
-              <w:widowControl w:val="0"/>
-              <w:spacing w:after="0" w:line="240" w:lineRule="auto"/>
-              <w:rPr>
-                <w:rFonts w:ascii="Calibri" w:eastAsia="Calibri" w:hAnsi="Calibri" w:cs="Calibri"/>
-                <w:sz w:val="18"/>
-                <w:szCs w:val="18"/>
-                <w:lang w:val="en-GB"/>
-              </w:rPr>
-            </w:pPr>
             <w:r>
               <w:rPr>
                 <w:rFonts w:ascii="Calibri" w:eastAsia="Calibri" w:hAnsi="Calibri" w:cs="Calibri"/>
@@ -5963,25 +6030,7 @@
                 <w:szCs w:val="18"/>
                 <w:lang w:val="en-GB"/>
               </w:rPr>
-              <w:t xml:space="preserve">How did we do our heuristic evaluation: </w:t>
-            </w:r>
-            <w:r>
-              <w:rPr>
-                <w:rFonts w:ascii="Calibri" w:eastAsia="Calibri" w:hAnsi="Calibri" w:cs="Calibri"/>
-                <w:sz w:val="18"/>
-                <w:szCs w:val="18"/>
-                <w:lang w:val="en-GB"/>
-              </w:rPr>
-              <w:t xml:space="preserve">We showed our prototype to three other students who also followed the course. These are our heuristic experts. </w:t>
-            </w:r>
-            <w:r>
-              <w:rPr>
-                <w:rFonts w:ascii="Calibri" w:eastAsia="Calibri" w:hAnsi="Calibri" w:cs="Calibri"/>
-                <w:sz w:val="18"/>
-                <w:szCs w:val="18"/>
-                <w:lang w:val="en-GB"/>
-              </w:rPr>
-              <w:t>After exposure to our device, we made them fill in the ‘Expert heuristic Survey’, of which we will also put the questions below.</w:t>
+              <w:t>How did we do our heuristic evaluation: We showed our prototype to three other students who also followed the course. These are our heuristic experts. After exposure to our device, we made them fill in the ‘Expert heuristic Survey’, of which we will also put the questions below.</w:t>
             </w:r>
           </w:p>
           <w:p>
@@ -6250,7 +6299,6 @@
                       <w:szCs w:val="18"/>
                       <w:lang w:val="en-GB"/>
                     </w:rPr>
-                    <w:lastRenderedPageBreak/>
                     <w:t>Match between system and the real world</w:t>
                   </w:r>
                 </w:p>
@@ -7234,64 +7282,77 @@
                 <w:lang w:val="en-GB"/>
               </w:rPr>
             </w:pPr>
-          </w:p>
-          <w:p>
-            <w:pPr>
-              <w:pStyle w:val="Lijstalinea"/>
-              <w:widowControl w:val="0"/>
-              <w:numPr>
-                <w:ilvl w:val="0"/>
-                <w:numId w:val="6"/>
-              </w:numPr>
-              <w:spacing w:after="0" w:line="240" w:lineRule="auto"/>
-              <w:rPr>
-                <w:rFonts w:ascii="Calibri" w:eastAsia="Calibri" w:hAnsi="Calibri" w:cs="Calibri"/>
-                <w:sz w:val="18"/>
-                <w:szCs w:val="18"/>
-                <w:lang w:val="en-GB"/>
-              </w:rPr>
-            </w:pPr>
-            <w:r>
-              <w:rPr>
-                <w:rFonts w:ascii="Calibri" w:eastAsia="Calibri" w:hAnsi="Calibri" w:cs="Calibri"/>
-                <w:sz w:val="18"/>
-                <w:szCs w:val="18"/>
-                <w:lang w:val="en-GB"/>
-              </w:rPr>
-              <w:t>Time we started, a lot of haste</w:t>
-            </w:r>
-          </w:p>
-          <w:p>
-            <w:pPr>
-              <w:widowControl w:val="0"/>
-              <w:spacing w:after="0" w:line="240" w:lineRule="auto"/>
-              <w:rPr>
-                <w:rFonts w:ascii="Calibri" w:eastAsia="Calibri" w:hAnsi="Calibri" w:cs="Calibri"/>
-                <w:sz w:val="18"/>
-                <w:szCs w:val="18"/>
-                <w:lang w:val="en-GB"/>
-              </w:rPr>
-            </w:pPr>
-          </w:p>
-          <w:p>
-            <w:pPr>
-              <w:widowControl w:val="0"/>
-              <w:spacing w:after="0" w:line="240" w:lineRule="auto"/>
-              <w:rPr>
-                <w:rFonts w:ascii="Calibri" w:eastAsia="Calibri" w:hAnsi="Calibri" w:cs="Calibri"/>
-                <w:sz w:val="18"/>
-                <w:szCs w:val="18"/>
-                <w:lang w:val="en-GB"/>
-              </w:rPr>
-            </w:pPr>
-            <w:r>
-              <w:rPr>
-                <w:rFonts w:ascii="Calibri" w:eastAsia="Calibri" w:hAnsi="Calibri" w:cs="Calibri"/>
-                <w:sz w:val="18"/>
-                <w:szCs w:val="18"/>
-                <w:lang w:val="en-GB"/>
-              </w:rPr>
-              <w:t>…</w:t>
+            <w:r>
+              <w:rPr>
+                <w:rFonts w:ascii="Calibri" w:eastAsia="Calibri" w:hAnsi="Calibri" w:cs="Calibri"/>
+                <w:sz w:val="18"/>
+                <w:szCs w:val="18"/>
+                <w:lang w:val="en-GB"/>
+              </w:rPr>
+              <w:t>Regarding the device: (what do our heuristic experts say?)</w:t>
+            </w:r>
+          </w:p>
+          <w:p>
+            <w:pPr>
+              <w:widowControl w:val="0"/>
+              <w:spacing w:after="0" w:line="240" w:lineRule="auto"/>
+              <w:rPr>
+                <w:rFonts w:ascii="Calibri" w:eastAsia="Calibri" w:hAnsi="Calibri" w:cs="Calibri"/>
+                <w:sz w:val="18"/>
+                <w:szCs w:val="18"/>
+                <w:lang w:val="en-GB"/>
+              </w:rPr>
+            </w:pPr>
+          </w:p>
+          <w:p>
+            <w:pPr>
+              <w:widowControl w:val="0"/>
+              <w:spacing w:after="0" w:line="240" w:lineRule="auto"/>
+              <w:rPr>
+                <w:rFonts w:ascii="Calibri" w:eastAsia="Calibri" w:hAnsi="Calibri" w:cs="Calibri"/>
+                <w:sz w:val="18"/>
+                <w:szCs w:val="18"/>
+                <w:lang w:val="en-GB"/>
+              </w:rPr>
+            </w:pPr>
+          </w:p>
+          <w:p>
+            <w:pPr>
+              <w:widowControl w:val="0"/>
+              <w:spacing w:after="0" w:line="240" w:lineRule="auto"/>
+              <w:rPr>
+                <w:rFonts w:ascii="Calibri" w:eastAsia="Calibri" w:hAnsi="Calibri" w:cs="Calibri"/>
+                <w:sz w:val="18"/>
+                <w:szCs w:val="18"/>
+                <w:lang w:val="en-GB"/>
+              </w:rPr>
+            </w:pPr>
+            <w:r>
+              <w:rPr>
+                <w:rFonts w:ascii="Calibri" w:eastAsia="Calibri" w:hAnsi="Calibri" w:cs="Calibri"/>
+                <w:sz w:val="18"/>
+                <w:szCs w:val="18"/>
+                <w:lang w:val="en-GB"/>
+              </w:rPr>
+              <w:t xml:space="preserve">From a time-based point of view: we could have started earlier and perhaps also test on a LED instead on the air freshener by making it blink when it should spray. This would have changed our agenda </w:t>
+            </w:r>
+            <w:r>
+              <w:rPr>
+                <w:rFonts w:ascii="Calibri" w:eastAsia="Calibri" w:hAnsi="Calibri" w:cs="Calibri"/>
+                <w:sz w:val="18"/>
+                <w:szCs w:val="18"/>
+                <w:lang w:val="en-GB"/>
+              </w:rPr>
+              <w:t xml:space="preserve">probably for the better as we primarily focussed on the design of the air freshener and it’s housing instead of the supporting software. </w:t>
+            </w:r>
+            <w:r>
+              <w:rPr>
+                <w:rFonts w:ascii="Calibri" w:eastAsia="Calibri" w:hAnsi="Calibri" w:cs="Calibri"/>
+                <w:sz w:val="18"/>
+                <w:szCs w:val="18"/>
+                <w:lang w:val="en-GB"/>
+              </w:rPr>
+              <w:t>For future projects we should focus on first developing the software and simulating it and then finalizing the product instead of first making the final product and then work on the software.</w:t>
             </w:r>
           </w:p>
           <w:p>
@@ -7335,99 +7396,24 @@
                 <w:lang w:val="en-GB"/>
               </w:rPr>
             </w:pPr>
-          </w:p>
-          <w:p>
-            <w:pPr>
-              <w:widowControl w:val="0"/>
-              <w:spacing w:after="0" w:line="240" w:lineRule="auto"/>
-              <w:rPr>
-                <w:rFonts w:ascii="Calibri" w:eastAsia="Calibri" w:hAnsi="Calibri" w:cs="Calibri"/>
-                <w:sz w:val="18"/>
-                <w:szCs w:val="18"/>
-                <w:lang w:val="en-GB"/>
-              </w:rPr>
-            </w:pPr>
-            <w:r>
-              <w:rPr>
-                <w:rFonts w:ascii="Calibri" w:eastAsia="Calibri" w:hAnsi="Calibri" w:cs="Calibri"/>
-                <w:sz w:val="18"/>
-                <w:szCs w:val="18"/>
-                <w:lang w:val="en-GB"/>
-              </w:rPr>
-              <w:t>Regarding the hardware: (what do our heuristic experts say?)</w:t>
-            </w:r>
-          </w:p>
-          <w:p>
-            <w:pPr>
-              <w:widowControl w:val="0"/>
-              <w:spacing w:after="0" w:line="240" w:lineRule="auto"/>
-              <w:rPr>
-                <w:rFonts w:ascii="Calibri" w:eastAsia="Calibri" w:hAnsi="Calibri" w:cs="Calibri"/>
-                <w:sz w:val="18"/>
-                <w:szCs w:val="18"/>
-                <w:lang w:val="en-GB"/>
-              </w:rPr>
-            </w:pPr>
-          </w:p>
-          <w:p>
-            <w:pPr>
-              <w:widowControl w:val="0"/>
-              <w:spacing w:after="0" w:line="240" w:lineRule="auto"/>
-              <w:rPr>
-                <w:rFonts w:ascii="Calibri" w:eastAsia="Calibri" w:hAnsi="Calibri" w:cs="Calibri"/>
-                <w:sz w:val="18"/>
-                <w:szCs w:val="18"/>
-                <w:lang w:val="en-GB"/>
-              </w:rPr>
-            </w:pPr>
-          </w:p>
-          <w:p>
-            <w:pPr>
-              <w:widowControl w:val="0"/>
-              <w:spacing w:after="0" w:line="240" w:lineRule="auto"/>
-              <w:rPr>
-                <w:rFonts w:ascii="Calibri" w:eastAsia="Calibri" w:hAnsi="Calibri" w:cs="Calibri"/>
-                <w:sz w:val="18"/>
-                <w:szCs w:val="18"/>
-                <w:lang w:val="en-GB"/>
-              </w:rPr>
-            </w:pPr>
-          </w:p>
-          <w:p>
-            <w:pPr>
-              <w:widowControl w:val="0"/>
-              <w:spacing w:after="0" w:line="240" w:lineRule="auto"/>
-              <w:rPr>
-                <w:rFonts w:ascii="Calibri" w:eastAsia="Calibri" w:hAnsi="Calibri" w:cs="Calibri"/>
-                <w:sz w:val="18"/>
-                <w:szCs w:val="18"/>
-                <w:lang w:val="en-GB"/>
-              </w:rPr>
-            </w:pPr>
-          </w:p>
-          <w:p>
-            <w:pPr>
-              <w:widowControl w:val="0"/>
-              <w:spacing w:after="0" w:line="240" w:lineRule="auto"/>
-              <w:rPr>
-                <w:rFonts w:ascii="Calibri" w:eastAsia="Calibri" w:hAnsi="Calibri" w:cs="Calibri"/>
-                <w:sz w:val="18"/>
-                <w:szCs w:val="18"/>
-                <w:lang w:val="en-GB"/>
-              </w:rPr>
-            </w:pPr>
-          </w:p>
-          <w:p>
-            <w:pPr>
-              <w:widowControl w:val="0"/>
-              <w:spacing w:after="0" w:line="240" w:lineRule="auto"/>
-              <w:rPr>
-                <w:rFonts w:ascii="Calibri" w:eastAsia="Calibri" w:hAnsi="Calibri" w:cs="Calibri"/>
-                <w:sz w:val="18"/>
-                <w:szCs w:val="18"/>
-                <w:lang w:val="en-GB"/>
-              </w:rPr>
-            </w:pPr>
+            <w:r>
+              <w:rPr>
+                <w:rFonts w:ascii="Calibri" w:eastAsia="Calibri" w:hAnsi="Calibri" w:cs="Calibri"/>
+                <w:sz w:val="18"/>
+                <w:szCs w:val="18"/>
+                <w:lang w:val="en-GB"/>
+              </w:rPr>
+              <w:t xml:space="preserve">In case we would continue to develop this prototype, we would like to add a </w:t>
+            </w:r>
+            <w:r>
+              <w:rPr>
+                <w:rFonts w:ascii="Calibri" w:eastAsia="Calibri" w:hAnsi="Calibri" w:cs="Calibri"/>
+                <w:sz w:val="18"/>
+                <w:szCs w:val="18"/>
+                <w:lang w:val="en-GB"/>
+              </w:rPr>
+              <w:t>sensor that recognises when a canister is swapped. Now the user has to reset the remaining amount of sprays through the menu, but through a sensor it could be possible to automate that process. Although that could be complex to implement, for example when someone takes out the canister to read what’s written on it and puts it back afterwards, so a button simply for this purpose would also suffice.</w:t>
+            </w:r>
           </w:p>
           <w:p>
             <w:pPr>
@@ -7725,7 +7711,6 @@
               <w:rPr>
                 <w:lang w:val="en-GB"/>
               </w:rPr>
-              <w:lastRenderedPageBreak/>
               <w:t>Appendix: Diagrams and additional material such as dataset and questionnaires.</w:t>
             </w:r>
           </w:p>
@@ -7794,6 +7779,7 @@
                 <w:szCs w:val="18"/>
                 <w:lang w:val="en-GB"/>
               </w:rPr>
+              <w:lastRenderedPageBreak/>
               <w:drawing>
                 <wp:inline distT="0" distB="0" distL="0" distR="0" wp14:anchorId="7141FE90" wp14:editId="3A988D83">
                   <wp:extent cx="1731819" cy="1316182"/>
@@ -7859,6 +7845,128 @@
                 <w:szCs w:val="18"/>
                 <w:lang w:val="en-GB"/>
               </w:rPr>
+              <w:t>Appendix A2: our way to change the battery without having to rewire the system.</w:t>
+            </w:r>
+          </w:p>
+          <w:p>
+            <w:pPr>
+              <w:widowControl w:val="0"/>
+              <w:spacing w:after="0" w:line="240" w:lineRule="auto"/>
+              <w:rPr>
+                <w:rFonts w:ascii="Calibri" w:eastAsia="Calibri" w:hAnsi="Calibri" w:cs="Calibri"/>
+                <w:noProof/>
+                <w:sz w:val="18"/>
+                <w:szCs w:val="18"/>
+                <w:lang w:val="en-GB"/>
+              </w:rPr>
+            </w:pPr>
+            <w:r>
+              <w:rPr>
+                <w:rFonts w:ascii="Calibri" w:eastAsia="Calibri" w:hAnsi="Calibri" w:cs="Calibri"/>
+                <w:noProof/>
+                <w:sz w:val="18"/>
+                <w:szCs w:val="18"/>
+                <w:lang w:val="en-GB"/>
+              </w:rPr>
+              <w:t>The negative pole of the battery should be taped and wired (A1). We cut off the coil and reproduced the same contraption, but as the battery as an individual entity.</w:t>
+            </w:r>
+          </w:p>
+          <w:p>
+            <w:pPr>
+              <w:widowControl w:val="0"/>
+              <w:spacing w:after="0" w:line="240" w:lineRule="auto"/>
+              <w:rPr>
+                <w:rFonts w:ascii="Calibri" w:eastAsia="Calibri" w:hAnsi="Calibri" w:cs="Calibri"/>
+                <w:sz w:val="18"/>
+                <w:szCs w:val="18"/>
+                <w:lang w:val="en-GB"/>
+              </w:rPr>
+            </w:pPr>
+            <w:r>
+              <w:rPr>
+                <w:rFonts w:ascii="Calibri" w:eastAsia="Calibri" w:hAnsi="Calibri" w:cs="Calibri"/>
+                <w:noProof/>
+                <w:sz w:val="18"/>
+                <w:szCs w:val="18"/>
+                <w:lang w:val="en-GB"/>
+              </w:rPr>
+              <w:drawing>
+                <wp:inline distT="0" distB="0" distL="0" distR="0" wp14:anchorId="03A498D6" wp14:editId="44F16EAD">
+                  <wp:extent cx="1916264" cy="2194560"/>
+                  <wp:effectExtent l="0" t="0" r="8255" b="0"/>
+                  <wp:docPr id="12" name="Afbeelding 12" descr="Afbeelding met binnen, vat&#10;&#10;Automatisch gegenereerde beschrijving"/>
+                  <wp:cNvGraphicFramePr>
+                    <a:graphicFrameLocks xmlns:a="http://schemas.openxmlformats.org/drawingml/2006/main" noChangeAspect="1"/>
+                  </wp:cNvGraphicFramePr>
+                  <a:graphic xmlns:a="http://schemas.openxmlformats.org/drawingml/2006/main">
+                    <a:graphicData uri="http://schemas.openxmlformats.org/drawingml/2006/picture">
+                      <pic:pic xmlns:pic="http://schemas.openxmlformats.org/drawingml/2006/picture">
+                        <pic:nvPicPr>
+                          <pic:cNvPr id="12" name="Afbeelding 12" descr="Afbeelding met binnen, vat&#10;&#10;Automatisch gegenereerde beschrijving"/>
+                          <pic:cNvPicPr/>
+                        </pic:nvPicPr>
+                        <pic:blipFill rotWithShape="1">
+                          <a:blip r:embed="rId6" cstate="print">
+                            <a:extLst>
+                              <a:ext uri="{28A0092B-C50C-407E-A947-70E740481C1C}">
+                                <a14:useLocalDpi xmlns:a14="http://schemas.microsoft.com/office/drawing/2010/main" val="0"/>
+                              </a:ext>
+                            </a:extLst>
+                          </a:blip>
+                          <a:srcRect t="22311" r="16124" b="23657"/>
+                          <a:stretch/>
+                        </pic:blipFill>
+                        <pic:spPr bwMode="auto">
+                          <a:xfrm>
+                            <a:off x="0" y="0"/>
+                            <a:ext cx="1920591" cy="2199515"/>
+                          </a:xfrm>
+                          <a:prstGeom prst="rect">
+                            <a:avLst/>
+                          </a:prstGeom>
+                          <a:ln>
+                            <a:noFill/>
+                          </a:ln>
+                          <a:extLst>
+                            <a:ext uri="{53640926-AAD7-44D8-BBD7-CCE9431645EC}">
+                              <a14:shadowObscured xmlns:a14="http://schemas.microsoft.com/office/drawing/2010/main"/>
+                            </a:ext>
+                          </a:extLst>
+                        </pic:spPr>
+                      </pic:pic>
+                    </a:graphicData>
+                  </a:graphic>
+                </wp:inline>
+              </w:drawing>
+            </w:r>
+            <w:r>
+              <w:rPr>
+                <w:rFonts w:ascii="Calibri" w:eastAsia="Calibri" w:hAnsi="Calibri" w:cs="Calibri"/>
+                <w:sz w:val="18"/>
+                <w:szCs w:val="18"/>
+                <w:lang w:val="en-GB"/>
+              </w:rPr>
+              <w:t xml:space="preserve"> </w:t>
+            </w:r>
+          </w:p>
+          <w:p>
+            <w:pPr>
+              <w:widowControl w:val="0"/>
+              <w:spacing w:after="0" w:line="240" w:lineRule="auto"/>
+              <w:rPr>
+                <w:rFonts w:ascii="Calibri" w:eastAsia="Calibri" w:hAnsi="Calibri" w:cs="Calibri"/>
+                <w:sz w:val="18"/>
+                <w:szCs w:val="18"/>
+                <w:lang w:val="en-GB"/>
+              </w:rPr>
+            </w:pPr>
+            <w:r>
+              <w:rPr>
+                <w:rFonts w:ascii="Calibri" w:eastAsia="Calibri" w:hAnsi="Calibri" w:cs="Calibri"/>
+                <w:sz w:val="18"/>
+                <w:szCs w:val="18"/>
+                <w:lang w:val="en-GB"/>
+              </w:rPr>
               <w:t xml:space="preserve">Appendix </w:t>
             </w:r>
             <w:r>
@@ -7916,7 +8024,7 @@
                           </pic:cNvPicPr>
                         </pic:nvPicPr>
                         <pic:blipFill>
-                          <a:blip r:embed="rId6" cstate="print">
+                          <a:blip r:embed="rId7" cstate="print">
                             <a:extLst>
                               <a:ext uri="{28A0092B-C50C-407E-A947-70E740481C1C}">
                                 <a14:useLocalDpi xmlns:a14="http://schemas.microsoft.com/office/drawing/2010/main" val="0"/>
@@ -8001,104 +8109,6 @@
                       <pic:pic xmlns:pic="http://schemas.openxmlformats.org/drawingml/2006/picture">
                         <pic:nvPicPr>
                           <pic:cNvPr id="0" name="Picture 3"/>
-                          <pic:cNvPicPr>
-                            <a:picLocks noChangeAspect="1" noChangeArrowheads="1"/>
-                          </pic:cNvPicPr>
-                        </pic:nvPicPr>
-                        <pic:blipFill>
-                          <a:blip r:embed="rId7" cstate="print">
-                            <a:extLst>
-                              <a:ext uri="{28A0092B-C50C-407E-A947-70E740481C1C}">
-                                <a14:useLocalDpi xmlns:a14="http://schemas.microsoft.com/office/drawing/2010/main" val="0"/>
-                              </a:ext>
-                            </a:extLst>
-                          </a:blip>
-                          <a:srcRect/>
-                          <a:stretch>
-                            <a:fillRect/>
-                          </a:stretch>
-                        </pic:blipFill>
-                        <pic:spPr bwMode="auto">
-                          <a:xfrm>
-                            <a:off x="0" y="0"/>
-                            <a:ext cx="5943600" cy="2499360"/>
-                          </a:xfrm>
-                          <a:prstGeom prst="rect">
-                            <a:avLst/>
-                          </a:prstGeom>
-                          <a:noFill/>
-                          <a:ln>
-                            <a:noFill/>
-                          </a:ln>
-                        </pic:spPr>
-                      </pic:pic>
-                    </a:graphicData>
-                  </a:graphic>
-                </wp:inline>
-              </w:drawing>
-            </w:r>
-          </w:p>
-          <w:p>
-            <w:pPr>
-              <w:widowControl w:val="0"/>
-              <w:spacing w:after="0" w:line="240" w:lineRule="auto"/>
-              <w:rPr>
-                <w:rFonts w:ascii="Calibri" w:eastAsia="Calibri" w:hAnsi="Calibri" w:cs="Calibri"/>
-                <w:sz w:val="18"/>
-                <w:szCs w:val="18"/>
-                <w:lang w:val="en-GB"/>
-              </w:rPr>
-            </w:pPr>
-            <w:r>
-              <w:rPr>
-                <w:rFonts w:ascii="Calibri" w:eastAsia="Calibri" w:hAnsi="Calibri" w:cs="Calibri"/>
-                <w:sz w:val="18"/>
-                <w:szCs w:val="18"/>
-                <w:lang w:val="en-GB"/>
-              </w:rPr>
-              <w:t xml:space="preserve">Appendix B3: </w:t>
-            </w:r>
-            <w:r>
-              <w:rPr>
-                <w:rFonts w:ascii="Calibri" w:eastAsia="Calibri" w:hAnsi="Calibri" w:cs="Calibri"/>
-                <w:sz w:val="18"/>
-                <w:szCs w:val="18"/>
-                <w:lang w:val="en-GB"/>
-              </w:rPr>
-              <w:t>The amount of maintenance users would be willing to perform for the prototype</w:t>
-            </w:r>
-          </w:p>
-          <w:p>
-            <w:pPr>
-              <w:widowControl w:val="0"/>
-              <w:spacing w:after="0" w:line="240" w:lineRule="auto"/>
-              <w:rPr>
-                <w:rFonts w:ascii="Calibri" w:eastAsia="Calibri" w:hAnsi="Calibri" w:cs="Calibri"/>
-                <w:sz w:val="18"/>
-                <w:szCs w:val="18"/>
-                <w:lang w:val="en-GB"/>
-              </w:rPr>
-            </w:pPr>
-            <w:r>
-              <w:rPr>
-                <w:rFonts w:ascii="Calibri" w:eastAsia="Calibri" w:hAnsi="Calibri" w:cs="Calibri"/>
-                <w:noProof/>
-                <w:sz w:val="18"/>
-                <w:szCs w:val="18"/>
-              </w:rPr>
-              <w:drawing>
-                <wp:inline distT="0" distB="0" distL="0" distR="0" wp14:anchorId="6FF961E4" wp14:editId="2A6D1E76">
-                  <wp:extent cx="5943600" cy="2499360"/>
-                  <wp:effectExtent l="0" t="0" r="0" b="0"/>
-                  <wp:docPr id="4" name="Afbeelding 4"/>
-                  <wp:cNvGraphicFramePr>
-                    <a:graphicFrameLocks xmlns:a="http://schemas.openxmlformats.org/drawingml/2006/main" noChangeAspect="1"/>
-                  </wp:cNvGraphicFramePr>
-                  <a:graphic xmlns:a="http://schemas.openxmlformats.org/drawingml/2006/main">
-                    <a:graphicData uri="http://schemas.openxmlformats.org/drawingml/2006/picture">
-                      <pic:pic xmlns:pic="http://schemas.openxmlformats.org/drawingml/2006/picture">
-                        <pic:nvPicPr>
-                          <pic:cNvPr id="0" name="Picture 5"/>
                           <pic:cNvPicPr>
                             <a:picLocks noChangeAspect="1" noChangeArrowheads="1"/>
                           </pic:cNvPicPr>
@@ -8154,6 +8164,104 @@
                 <w:szCs w:val="18"/>
                 <w:lang w:val="en-GB"/>
               </w:rPr>
+              <w:t xml:space="preserve">Appendix B3: </w:t>
+            </w:r>
+            <w:r>
+              <w:rPr>
+                <w:rFonts w:ascii="Calibri" w:eastAsia="Calibri" w:hAnsi="Calibri" w:cs="Calibri"/>
+                <w:sz w:val="18"/>
+                <w:szCs w:val="18"/>
+                <w:lang w:val="en-GB"/>
+              </w:rPr>
+              <w:t>The amount of maintenance users would be willing to perform for the prototype</w:t>
+            </w:r>
+          </w:p>
+          <w:p>
+            <w:pPr>
+              <w:widowControl w:val="0"/>
+              <w:spacing w:after="0" w:line="240" w:lineRule="auto"/>
+              <w:rPr>
+                <w:rFonts w:ascii="Calibri" w:eastAsia="Calibri" w:hAnsi="Calibri" w:cs="Calibri"/>
+                <w:sz w:val="18"/>
+                <w:szCs w:val="18"/>
+                <w:lang w:val="en-GB"/>
+              </w:rPr>
+            </w:pPr>
+            <w:r>
+              <w:rPr>
+                <w:rFonts w:ascii="Calibri" w:eastAsia="Calibri" w:hAnsi="Calibri" w:cs="Calibri"/>
+                <w:noProof/>
+                <w:sz w:val="18"/>
+                <w:szCs w:val="18"/>
+              </w:rPr>
+              <w:drawing>
+                <wp:inline distT="0" distB="0" distL="0" distR="0" wp14:anchorId="6FF961E4" wp14:editId="2A6D1E76">
+                  <wp:extent cx="5943600" cy="2499360"/>
+                  <wp:effectExtent l="0" t="0" r="0" b="0"/>
+                  <wp:docPr id="4" name="Afbeelding 4"/>
+                  <wp:cNvGraphicFramePr>
+                    <a:graphicFrameLocks xmlns:a="http://schemas.openxmlformats.org/drawingml/2006/main" noChangeAspect="1"/>
+                  </wp:cNvGraphicFramePr>
+                  <a:graphic xmlns:a="http://schemas.openxmlformats.org/drawingml/2006/main">
+                    <a:graphicData uri="http://schemas.openxmlformats.org/drawingml/2006/picture">
+                      <pic:pic xmlns:pic="http://schemas.openxmlformats.org/drawingml/2006/picture">
+                        <pic:nvPicPr>
+                          <pic:cNvPr id="0" name="Picture 5"/>
+                          <pic:cNvPicPr>
+                            <a:picLocks noChangeAspect="1" noChangeArrowheads="1"/>
+                          </pic:cNvPicPr>
+                        </pic:nvPicPr>
+                        <pic:blipFill>
+                          <a:blip r:embed="rId9" cstate="print">
+                            <a:extLst>
+                              <a:ext uri="{28A0092B-C50C-407E-A947-70E740481C1C}">
+                                <a14:useLocalDpi xmlns:a14="http://schemas.microsoft.com/office/drawing/2010/main" val="0"/>
+                              </a:ext>
+                            </a:extLst>
+                          </a:blip>
+                          <a:srcRect/>
+                          <a:stretch>
+                            <a:fillRect/>
+                          </a:stretch>
+                        </pic:blipFill>
+                        <pic:spPr bwMode="auto">
+                          <a:xfrm>
+                            <a:off x="0" y="0"/>
+                            <a:ext cx="5943600" cy="2499360"/>
+                          </a:xfrm>
+                          <a:prstGeom prst="rect">
+                            <a:avLst/>
+                          </a:prstGeom>
+                          <a:noFill/>
+                          <a:ln>
+                            <a:noFill/>
+                          </a:ln>
+                        </pic:spPr>
+                      </pic:pic>
+                    </a:graphicData>
+                  </a:graphic>
+                </wp:inline>
+              </w:drawing>
+            </w:r>
+          </w:p>
+          <w:p>
+            <w:pPr>
+              <w:widowControl w:val="0"/>
+              <w:spacing w:after="0" w:line="240" w:lineRule="auto"/>
+              <w:rPr>
+                <w:rFonts w:ascii="Calibri" w:eastAsia="Calibri" w:hAnsi="Calibri" w:cs="Calibri"/>
+                <w:sz w:val="18"/>
+                <w:szCs w:val="18"/>
+                <w:lang w:val="en-GB"/>
+              </w:rPr>
+            </w:pPr>
+            <w:r>
+              <w:rPr>
+                <w:rFonts w:ascii="Calibri" w:eastAsia="Calibri" w:hAnsi="Calibri" w:cs="Calibri"/>
+                <w:sz w:val="18"/>
+                <w:szCs w:val="18"/>
+                <w:lang w:val="en-GB"/>
+              </w:rPr>
               <w:t>Appendix C1: Board front view with LCD in place</w:t>
             </w:r>
           </w:p>
@@ -8205,7 +8313,7 @@
                           <pic:cNvPicPr/>
                         </pic:nvPicPr>
                         <pic:blipFill rotWithShape="1">
-                          <a:blip r:embed="rId9" cstate="print">
+                          <a:blip r:embed="rId10" cstate="print">
                             <a:extLst>
                               <a:ext uri="{28A0092B-C50C-407E-A947-70E740481C1C}">
                                 <a14:useLocalDpi xmlns:a14="http://schemas.microsoft.com/office/drawing/2010/main" val="0"/>
@@ -8309,7 +8417,7 @@
                           <pic:cNvPicPr/>
                         </pic:nvPicPr>
                         <pic:blipFill rotWithShape="1">
-                          <a:blip r:embed="rId10" cstate="print">
+                          <a:blip r:embed="rId11" cstate="print">
                             <a:extLst>
                               <a:ext uri="{28A0092B-C50C-407E-A947-70E740481C1C}">
                                 <a14:useLocalDpi xmlns:a14="http://schemas.microsoft.com/office/drawing/2010/main" val="0"/>
@@ -8412,7 +8520,7 @@
                           <pic:cNvPicPr/>
                         </pic:nvPicPr>
                         <pic:blipFill rotWithShape="1">
-                          <a:blip r:embed="rId11" cstate="print">
+                          <a:blip r:embed="rId12" cstate="print">
                             <a:extLst>
                               <a:ext uri="{28A0092B-C50C-407E-A947-70E740481C1C}">
                                 <a14:useLocalDpi xmlns:a14="http://schemas.microsoft.com/office/drawing/2010/main" val="0"/>
@@ -8466,7 +8574,7 @@
               </w:rPr>
               <w:t>Appendix D1: multiple buttons on one pin (</w:t>
             </w:r>
-            <w:hyperlink r:id="rId12" w:anchor=":~:text=Here%20is%20an%20easy%20way,which%20button%20has%20been%20pressed." w:history="1">
+            <w:hyperlink r:id="rId13" w:anchor=":~:text=Here%20is%20an%20easy%20way,which%20button%20has%20been%20pressed." w:history="1">
               <w:r>
                 <w:rPr>
                   <w:rStyle w:val="Hyperlink"/>
@@ -8521,7 +8629,7 @@
                           </pic:cNvPicPr>
                         </pic:nvPicPr>
                         <pic:blipFill>
-                          <a:blip r:embed="rId13">
+                          <a:blip r:embed="rId14">
                             <a:extLst>
                               <a:ext uri="{28A0092B-C50C-407E-A947-70E740481C1C}">
                                 <a14:useLocalDpi xmlns:a14="http://schemas.microsoft.com/office/drawing/2010/main" val="0"/>
@@ -8836,7 +8944,7 @@
         <w:rFonts w:ascii="Courier New" w:hAnsi="Courier New" w:cs="Courier New" w:hint="default"/>
       </w:rPr>
     </w:lvl>
-    <w:lvl w:ilvl="2" w:tplc="08090005" w:tentative="1">
+    <w:lvl w:ilvl="2" w:tplc="08090005">
       <w:start w:val="1"/>
       <w:numFmt w:val="bullet"/>
       <w:lvlText w:val=""/>

</xml_diff>